<commit_message>
- updated requirements document.
</commit_message>
<xml_diff>
--- a/Requirements/Biochemical plate, assay, and result management system.docx
+++ b/Requirements/Biochemical plate, assay, and result management system.docx
@@ -4227,6 +4227,18 @@
             <w:pPr>
               <w:pStyle w:val="TableText"/>
             </w:pPr>
+            <w:r>
+              <w:t>24</w:t>
+            </w:r>
+            <w:r>
+              <w:rPr>
+                <w:vertAlign w:val="superscript"/>
+              </w:rPr>
+              <w:t>th</w:t>
+            </w:r>
+            <w:r>
+              <w:t xml:space="preserve"> February 2015</w:t>
+            </w:r>
           </w:p>
         </w:tc>
         <w:tc>
@@ -4243,6 +4255,9 @@
             <w:pPr>
               <w:pStyle w:val="TableText"/>
             </w:pPr>
+            <w:r>
+              <w:t>Sean Sinnott</w:t>
+            </w:r>
           </w:p>
         </w:tc>
         <w:tc>
@@ -4259,6 +4274,14 @@
             <w:pPr>
               <w:pStyle w:val="TableText"/>
             </w:pPr>
+            <w:r>
+              <w:t>1.</w:t>
+            </w:r>
+            <w:bookmarkStart w:id="11" w:name="_GoBack"/>
+            <w:bookmarkEnd w:id="11"/>
+            <w:r>
+              <w:t>1</w:t>
+            </w:r>
           </w:p>
         </w:tc>
         <w:tc>
@@ -4275,6 +4298,12 @@
             <w:pPr>
               <w:pStyle w:val="TableText"/>
             </w:pPr>
+            <w:r>
+              <w:t xml:space="preserve">Added information to section 5.4 (results import) – and some questions </w:t>
+            </w:r>
+            <w:r>
+              <w:t>related to the selection of points for linear regressions.</w:t>
+            </w:r>
           </w:p>
         </w:tc>
       </w:tr>
@@ -4350,13 +4379,13 @@
       <w:pPr>
         <w:pStyle w:val="Heading2"/>
       </w:pPr>
-      <w:bookmarkStart w:id="11" w:name="_Toc77147646"/>
-      <w:bookmarkStart w:id="12" w:name="_Toc286359792"/>
+      <w:bookmarkStart w:id="12" w:name="_Toc77147646"/>
+      <w:bookmarkStart w:id="13" w:name="_Toc286359792"/>
       <w:r>
         <w:t>Document Content Owners</w:t>
       </w:r>
-      <w:bookmarkEnd w:id="11"/>
       <w:bookmarkEnd w:id="12"/>
+      <w:bookmarkEnd w:id="13"/>
     </w:p>
     <w:p>
       <w:pPr>
@@ -4656,19 +4685,19 @@
       <w:pPr>
         <w:pStyle w:val="Heading2"/>
       </w:pPr>
-      <w:bookmarkStart w:id="13" w:name="_Toc73946770"/>
+      <w:bookmarkStart w:id="14" w:name="_Toc73946770"/>
       <w:r>
         <w:br w:type="page"/>
       </w:r>
-      <w:bookmarkStart w:id="14" w:name="_Toc286359793"/>
+      <w:bookmarkStart w:id="15" w:name="_Toc286359793"/>
       <w:r>
         <w:t>Document</w:t>
       </w:r>
-      <w:bookmarkEnd w:id="13"/>
+      <w:bookmarkEnd w:id="14"/>
       <w:r>
         <w:t xml:space="preserve"> Reviewers</w:t>
       </w:r>
-      <w:bookmarkEnd w:id="14"/>
+      <w:bookmarkEnd w:id="15"/>
     </w:p>
     <w:tbl>
       <w:tblPr>
@@ -5065,8 +5094,8 @@
       <w:pPr>
         <w:pStyle w:val="Heading2"/>
       </w:pPr>
-      <w:bookmarkStart w:id="15" w:name="_Toc73946771"/>
-      <w:bookmarkStart w:id="16" w:name="_Toc286359794"/>
+      <w:bookmarkStart w:id="16" w:name="_Toc73946771"/>
+      <w:bookmarkStart w:id="17" w:name="_Toc286359794"/>
       <w:r>
         <w:t>Document Approvers</w:t>
       </w:r>
@@ -5077,8 +5106,8 @@
       <w:bookmarkEnd w:id="4"/>
       <w:bookmarkEnd w:id="5"/>
       <w:bookmarkEnd w:id="6"/>
-      <w:bookmarkEnd w:id="15"/>
       <w:bookmarkEnd w:id="16"/>
+      <w:bookmarkEnd w:id="17"/>
     </w:p>
     <w:tbl>
       <w:tblPr>
@@ -5463,27 +5492,27 @@
       <w:pPr>
         <w:pStyle w:val="Heading1"/>
       </w:pPr>
-      <w:bookmarkStart w:id="17" w:name="_Toc77147653"/>
-      <w:bookmarkStart w:id="18" w:name="_Toc286359795"/>
-      <w:bookmarkStart w:id="19" w:name="_Toc516369892"/>
-      <w:bookmarkStart w:id="20" w:name="_Toc73946772"/>
+      <w:bookmarkStart w:id="18" w:name="_Toc77147653"/>
+      <w:bookmarkStart w:id="19" w:name="_Toc286359795"/>
+      <w:bookmarkStart w:id="20" w:name="_Toc516369892"/>
+      <w:bookmarkStart w:id="21" w:name="_Toc73946772"/>
       <w:r>
         <w:t>Assumptions and Constraints</w:t>
       </w:r>
-      <w:bookmarkEnd w:id="17"/>
       <w:bookmarkEnd w:id="18"/>
+      <w:bookmarkEnd w:id="19"/>
     </w:p>
     <w:p>
       <w:pPr>
         <w:pStyle w:val="Heading2"/>
       </w:pPr>
-      <w:bookmarkStart w:id="21" w:name="_Toc77147654"/>
-      <w:bookmarkStart w:id="22" w:name="_Toc286359796"/>
+      <w:bookmarkStart w:id="22" w:name="_Toc77147654"/>
+      <w:bookmarkStart w:id="23" w:name="_Toc286359796"/>
       <w:r>
         <w:t>Assumptions</w:t>
       </w:r>
-      <w:bookmarkEnd w:id="21"/>
       <w:bookmarkEnd w:id="22"/>
+      <w:bookmarkEnd w:id="23"/>
     </w:p>
     <w:p>
       <w:pPr>
@@ -5495,13 +5524,13 @@
       <w:pPr>
         <w:pStyle w:val="Heading2"/>
       </w:pPr>
-      <w:bookmarkStart w:id="23" w:name="_Toc77147655"/>
-      <w:bookmarkStart w:id="24" w:name="_Toc286359797"/>
+      <w:bookmarkStart w:id="24" w:name="_Toc77147655"/>
+      <w:bookmarkStart w:id="25" w:name="_Toc286359797"/>
       <w:r>
         <w:t>Constraints</w:t>
       </w:r>
-      <w:bookmarkEnd w:id="23"/>
       <w:bookmarkEnd w:id="24"/>
+      <w:bookmarkEnd w:id="25"/>
     </w:p>
     <w:p>
       <w:pPr>
@@ -5527,21 +5556,21 @@
       <w:pPr>
         <w:pStyle w:val="Heading1"/>
       </w:pPr>
-      <w:bookmarkStart w:id="25" w:name="_Toc286359798"/>
+      <w:bookmarkStart w:id="26" w:name="_Toc286359798"/>
       <w:r>
         <w:t>Scope</w:t>
       </w:r>
-      <w:bookmarkEnd w:id="25"/>
+      <w:bookmarkEnd w:id="26"/>
     </w:p>
     <w:p>
       <w:pPr>
         <w:pStyle w:val="Heading2"/>
       </w:pPr>
-      <w:bookmarkStart w:id="26" w:name="_Toc286359799"/>
+      <w:bookmarkStart w:id="27" w:name="_Toc286359799"/>
       <w:r>
         <w:t>In Scope</w:t>
       </w:r>
-      <w:bookmarkEnd w:id="26"/>
+      <w:bookmarkEnd w:id="27"/>
     </w:p>
     <w:p>
       <w:pPr>
@@ -5552,40 +5581,40 @@
       <w:pPr>
         <w:pStyle w:val="Heading2"/>
       </w:pPr>
-      <w:bookmarkStart w:id="27" w:name="_Toc286359800"/>
+      <w:bookmarkStart w:id="28" w:name="_Toc286359800"/>
       <w:r>
         <w:t>Out of Scope</w:t>
       </w:r>
-      <w:bookmarkEnd w:id="27"/>
+      <w:bookmarkEnd w:id="28"/>
     </w:p>
     <w:p>
       <w:pPr>
         <w:pStyle w:val="Heading1"/>
       </w:pPr>
-      <w:bookmarkStart w:id="28" w:name="_Toc516369901"/>
-      <w:bookmarkStart w:id="29" w:name="_Toc73946777"/>
-      <w:bookmarkStart w:id="30" w:name="_Toc286359801"/>
-      <w:bookmarkStart w:id="31" w:name="_Toc317384677"/>
-      <w:bookmarkStart w:id="32" w:name="_Toc322235328"/>
-      <w:bookmarkStart w:id="33" w:name="_Toc322235370"/>
-      <w:bookmarkStart w:id="34" w:name="_Toc322236101"/>
-      <w:bookmarkStart w:id="35" w:name="_Toc322245043"/>
-      <w:bookmarkStart w:id="36" w:name="_Toc322253273"/>
-      <w:bookmarkStart w:id="37" w:name="_Toc322394658"/>
-      <w:bookmarkStart w:id="38" w:name="_Toc322919899"/>
-      <w:bookmarkStart w:id="39" w:name="_Toc322926395"/>
-      <w:bookmarkStart w:id="40" w:name="_Toc497787416"/>
-      <w:bookmarkEnd w:id="19"/>
+      <w:bookmarkStart w:id="29" w:name="_Toc516369901"/>
+      <w:bookmarkStart w:id="30" w:name="_Toc73946777"/>
+      <w:bookmarkStart w:id="31" w:name="_Toc286359801"/>
+      <w:bookmarkStart w:id="32" w:name="_Toc317384677"/>
+      <w:bookmarkStart w:id="33" w:name="_Toc322235328"/>
+      <w:bookmarkStart w:id="34" w:name="_Toc322235370"/>
+      <w:bookmarkStart w:id="35" w:name="_Toc322236101"/>
+      <w:bookmarkStart w:id="36" w:name="_Toc322245043"/>
+      <w:bookmarkStart w:id="37" w:name="_Toc322253273"/>
+      <w:bookmarkStart w:id="38" w:name="_Toc322394658"/>
+      <w:bookmarkStart w:id="39" w:name="_Toc322919899"/>
+      <w:bookmarkStart w:id="40" w:name="_Toc322926395"/>
+      <w:bookmarkStart w:id="41" w:name="_Toc497787416"/>
       <w:bookmarkEnd w:id="20"/>
+      <w:bookmarkEnd w:id="21"/>
       <w:r>
         <w:t xml:space="preserve">Proposed </w:t>
       </w:r>
-      <w:bookmarkEnd w:id="28"/>
       <w:bookmarkEnd w:id="29"/>
+      <w:bookmarkEnd w:id="30"/>
       <w:r>
         <w:t>Functionality</w:t>
       </w:r>
-      <w:bookmarkEnd w:id="30"/>
+      <w:bookmarkEnd w:id="31"/>
     </w:p>
     <w:p>
       <w:pPr>
@@ -5596,8 +5625,7 @@
       <w:pPr>
         <w:pStyle w:val="Heading2"/>
       </w:pPr>
-      <w:bookmarkStart w:id="41" w:name="_Toc286359802"/>
-      <w:bookmarkEnd w:id="31"/>
+      <w:bookmarkStart w:id="42" w:name="_Toc286359802"/>
       <w:bookmarkEnd w:id="32"/>
       <w:bookmarkEnd w:id="33"/>
       <w:bookmarkEnd w:id="34"/>
@@ -5607,16 +5635,17 @@
       <w:bookmarkEnd w:id="38"/>
       <w:bookmarkEnd w:id="39"/>
       <w:bookmarkEnd w:id="40"/>
+      <w:bookmarkEnd w:id="41"/>
       <w:r>
         <w:t>Overview</w:t>
       </w:r>
-      <w:bookmarkEnd w:id="41"/>
+      <w:bookmarkEnd w:id="42"/>
     </w:p>
     <w:p>
       <w:pPr>
         <w:pStyle w:val="BodyText"/>
       </w:pPr>
-      <w:bookmarkStart w:id="42" w:name="_Toc516369904"/>
+      <w:bookmarkStart w:id="43" w:name="_Toc516369904"/>
       <w:r>
         <w:t>We prop</w:t>
       </w:r>
@@ -5806,11 +5835,11 @@
       <w:pPr>
         <w:pStyle w:val="Heading1"/>
       </w:pPr>
-      <w:bookmarkStart w:id="43" w:name="_Toc511624237"/>
-      <w:bookmarkStart w:id="44" w:name="_Toc514228812"/>
-      <w:bookmarkStart w:id="45" w:name="_Toc73946781"/>
-      <w:bookmarkStart w:id="46" w:name="_Toc286359803"/>
-      <w:bookmarkEnd w:id="42"/>
+      <w:bookmarkStart w:id="44" w:name="_Toc511624237"/>
+      <w:bookmarkStart w:id="45" w:name="_Toc514228812"/>
+      <w:bookmarkStart w:id="46" w:name="_Toc73946781"/>
+      <w:bookmarkStart w:id="47" w:name="_Toc286359803"/>
+      <w:bookmarkEnd w:id="43"/>
       <w:r>
         <w:t xml:space="preserve">Business </w:t>
       </w:r>
@@ -5820,24 +5849,24 @@
       <w:r>
         <w:t>Requirements</w:t>
       </w:r>
-      <w:bookmarkEnd w:id="43"/>
       <w:bookmarkEnd w:id="44"/>
       <w:bookmarkEnd w:id="45"/>
       <w:bookmarkEnd w:id="46"/>
+      <w:bookmarkEnd w:id="47"/>
     </w:p>
     <w:p>
       <w:pPr>
         <w:pStyle w:val="Heading2"/>
       </w:pPr>
-      <w:bookmarkStart w:id="47" w:name="_Toc286359804"/>
-      <w:bookmarkStart w:id="48" w:name="_Toc73946782"/>
+      <w:bookmarkStart w:id="48" w:name="_Toc286359804"/>
+      <w:bookmarkStart w:id="49" w:name="_Toc73946782"/>
       <w:r>
         <w:t>Security</w:t>
       </w:r>
       <w:r>
         <w:t xml:space="preserve"> Functional Requirements</w:t>
       </w:r>
-      <w:bookmarkEnd w:id="47"/>
+      <w:bookmarkEnd w:id="48"/>
     </w:p>
     <w:p>
       <w:pPr>
@@ -5848,14 +5877,14 @@
       <w:pPr>
         <w:pStyle w:val="Heading3"/>
       </w:pPr>
-      <w:bookmarkStart w:id="49" w:name="_Toc286359805"/>
+      <w:bookmarkStart w:id="50" w:name="_Toc286359805"/>
       <w:r>
         <w:t xml:space="preserve">Security </w:t>
       </w:r>
       <w:r>
         <w:t>Overview</w:t>
       </w:r>
-      <w:bookmarkEnd w:id="49"/>
+      <w:bookmarkEnd w:id="50"/>
     </w:p>
     <w:p>
       <w:pPr>
@@ -6000,7 +6029,7 @@
       <w:pPr>
         <w:pStyle w:val="Heading3"/>
       </w:pPr>
-      <w:bookmarkStart w:id="50" w:name="_Toc286359806"/>
+      <w:bookmarkStart w:id="51" w:name="_Toc286359806"/>
       <w:r>
         <w:t>Sample Screens</w:t>
       </w:r>
@@ -6013,7 +6042,7 @@
       <w:r>
         <w:t>Board</w:t>
       </w:r>
-      <w:bookmarkEnd w:id="50"/>
+      <w:bookmarkEnd w:id="51"/>
     </w:p>
     <w:p>
       <w:pPr>
@@ -6339,8 +6368,8 @@
       <w:pPr>
         <w:pStyle w:val="Heading3"/>
       </w:pPr>
-      <w:bookmarkStart w:id="51" w:name="_Toc286359807"/>
-      <w:bookmarkEnd w:id="48"/>
+      <w:bookmarkStart w:id="52" w:name="_Toc286359807"/>
+      <w:bookmarkEnd w:id="49"/>
       <w:r>
         <w:t>O</w:t>
       </w:r>
@@ -6356,7 +6385,7 @@
       <w:r>
         <w:t xml:space="preserve"> Section</w:t>
       </w:r>
-      <w:bookmarkEnd w:id="51"/>
+      <w:bookmarkEnd w:id="52"/>
     </w:p>
     <w:tbl>
       <w:tblPr>
@@ -6669,8 +6698,8 @@
         </w:numPr>
         <w:ind w:left="576"/>
       </w:pPr>
-      <w:bookmarkStart w:id="52" w:name="_Toc73946788"/>
-      <w:bookmarkStart w:id="53" w:name="_Toc54428022"/>
+      <w:bookmarkStart w:id="53" w:name="_Toc73946788"/>
+      <w:bookmarkStart w:id="54" w:name="_Toc54428022"/>
     </w:p>
     <w:p>
       <w:pPr>
@@ -6690,11 +6719,11 @@
       <w:pPr>
         <w:pStyle w:val="Heading2"/>
       </w:pPr>
-      <w:bookmarkStart w:id="54" w:name="_Toc286359808"/>
+      <w:bookmarkStart w:id="55" w:name="_Toc286359808"/>
       <w:r>
         <w:t>Plate Management Requirements</w:t>
       </w:r>
-      <w:bookmarkEnd w:id="54"/>
+      <w:bookmarkEnd w:id="55"/>
     </w:p>
     <w:p>
       <w:pPr>
@@ -6705,11 +6734,11 @@
       <w:pPr>
         <w:pStyle w:val="Heading3"/>
       </w:pPr>
-      <w:bookmarkStart w:id="55" w:name="_Toc286359809"/>
+      <w:bookmarkStart w:id="56" w:name="_Toc286359809"/>
       <w:r>
         <w:t>Plate Management Overview</w:t>
       </w:r>
-      <w:bookmarkEnd w:id="55"/>
+      <w:bookmarkEnd w:id="56"/>
     </w:p>
     <w:p>
       <w:pPr>
@@ -6837,11 +6866,11 @@
       <w:pPr>
         <w:pStyle w:val="Heading3"/>
       </w:pPr>
-      <w:bookmarkStart w:id="56" w:name="_Toc286359810"/>
+      <w:bookmarkStart w:id="57" w:name="_Toc286359810"/>
       <w:r>
         <w:t>Sample Screens / Story Board</w:t>
       </w:r>
-      <w:bookmarkEnd w:id="56"/>
+      <w:bookmarkEnd w:id="57"/>
     </w:p>
     <w:p>
       <w:pPr>
@@ -7335,11 +7364,11 @@
       <w:pPr>
         <w:pStyle w:val="Heading3"/>
       </w:pPr>
-      <w:bookmarkStart w:id="57" w:name="_Toc286359811"/>
+      <w:bookmarkStart w:id="58" w:name="_Toc286359811"/>
       <w:r>
         <w:t>Open Issues / Questions Plate Management</w:t>
       </w:r>
-      <w:bookmarkEnd w:id="57"/>
+      <w:bookmarkEnd w:id="58"/>
     </w:p>
     <w:tbl>
       <w:tblPr>
@@ -7736,7 +7765,7 @@
       <w:pPr>
         <w:pStyle w:val="Heading2"/>
       </w:pPr>
-      <w:bookmarkStart w:id="58" w:name="_Toc286359812"/>
+      <w:bookmarkStart w:id="59" w:name="_Toc286359812"/>
       <w:r>
         <w:t>Experiment Man</w:t>
       </w:r>
@@ -7746,7 +7775,7 @@
       <w:r>
         <w:t xml:space="preserve"> Requirements</w:t>
       </w:r>
-      <w:bookmarkEnd w:id="58"/>
+      <w:bookmarkEnd w:id="59"/>
     </w:p>
     <w:p>
       <w:pPr>
@@ -7757,11 +7786,11 @@
       <w:pPr>
         <w:pStyle w:val="Heading3"/>
       </w:pPr>
-      <w:bookmarkStart w:id="59" w:name="_Toc286359813"/>
+      <w:bookmarkStart w:id="60" w:name="_Toc286359813"/>
       <w:r>
         <w:t>Overview</w:t>
       </w:r>
-      <w:bookmarkEnd w:id="59"/>
+      <w:bookmarkEnd w:id="60"/>
     </w:p>
     <w:p>
       <w:pPr>
@@ -7924,12 +7953,7 @@
         <w:t>In testing</w:t>
       </w:r>
       <w:r>
-        <w:t xml:space="preserve"> </w:t>
-      </w:r>
-      <w:bookmarkStart w:id="60" w:name="_GoBack"/>
-      <w:bookmarkEnd w:id="60"/>
-      <w:r>
-        <w:t>– When a plate is sent to a device for testing its status changes to in testing</w:t>
+        <w:t xml:space="preserve"> – When a plate is sent to a device for testing its status changes to in testing</w:t>
       </w:r>
       <w:r>
         <w:t>.</w:t>
@@ -8527,7 +8551,7 @@
         <w:pStyle w:val="Heading2"/>
       </w:pPr>
       <w:bookmarkStart w:id="63" w:name="_Toc286359816"/>
-      <w:bookmarkEnd w:id="52"/>
+      <w:bookmarkEnd w:id="53"/>
       <w:r>
         <w:t>Results Analysis</w:t>
       </w:r>
@@ -8554,7 +8578,90 @@
     <w:p>
       <w:pPr>
         <w:pStyle w:val="BodyText"/>
-      </w:pPr>
+        <w:ind w:left="0"/>
+      </w:pPr>
+    </w:p>
+    <w:p>
+      <w:pPr>
+        <w:pStyle w:val="BodyText"/>
+      </w:pPr>
+      <w:r>
+        <w:t xml:space="preserve">A plate will be analyzed by a machine - which will generate a structured text file as output. The user will upload the structured text file into the web application and select an appropriate parser to convert it into a result set. The results for the uploaded plates will be displayed to the user for validation in the form of a heat map. </w:t>
+      </w:r>
+    </w:p>
+    <w:p>
+      <w:pPr>
+        <w:pStyle w:val="BodyText"/>
+      </w:pPr>
+      <w:r>
+        <w:t xml:space="preserve">While reviewing the results as a heat map the user will be able to </w:t>
+      </w:r>
+      <w:r>
+        <w:t>read</w:t>
+      </w:r>
+      <w:r>
+        <w:t xml:space="preserve"> information about,</w:t>
+      </w:r>
+    </w:p>
+    <w:p>
+      <w:pPr>
+        <w:pStyle w:val="BodyText"/>
+        <w:numPr>
+          <w:ilvl w:val="0"/>
+          <w:numId w:val="28"/>
+        </w:numPr>
+      </w:pPr>
+      <w:r>
+        <w:t>The results values.</w:t>
+      </w:r>
+    </w:p>
+    <w:p>
+      <w:pPr>
+        <w:pStyle w:val="BodyText"/>
+        <w:numPr>
+          <w:ilvl w:val="0"/>
+          <w:numId w:val="28"/>
+        </w:numPr>
+      </w:pPr>
+      <w:r>
+        <w:t xml:space="preserve">The concentration </w:t>
+      </w:r>
+      <w:r>
+        <w:t xml:space="preserve">of </w:t>
+      </w:r>
+      <w:r>
+        <w:t>compounds in the wells.</w:t>
+      </w:r>
+    </w:p>
+    <w:p>
+      <w:pPr>
+        <w:pStyle w:val="BodyText"/>
+        <w:numPr>
+          <w:ilvl w:val="0"/>
+          <w:numId w:val="28"/>
+        </w:numPr>
+      </w:pPr>
+      <w:r>
+        <w:t>The compounds in the wells.</w:t>
+      </w:r>
+    </w:p>
+    <w:p>
+      <w:pPr>
+        <w:pStyle w:val="BodyText"/>
+        <w:numPr>
+          <w:ilvl w:val="0"/>
+          <w:numId w:val="28"/>
+        </w:numPr>
+      </w:pPr>
+      <w:r>
+        <w:t>What type of well’s are which (</w:t>
+      </w:r>
+      <w:r>
+        <w:t xml:space="preserve">ex. </w:t>
+      </w:r>
+      <w:r>
+        <w:t>EXP, POS, NEG).</w:t>
+      </w:r>
     </w:p>
     <w:p>
       <w:pPr>
@@ -8565,6 +8672,662 @@
         <w:t>Sample Screens / Story Boards</w:t>
       </w:r>
       <w:bookmarkEnd w:id="65"/>
+    </w:p>
+    <w:p>
+      <w:pPr>
+        <w:pStyle w:val="BodyText"/>
+      </w:pPr>
+    </w:p>
+    <w:p>
+      <w:pPr>
+        <w:pStyle w:val="BodyText"/>
+      </w:pPr>
+      <w:r>
+        <w:t>Step 1 – Select a file and an algorithm to upload.</w:t>
+      </w:r>
+    </w:p>
+    <w:p>
+      <w:pPr>
+        <w:pStyle w:val="BodyText"/>
+      </w:pPr>
+      <w:r>
+        <w:rPr>
+          <w:noProof/>
+        </w:rPr>
+        <w:drawing>
+          <wp:inline distT="0" distB="0" distL="0" distR="0" wp14:anchorId="4F4FC33F" wp14:editId="32B6DFDD">
+            <wp:extent cx="3106420" cy="1652675"/>
+            <wp:effectExtent l="0" t="0" r="0" b="0"/>
+            <wp:docPr id="26" name="Picture 5"/>
+            <wp:cNvGraphicFramePr>
+              <a:graphicFrameLocks xmlns:a="http://schemas.openxmlformats.org/drawingml/2006/main" noChangeAspect="1"/>
+            </wp:cNvGraphicFramePr>
+            <a:graphic xmlns:a="http://schemas.openxmlformats.org/drawingml/2006/main">
+              <a:graphicData uri="http://schemas.openxmlformats.org/drawingml/2006/picture">
+                <pic:pic xmlns:pic="http://schemas.openxmlformats.org/drawingml/2006/picture">
+                  <pic:nvPicPr>
+                    <pic:cNvPr id="0" name="Picture 5"/>
+                    <pic:cNvPicPr>
+                      <a:picLocks noChangeAspect="1" noChangeArrowheads="1"/>
+                    </pic:cNvPicPr>
+                  </pic:nvPicPr>
+                  <pic:blipFill>
+                    <a:blip r:embed="rId23">
+                      <a:extLst>
+                        <a:ext uri="{28A0092B-C50C-407E-A947-70E740481C1C}">
+                          <a14:useLocalDpi xmlns:a14="http://schemas.microsoft.com/office/drawing/2010/main" val="0"/>
+                        </a:ext>
+                      </a:extLst>
+                    </a:blip>
+                    <a:srcRect/>
+                    <a:stretch>
+                      <a:fillRect/>
+                    </a:stretch>
+                  </pic:blipFill>
+                  <pic:spPr bwMode="auto">
+                    <a:xfrm>
+                      <a:off x="0" y="0"/>
+                      <a:ext cx="3106976" cy="1652971"/>
+                    </a:xfrm>
+                    <a:prstGeom prst="rect">
+                      <a:avLst/>
+                    </a:prstGeom>
+                    <a:noFill/>
+                    <a:ln>
+                      <a:noFill/>
+                    </a:ln>
+                  </pic:spPr>
+                </pic:pic>
+              </a:graphicData>
+            </a:graphic>
+          </wp:inline>
+        </w:drawing>
+      </w:r>
+      <w:r>
+        <w:t xml:space="preserve"> </w:t>
+      </w:r>
+    </w:p>
+    <w:p>
+      <w:pPr>
+        <w:pStyle w:val="BodyText"/>
+      </w:pPr>
+      <w:r>
+        <w:rPr>
+          <w:noProof/>
+        </w:rPr>
+        <mc:AlternateContent>
+          <mc:Choice Requires="wpg">
+            <w:drawing>
+              <wp:anchor distT="0" distB="0" distL="114300" distR="114300" simplePos="0" relativeHeight="251674624" behindDoc="0" locked="0" layoutInCell="1" allowOverlap="1" wp14:anchorId="13A09177" wp14:editId="7B9AC592">
+                <wp:simplePos x="0" y="0"/>
+                <wp:positionH relativeFrom="column">
+                  <wp:posOffset>593725</wp:posOffset>
+                </wp:positionH>
+                <wp:positionV relativeFrom="paragraph">
+                  <wp:posOffset>226695</wp:posOffset>
+                </wp:positionV>
+                <wp:extent cx="3799840" cy="2380615"/>
+                <wp:effectExtent l="0" t="0" r="10160" b="6985"/>
+                <wp:wrapThrough wrapText="bothSides">
+                  <wp:wrapPolygon edited="0">
+                    <wp:start x="0" y="0"/>
+                    <wp:lineTo x="0" y="21433"/>
+                    <wp:lineTo x="21513" y="21433"/>
+                    <wp:lineTo x="21513" y="0"/>
+                    <wp:lineTo x="0" y="0"/>
+                  </wp:wrapPolygon>
+                </wp:wrapThrough>
+                <wp:docPr id="35" name="Group 35"/>
+                <wp:cNvGraphicFramePr/>
+                <a:graphic xmlns:a="http://schemas.openxmlformats.org/drawingml/2006/main">
+                  <a:graphicData uri="http://schemas.microsoft.com/office/word/2010/wordprocessingGroup">
+                    <wpg:wgp>
+                      <wpg:cNvGrpSpPr/>
+                      <wpg:grpSpPr>
+                        <a:xfrm>
+                          <a:off x="0" y="0"/>
+                          <a:ext cx="3799840" cy="2380615"/>
+                          <a:chOff x="0" y="0"/>
+                          <a:chExt cx="3799840" cy="2380615"/>
+                        </a:xfrm>
+                      </wpg:grpSpPr>
+                      <wpg:grpSp>
+                        <wpg:cNvPr id="30" name="Group 30"/>
+                        <wpg:cNvGrpSpPr/>
+                        <wpg:grpSpPr>
+                          <a:xfrm>
+                            <a:off x="0" y="0"/>
+                            <a:ext cx="3799840" cy="2380615"/>
+                            <a:chOff x="0" y="0"/>
+                            <a:chExt cx="3799840" cy="2380615"/>
+                          </a:xfrm>
+                        </wpg:grpSpPr>
+                        <pic:pic xmlns:pic="http://schemas.openxmlformats.org/drawingml/2006/picture">
+                          <pic:nvPicPr>
+                            <pic:cNvPr id="20" name="Picture 4"/>
+                            <pic:cNvPicPr>
+                              <a:picLocks noChangeAspect="1"/>
+                            </pic:cNvPicPr>
+                          </pic:nvPicPr>
+                          <pic:blipFill>
+                            <a:blip r:embed="rId24">
+                              <a:extLst>
+                                <a:ext uri="{28A0092B-C50C-407E-A947-70E740481C1C}">
+                                  <a14:useLocalDpi xmlns:a14="http://schemas.microsoft.com/office/drawing/2010/main" val="0"/>
+                                </a:ext>
+                              </a:extLst>
+                            </a:blip>
+                            <a:srcRect/>
+                            <a:stretch>
+                              <a:fillRect/>
+                            </a:stretch>
+                          </pic:blipFill>
+                          <pic:spPr bwMode="auto">
+                            <a:xfrm>
+                              <a:off x="0" y="0"/>
+                              <a:ext cx="3799840" cy="2380615"/>
+                            </a:xfrm>
+                            <a:prstGeom prst="rect">
+                              <a:avLst/>
+                            </a:prstGeom>
+                            <a:noFill/>
+                            <a:ln>
+                              <a:noFill/>
+                            </a:ln>
+                          </pic:spPr>
+                        </pic:pic>
+                        <pic:pic xmlns:pic="http://schemas.openxmlformats.org/drawingml/2006/picture">
+                          <pic:nvPicPr>
+                            <pic:cNvPr id="27" name="Picture 6"/>
+                            <pic:cNvPicPr>
+                              <a:picLocks noChangeAspect="1"/>
+                            </pic:cNvPicPr>
+                          </pic:nvPicPr>
+                          <pic:blipFill>
+                            <a:blip r:embed="rId25">
+                              <a:extLst>
+                                <a:ext uri="{28A0092B-C50C-407E-A947-70E740481C1C}">
+                                  <a14:useLocalDpi xmlns:a14="http://schemas.microsoft.com/office/drawing/2010/main" val="0"/>
+                                </a:ext>
+                              </a:extLst>
+                            </a:blip>
+                            <a:srcRect/>
+                            <a:stretch>
+                              <a:fillRect/>
+                            </a:stretch>
+                          </pic:blipFill>
+                          <pic:spPr bwMode="auto">
+                            <a:xfrm>
+                              <a:off x="118745" y="831215"/>
+                              <a:ext cx="1090930" cy="996315"/>
+                            </a:xfrm>
+                            <a:prstGeom prst="rect">
+                              <a:avLst/>
+                            </a:prstGeom>
+                            <a:noFill/>
+                            <a:ln>
+                              <a:noFill/>
+                            </a:ln>
+                          </pic:spPr>
+                        </pic:pic>
+                        <pic:pic xmlns:pic="http://schemas.openxmlformats.org/drawingml/2006/picture">
+                          <pic:nvPicPr>
+                            <pic:cNvPr id="28" name="Picture 6"/>
+                            <pic:cNvPicPr>
+                              <a:picLocks noChangeAspect="1"/>
+                            </pic:cNvPicPr>
+                          </pic:nvPicPr>
+                          <pic:blipFill>
+                            <a:blip r:embed="rId25">
+                              <a:extLst>
+                                <a:ext uri="{28A0092B-C50C-407E-A947-70E740481C1C}">
+                                  <a14:useLocalDpi xmlns:a14="http://schemas.microsoft.com/office/drawing/2010/main" val="0"/>
+                                </a:ext>
+                              </a:extLst>
+                            </a:blip>
+                            <a:srcRect/>
+                            <a:stretch>
+                              <a:fillRect/>
+                            </a:stretch>
+                          </pic:blipFill>
+                          <pic:spPr bwMode="auto">
+                            <a:xfrm>
+                              <a:off x="1306195" y="831215"/>
+                              <a:ext cx="1090930" cy="996315"/>
+                            </a:xfrm>
+                            <a:prstGeom prst="rect">
+                              <a:avLst/>
+                            </a:prstGeom>
+                            <a:noFill/>
+                            <a:ln>
+                              <a:noFill/>
+                            </a:ln>
+                          </pic:spPr>
+                        </pic:pic>
+                        <pic:pic xmlns:pic="http://schemas.openxmlformats.org/drawingml/2006/picture">
+                          <pic:nvPicPr>
+                            <pic:cNvPr id="29" name="Picture 6"/>
+                            <pic:cNvPicPr>
+                              <a:picLocks noChangeAspect="1"/>
+                            </pic:cNvPicPr>
+                          </pic:nvPicPr>
+                          <pic:blipFill>
+                            <a:blip r:embed="rId25">
+                              <a:extLst>
+                                <a:ext uri="{28A0092B-C50C-407E-A947-70E740481C1C}">
+                                  <a14:useLocalDpi xmlns:a14="http://schemas.microsoft.com/office/drawing/2010/main" val="0"/>
+                                </a:ext>
+                              </a:extLst>
+                            </a:blip>
+                            <a:srcRect/>
+                            <a:stretch>
+                              <a:fillRect/>
+                            </a:stretch>
+                          </pic:blipFill>
+                          <pic:spPr bwMode="auto">
+                            <a:xfrm>
+                              <a:off x="2493645" y="831215"/>
+                              <a:ext cx="1090930" cy="996315"/>
+                            </a:xfrm>
+                            <a:prstGeom prst="rect">
+                              <a:avLst/>
+                            </a:prstGeom>
+                            <a:noFill/>
+                            <a:ln>
+                              <a:noFill/>
+                            </a:ln>
+                          </pic:spPr>
+                        </pic:pic>
+                      </wpg:grpSp>
+                      <wpg:grpSp>
+                        <wpg:cNvPr id="34" name="Group 34"/>
+                        <wpg:cNvGrpSpPr/>
+                        <wpg:grpSpPr>
+                          <a:xfrm>
+                            <a:off x="356235" y="1906270"/>
+                            <a:ext cx="3087370" cy="237490"/>
+                            <a:chOff x="0" y="0"/>
+                            <a:chExt cx="3087370" cy="237490"/>
+                          </a:xfrm>
+                        </wpg:grpSpPr>
+                        <wps:wsp>
+                          <wps:cNvPr id="31" name="Text Box 31"/>
+                          <wps:cNvSpPr txBox="1"/>
+                          <wps:spPr>
+                            <a:xfrm>
+                              <a:off x="0" y="0"/>
+                              <a:ext cx="712470" cy="237490"/>
+                            </a:xfrm>
+                            <a:prstGeom prst="rect">
+                              <a:avLst/>
+                            </a:prstGeom>
+                            <a:noFill/>
+                            <a:ln>
+                              <a:noFill/>
+                            </a:ln>
+                            <a:effectLst/>
+                            <a:extLst>
+                              <a:ext uri="{C572A759-6A51-4108-AA02-DFA0A04FC94B}">
+                                <ma14:wrappingTextBoxFlag xmlns:ma14="http://schemas.microsoft.com/office/mac/drawingml/2011/main"/>
+                              </a:ext>
+                            </a:extLst>
+                          </wps:spPr>
+                          <wps:style>
+                            <a:lnRef idx="0">
+                              <a:schemeClr val="accent1"/>
+                            </a:lnRef>
+                            <a:fillRef idx="0">
+                              <a:schemeClr val="accent1"/>
+                            </a:fillRef>
+                            <a:effectRef idx="0">
+                              <a:schemeClr val="accent1"/>
+                            </a:effectRef>
+                            <a:fontRef idx="minor">
+                              <a:schemeClr val="dk1"/>
+                            </a:fontRef>
+                          </wps:style>
+                          <wps:txbx>
+                            <w:txbxContent>
+                              <w:p>
+                                <w:pPr>
+                                  <w:rPr>
+                                    <w:sz w:val="16"/>
+                                    <w:szCs w:val="16"/>
+                                  </w:rPr>
+                                </w:pPr>
+                                <w:r>
+                                  <w:rPr>
+                                    <w:sz w:val="16"/>
+                                    <w:szCs w:val="16"/>
+                                  </w:rPr>
+                                  <w:t>Plate 1</w:t>
+                                </w:r>
+                              </w:p>
+                            </w:txbxContent>
+                          </wps:txbx>
+                          <wps:bodyPr rot="0" spcFirstLastPara="0" vertOverflow="overflow" horzOverflow="overflow" vert="horz" wrap="square" lIns="91440" tIns="45720" rIns="91440" bIns="45720" numCol="1" spcCol="0" rtlCol="0" fromWordArt="0" anchor="t" anchorCtr="0" forceAA="0" compatLnSpc="1">
+                            <a:prstTxWarp prst="textNoShape">
+                              <a:avLst/>
+                            </a:prstTxWarp>
+                            <a:noAutofit/>
+                          </wps:bodyPr>
+                        </wps:wsp>
+                        <wps:wsp>
+                          <wps:cNvPr id="32" name="Text Box 32"/>
+                          <wps:cNvSpPr txBox="1"/>
+                          <wps:spPr>
+                            <a:xfrm>
+                              <a:off x="1187450" y="0"/>
+                              <a:ext cx="712470" cy="237490"/>
+                            </a:xfrm>
+                            <a:prstGeom prst="rect">
+                              <a:avLst/>
+                            </a:prstGeom>
+                            <a:noFill/>
+                            <a:ln>
+                              <a:noFill/>
+                            </a:ln>
+                            <a:effectLst/>
+                            <a:extLst>
+                              <a:ext uri="{C572A759-6A51-4108-AA02-DFA0A04FC94B}">
+                                <ma14:wrappingTextBoxFlag xmlns:ma14="http://schemas.microsoft.com/office/mac/drawingml/2011/main"/>
+                              </a:ext>
+                            </a:extLst>
+                          </wps:spPr>
+                          <wps:style>
+                            <a:lnRef idx="0">
+                              <a:schemeClr val="accent1"/>
+                            </a:lnRef>
+                            <a:fillRef idx="0">
+                              <a:schemeClr val="accent1"/>
+                            </a:fillRef>
+                            <a:effectRef idx="0">
+                              <a:schemeClr val="accent1"/>
+                            </a:effectRef>
+                            <a:fontRef idx="minor">
+                              <a:schemeClr val="dk1"/>
+                            </a:fontRef>
+                          </wps:style>
+                          <wps:txbx>
+                            <w:txbxContent>
+                              <w:p>
+                                <w:pPr>
+                                  <w:rPr>
+                                    <w:sz w:val="16"/>
+                                    <w:szCs w:val="16"/>
+                                  </w:rPr>
+                                </w:pPr>
+                                <w:r>
+                                  <w:rPr>
+                                    <w:sz w:val="16"/>
+                                    <w:szCs w:val="16"/>
+                                  </w:rPr>
+                                  <w:t xml:space="preserve">Plate </w:t>
+                                </w:r>
+                                <w:r>
+                                  <w:rPr>
+                                    <w:sz w:val="16"/>
+                                    <w:szCs w:val="16"/>
+                                  </w:rPr>
+                                  <w:t>2</w:t>
+                                </w:r>
+                              </w:p>
+                            </w:txbxContent>
+                          </wps:txbx>
+                          <wps:bodyPr rot="0" spcFirstLastPara="0" vertOverflow="overflow" horzOverflow="overflow" vert="horz" wrap="square" lIns="91440" tIns="45720" rIns="91440" bIns="45720" numCol="1" spcCol="0" rtlCol="0" fromWordArt="0" anchor="t" anchorCtr="0" forceAA="0" compatLnSpc="1">
+                            <a:prstTxWarp prst="textNoShape">
+                              <a:avLst/>
+                            </a:prstTxWarp>
+                            <a:noAutofit/>
+                          </wps:bodyPr>
+                        </wps:wsp>
+                        <wps:wsp>
+                          <wps:cNvPr id="33" name="Text Box 33"/>
+                          <wps:cNvSpPr txBox="1"/>
+                          <wps:spPr>
+                            <a:xfrm>
+                              <a:off x="2374900" y="0"/>
+                              <a:ext cx="712470" cy="237490"/>
+                            </a:xfrm>
+                            <a:prstGeom prst="rect">
+                              <a:avLst/>
+                            </a:prstGeom>
+                            <a:noFill/>
+                            <a:ln>
+                              <a:noFill/>
+                            </a:ln>
+                            <a:effectLst/>
+                            <a:extLst>
+                              <a:ext uri="{C572A759-6A51-4108-AA02-DFA0A04FC94B}">
+                                <ma14:wrappingTextBoxFlag xmlns:ma14="http://schemas.microsoft.com/office/mac/drawingml/2011/main"/>
+                              </a:ext>
+                            </a:extLst>
+                          </wps:spPr>
+                          <wps:style>
+                            <a:lnRef idx="0">
+                              <a:schemeClr val="accent1"/>
+                            </a:lnRef>
+                            <a:fillRef idx="0">
+                              <a:schemeClr val="accent1"/>
+                            </a:fillRef>
+                            <a:effectRef idx="0">
+                              <a:schemeClr val="accent1"/>
+                            </a:effectRef>
+                            <a:fontRef idx="minor">
+                              <a:schemeClr val="dk1"/>
+                            </a:fontRef>
+                          </wps:style>
+                          <wps:txbx>
+                            <w:txbxContent>
+                              <w:p>
+                                <w:pPr>
+                                  <w:rPr>
+                                    <w:sz w:val="16"/>
+                                    <w:szCs w:val="16"/>
+                                  </w:rPr>
+                                </w:pPr>
+                                <w:r>
+                                  <w:rPr>
+                                    <w:sz w:val="16"/>
+                                    <w:szCs w:val="16"/>
+                                  </w:rPr>
+                                  <w:t>P</w:t>
+                                </w:r>
+                                <w:r>
+                                  <w:rPr>
+                                    <w:sz w:val="16"/>
+                                    <w:szCs w:val="16"/>
+                                  </w:rPr>
+                                  <w:t>late 3</w:t>
+                                </w:r>
+                              </w:p>
+                            </w:txbxContent>
+                          </wps:txbx>
+                          <wps:bodyPr rot="0" spcFirstLastPara="0" vertOverflow="overflow" horzOverflow="overflow" vert="horz" wrap="square" lIns="91440" tIns="45720" rIns="91440" bIns="45720" numCol="1" spcCol="0" rtlCol="0" fromWordArt="0" anchor="t" anchorCtr="0" forceAA="0" compatLnSpc="1">
+                            <a:prstTxWarp prst="textNoShape">
+                              <a:avLst/>
+                            </a:prstTxWarp>
+                            <a:noAutofit/>
+                          </wps:bodyPr>
+                        </wps:wsp>
+                      </wpg:grpSp>
+                    </wpg:wgp>
+                  </a:graphicData>
+                </a:graphic>
+              </wp:anchor>
+            </w:drawing>
+          </mc:Choice>
+          <mc:Fallback>
+            <w:pict>
+              <v:group id="Group 35" o:spid="_x0000_s1026" style="position:absolute;left:0;text-align:left;margin-left:46.75pt;margin-top:17.85pt;width:299.2pt;height:187.45pt;z-index:251674624" coordsize="3799840,2380615" o:gfxdata="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">
+                <v:group id="Group 30" o:spid="_x0000_s1027" style="position:absolute;width:3799840;height:2380615" coordsize="3799840,2380615" o:gfxdata="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">
+                  <v:shapetype id="_x0000_t75" coordsize="21600,21600" o:spt="75" o:preferrelative="t" path="m@4@5l@4@11@9@11@9@5xe" filled="f" stroked="f">
+                    <v:stroke joinstyle="miter"/>
+                    <v:formulas>
+                      <v:f eqn="if lineDrawn pixelLineWidth 0"/>
+                      <v:f eqn="sum @0 1 0"/>
+                      <v:f eqn="sum 0 0 @1"/>
+                      <v:f eqn="prod @2 1 2"/>
+                      <v:f eqn="prod @3 21600 pixelWidth"/>
+                      <v:f eqn="prod @3 21600 pixelHeight"/>
+                      <v:f eqn="sum @0 0 1"/>
+                      <v:f eqn="prod @6 1 2"/>
+                      <v:f eqn="prod @7 21600 pixelWidth"/>
+                      <v:f eqn="sum @8 21600 0"/>
+                      <v:f eqn="prod @7 21600 pixelHeight"/>
+                      <v:f eqn="sum @10 21600 0"/>
+                    </v:formulas>
+                    <v:path o:extrusionok="f" gradientshapeok="t" o:connecttype="rect"/>
+                    <o:lock v:ext="edit" aspectratio="t"/>
+                  </v:shapetype>
+                  <v:shape id="Picture 4" o:spid="_x0000_s1028" type="#_x0000_t75" style="position:absolute;width:3799840;height:2380615;visibility:visible;mso-wrap-style:square" o:gfxdata="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">
+                    <v:imagedata r:id="rId26" o:title=""/>
+                    <v:path arrowok="t"/>
+                  </v:shape>
+                  <v:shape id="Picture 6" o:spid="_x0000_s1029" type="#_x0000_t75" style="position:absolute;left:118745;top:831215;width:1090930;height:996315;visibility:visible;mso-wrap-style:square" o:gfxdata="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">
+                    <v:imagedata r:id="rId27" o:title=""/>
+                    <v:path arrowok="t"/>
+                  </v:shape>
+                  <v:shape id="Picture 6" o:spid="_x0000_s1030" type="#_x0000_t75" style="position:absolute;left:1306195;top:831215;width:1090930;height:996315;visibility:visible;mso-wrap-style:square" o:gfxdata="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">
+                    <v:imagedata r:id="rId28" o:title=""/>
+                    <v:path arrowok="t"/>
+                  </v:shape>
+                  <v:shape id="Picture 6" o:spid="_x0000_s1031" type="#_x0000_t75" style="position:absolute;left:2493645;top:831215;width:1090930;height:996315;visibility:visible;mso-wrap-style:square" o:gfxdata="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">
+                    <v:imagedata r:id="rId29" o:title=""/>
+                    <v:path arrowok="t"/>
+                  </v:shape>
+                </v:group>
+                <v:group id="Group 34" o:spid="_x0000_s1032" style="position:absolute;left:356235;top:1906270;width:3087370;height:237490" coordsize="3087370,237490" o:gfxdata="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">
+                  <v:shapetype id="_x0000_t202" coordsize="21600,21600" o:spt="202" path="m0,0l0,21600,21600,21600,21600,0xe">
+                    <v:stroke joinstyle="miter"/>
+                    <v:path gradientshapeok="t" o:connecttype="rect"/>
+                  </v:shapetype>
+                  <v:shape id="Text Box 31" o:spid="_x0000_s1033" type="#_x0000_t202" style="position:absolute;width:712470;height:237490;visibility:visible;mso-wrap-style:square;v-text-anchor:top" o:gfxdata="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" filled="f" stroked="f">
+                    <v:textbox>
+                      <w:txbxContent>
+                        <w:p>
+                          <w:pPr>
+                            <w:rPr>
+                              <w:sz w:val="16"/>
+                              <w:szCs w:val="16"/>
+                            </w:rPr>
+                          </w:pPr>
+                          <w:r>
+                            <w:rPr>
+                              <w:sz w:val="16"/>
+                              <w:szCs w:val="16"/>
+                            </w:rPr>
+                            <w:t>Plate 1</w:t>
+                          </w:r>
+                        </w:p>
+                      </w:txbxContent>
+                    </v:textbox>
+                  </v:shape>
+                  <v:shape id="Text Box 32" o:spid="_x0000_s1034" type="#_x0000_t202" style="position:absolute;left:1187450;width:712470;height:237490;visibility:visible;mso-wrap-style:square;v-text-anchor:top" o:gfxdata="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" filled="f" stroked="f">
+                    <v:textbox>
+                      <w:txbxContent>
+                        <w:p>
+                          <w:pPr>
+                            <w:rPr>
+                              <w:sz w:val="16"/>
+                              <w:szCs w:val="16"/>
+                            </w:rPr>
+                          </w:pPr>
+                          <w:r>
+                            <w:rPr>
+                              <w:sz w:val="16"/>
+                              <w:szCs w:val="16"/>
+                            </w:rPr>
+                            <w:t xml:space="preserve">Plate </w:t>
+                          </w:r>
+                          <w:r>
+                            <w:rPr>
+                              <w:sz w:val="16"/>
+                              <w:szCs w:val="16"/>
+                            </w:rPr>
+                            <w:t>2</w:t>
+                          </w:r>
+                        </w:p>
+                      </w:txbxContent>
+                    </v:textbox>
+                  </v:shape>
+                  <v:shape id="Text Box 33" o:spid="_x0000_s1035" type="#_x0000_t202" style="position:absolute;left:2374900;width:712470;height:237490;visibility:visible;mso-wrap-style:square;v-text-anchor:top" o:gfxdata="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" filled="f" stroked="f">
+                    <v:textbox>
+                      <w:txbxContent>
+                        <w:p>
+                          <w:pPr>
+                            <w:rPr>
+                              <w:sz w:val="16"/>
+                              <w:szCs w:val="16"/>
+                            </w:rPr>
+                          </w:pPr>
+                          <w:r>
+                            <w:rPr>
+                              <w:sz w:val="16"/>
+                              <w:szCs w:val="16"/>
+                            </w:rPr>
+                            <w:t>P</w:t>
+                          </w:r>
+                          <w:r>
+                            <w:rPr>
+                              <w:sz w:val="16"/>
+                              <w:szCs w:val="16"/>
+                            </w:rPr>
+                            <w:t>late 3</w:t>
+                          </w:r>
+                        </w:p>
+                      </w:txbxContent>
+                    </v:textbox>
+                  </v:shape>
+                </v:group>
+                <w10:wrap type="through"/>
+              </v:group>
+            </w:pict>
+          </mc:Fallback>
+        </mc:AlternateContent>
+      </w:r>
+      <w:r>
+        <w:t>Step 2 –</w:t>
+      </w:r>
+      <w:r>
+        <w:t xml:space="preserve"> Review the results and save them if they look appropriate.</w:t>
+      </w:r>
+    </w:p>
+    <w:p>
+      <w:pPr>
+        <w:pStyle w:val="BodyText"/>
+      </w:pPr>
+    </w:p>
+    <w:p>
+      <w:pPr>
+        <w:pStyle w:val="BodyText"/>
+      </w:pPr>
+    </w:p>
+    <w:p>
+      <w:pPr>
+        <w:pStyle w:val="BodyText"/>
+      </w:pPr>
+    </w:p>
+    <w:p>
+      <w:pPr>
+        <w:pStyle w:val="BodyText"/>
+      </w:pPr>
+    </w:p>
+    <w:p>
+      <w:pPr>
+        <w:pStyle w:val="BodyText"/>
+      </w:pPr>
+    </w:p>
+    <w:p>
+      <w:pPr>
+        <w:pStyle w:val="BodyText"/>
+      </w:pPr>
+    </w:p>
+    <w:p>
+      <w:pPr>
+        <w:pStyle w:val="BodyText"/>
+        <w:ind w:left="0"/>
+      </w:pPr>
     </w:p>
     <w:p>
       <w:pPr>
@@ -8724,11 +9487,18 @@
             <w:pPr>
               <w:pStyle w:val="TableText"/>
             </w:pPr>
-          </w:p>
-          <w:p>
-            <w:pPr>
-              <w:pStyle w:val="TableText"/>
-            </w:pPr>
+            <w:r>
+              <w:t>When reviewing the result in the form of a heat map is there any work</w:t>
+            </w:r>
+            <w:r>
+              <w:t xml:space="preserve">flow for processing the results beyond saving. </w:t>
+            </w:r>
+            <w:r>
+              <w:t>For example -- i</w:t>
+            </w:r>
+            <w:r>
+              <w:t>f a plate looks like it has issues should the system allow them to flag the plate as problematic, etc?</w:t>
+            </w:r>
           </w:p>
         </w:tc>
         <w:tc>
@@ -9122,7 +9892,7 @@
                     <pic:cNvPicPr/>
                   </pic:nvPicPr>
                   <pic:blipFill>
-                    <a:blip r:embed="rId23">
+                    <a:blip r:embed="rId30">
                       <a:extLst>
                         <a:ext uri="{28A0092B-C50C-407E-A947-70E740481C1C}">
                           <a14:useLocalDpi xmlns:a14="http://schemas.microsoft.com/office/drawing/2010/main" val="0"/>
@@ -9208,7 +9978,7 @@
                     <pic:cNvPicPr/>
                   </pic:nvPicPr>
                   <pic:blipFill>
-                    <a:blip r:embed="rId24">
+                    <a:blip r:embed="rId31">
                       <a:extLst>
                         <a:ext uri="{28A0092B-C50C-407E-A947-70E740481C1C}">
                           <a14:useLocalDpi xmlns:a14="http://schemas.microsoft.com/office/drawing/2010/main" val="0"/>
@@ -9353,7 +10123,7 @@
                     <pic:cNvPicPr/>
                   </pic:nvPicPr>
                   <pic:blipFill>
-                    <a:blip r:embed="rId25">
+                    <a:blip r:embed="rId32">
                       <a:extLst>
                         <a:ext uri="{28A0092B-C50C-407E-A947-70E740481C1C}">
                           <a14:useLocalDpi xmlns:a14="http://schemas.microsoft.com/office/drawing/2010/main" val="0"/>
@@ -9468,7 +10238,7 @@
                     <pic:cNvPicPr/>
                   </pic:nvPicPr>
                   <pic:blipFill>
-                    <a:blip r:embed="rId26">
+                    <a:blip r:embed="rId33">
                       <a:extLst>
                         <a:ext uri="{28A0092B-C50C-407E-A947-70E740481C1C}">
                           <a14:useLocalDpi xmlns:a14="http://schemas.microsoft.com/office/drawing/2010/main" val="0"/>
@@ -9775,6 +10545,15 @@
             <w:pPr>
               <w:pStyle w:val="TableText"/>
             </w:pPr>
+            <w:r>
+              <w:t xml:space="preserve">For the data analysis portion of this </w:t>
+            </w:r>
+            <w:r>
+              <w:t>they are represented as scatter plots</w:t>
+            </w:r>
+            <w:r>
+              <w:t>. What should the x and the y axis of the scatter plot be?</w:t>
+            </w:r>
           </w:p>
           <w:p>
             <w:pPr>
@@ -9843,6 +10622,9 @@
             <w:pPr>
               <w:pStyle w:val="TableText"/>
             </w:pPr>
+            <w:r>
+              <w:t>For the data analysis portion how should the result be filtered. Would people want to look at a specific compound across an entire experiment? Only look at a single plate at a time? Review all plates in an experiment?</w:t>
+            </w:r>
           </w:p>
         </w:tc>
         <w:tc>
@@ -9946,7 +10728,7 @@
         <w:pStyle w:val="BodyText"/>
       </w:pPr>
     </w:p>
-    <w:bookmarkEnd w:id="53"/>
+    <w:bookmarkEnd w:id="54"/>
     <w:p>
       <w:pPr>
         <w:pStyle w:val="BodyText"/>
@@ -9963,7 +10745,7 @@
       </w:pPr>
     </w:p>
     <w:sectPr>
-      <w:headerReference w:type="default" r:id="rId27"/>
+      <w:headerReference w:type="default" r:id="rId34"/>
       <w:pgSz w:w="12240" w:h="15840" w:code="1"/>
       <w:pgMar w:top="1008" w:right="1008" w:bottom="810" w:left="792" w:header="576" w:footer="576" w:gutter="0"/>
       <w:cols w:space="720"/>
@@ -10082,7 +10864,7 @@
               <w:noProof/>
               <w:sz w:val="18"/>
             </w:rPr>
-            <w:t>22</w:t>
+            <w:t>3</w:t>
           </w:r>
           <w:r>
             <w:rPr>
@@ -11742,6 +12524,95 @@
     </w:lvl>
   </w:abstractNum>
   <w:abstractNum w:abstractNumId="12">
+    <w:nsid w:val="5FE51708"/>
+    <w:multiLevelType w:val="hybridMultilevel"/>
+    <w:tmpl w:val="DEA87A04"/>
+    <w:lvl w:ilvl="0" w:tplc="C1080A28">
+      <w:start w:val="1"/>
+      <w:numFmt w:val="decimal"/>
+      <w:lvlText w:val="%1)"/>
+      <w:lvlJc w:val="left"/>
+      <w:pPr>
+        <w:ind w:left="1440" w:hanging="360"/>
+      </w:pPr>
+      <w:rPr>
+        <w:rFonts w:hint="default"/>
+      </w:rPr>
+    </w:lvl>
+    <w:lvl w:ilvl="1" w:tplc="04090019" w:tentative="1">
+      <w:start w:val="1"/>
+      <w:numFmt w:val="lowerLetter"/>
+      <w:lvlText w:val="%2."/>
+      <w:lvlJc w:val="left"/>
+      <w:pPr>
+        <w:ind w:left="2160" w:hanging="360"/>
+      </w:pPr>
+    </w:lvl>
+    <w:lvl w:ilvl="2" w:tplc="0409001B" w:tentative="1">
+      <w:start w:val="1"/>
+      <w:numFmt w:val="lowerRoman"/>
+      <w:lvlText w:val="%3."/>
+      <w:lvlJc w:val="right"/>
+      <w:pPr>
+        <w:ind w:left="2880" w:hanging="180"/>
+      </w:pPr>
+    </w:lvl>
+    <w:lvl w:ilvl="3" w:tplc="0409000F" w:tentative="1">
+      <w:start w:val="1"/>
+      <w:numFmt w:val="decimal"/>
+      <w:lvlText w:val="%4."/>
+      <w:lvlJc w:val="left"/>
+      <w:pPr>
+        <w:ind w:left="3600" w:hanging="360"/>
+      </w:pPr>
+    </w:lvl>
+    <w:lvl w:ilvl="4" w:tplc="04090019" w:tentative="1">
+      <w:start w:val="1"/>
+      <w:numFmt w:val="lowerLetter"/>
+      <w:lvlText w:val="%5."/>
+      <w:lvlJc w:val="left"/>
+      <w:pPr>
+        <w:ind w:left="4320" w:hanging="360"/>
+      </w:pPr>
+    </w:lvl>
+    <w:lvl w:ilvl="5" w:tplc="0409001B" w:tentative="1">
+      <w:start w:val="1"/>
+      <w:numFmt w:val="lowerRoman"/>
+      <w:lvlText w:val="%6."/>
+      <w:lvlJc w:val="right"/>
+      <w:pPr>
+        <w:ind w:left="5040" w:hanging="180"/>
+      </w:pPr>
+    </w:lvl>
+    <w:lvl w:ilvl="6" w:tplc="0409000F" w:tentative="1">
+      <w:start w:val="1"/>
+      <w:numFmt w:val="decimal"/>
+      <w:lvlText w:val="%7."/>
+      <w:lvlJc w:val="left"/>
+      <w:pPr>
+        <w:ind w:left="5760" w:hanging="360"/>
+      </w:pPr>
+    </w:lvl>
+    <w:lvl w:ilvl="7" w:tplc="04090019" w:tentative="1">
+      <w:start w:val="1"/>
+      <w:numFmt w:val="lowerLetter"/>
+      <w:lvlText w:val="%8."/>
+      <w:lvlJc w:val="left"/>
+      <w:pPr>
+        <w:ind w:left="6480" w:hanging="360"/>
+      </w:pPr>
+    </w:lvl>
+    <w:lvl w:ilvl="8" w:tplc="0409001B" w:tentative="1">
+      <w:start w:val="1"/>
+      <w:numFmt w:val="lowerRoman"/>
+      <w:lvlText w:val="%9."/>
+      <w:lvlJc w:val="right"/>
+      <w:pPr>
+        <w:ind w:left="7200" w:hanging="180"/>
+      </w:pPr>
+    </w:lvl>
+  </w:abstractNum>
+  <w:abstractNum w:abstractNumId="13">
     <w:nsid w:val="602957AF"/>
     <w:multiLevelType w:val="hybridMultilevel"/>
     <w:tmpl w:val="708079FE"/>
@@ -11858,7 +12729,7 @@
       </w:pPr>
     </w:lvl>
   </w:abstractNum>
-  <w:abstractNum w:abstractNumId="13">
+  <w:abstractNum w:abstractNumId="14">
     <w:nsid w:val="64E02470"/>
     <w:multiLevelType w:val="hybridMultilevel"/>
     <w:tmpl w:val="2738E960"/>
@@ -11976,7 +12847,7 @@
       </w:pPr>
     </w:lvl>
   </w:abstractNum>
-  <w:abstractNum w:abstractNumId="14">
+  <w:abstractNum w:abstractNumId="15">
     <w:nsid w:val="66E061C8"/>
     <w:multiLevelType w:val="hybridMultilevel"/>
     <w:tmpl w:val="00ECC880"/>
@@ -12089,7 +12960,7 @@
       </w:rPr>
     </w:lvl>
   </w:abstractNum>
-  <w:abstractNum w:abstractNumId="15">
+  <w:abstractNum w:abstractNumId="16">
     <w:nsid w:val="6BBD7424"/>
     <w:multiLevelType w:val="hybridMultilevel"/>
     <w:tmpl w:val="B4C8CA62"/>
@@ -12202,7 +13073,7 @@
       </w:rPr>
     </w:lvl>
   </w:abstractNum>
-  <w:abstractNum w:abstractNumId="16">
+  <w:abstractNum w:abstractNumId="17">
     <w:nsid w:val="73217EDC"/>
     <w:multiLevelType w:val="hybridMultilevel"/>
     <w:tmpl w:val="3612AF50"/>
@@ -12342,7 +13213,7 @@
       </w:rPr>
     </w:lvl>
   </w:abstractNum>
-  <w:abstractNum w:abstractNumId="17">
+  <w:abstractNum w:abstractNumId="18">
     <w:nsid w:val="7F2B6405"/>
     <w:multiLevelType w:val="hybridMultilevel"/>
     <w:tmpl w:val="420A09AE"/>
@@ -12498,7 +13369,7 @@
     <w:abstractNumId w:val="11"/>
   </w:num>
   <w:num w:numId="14">
-    <w:abstractNumId w:val="16"/>
+    <w:abstractNumId w:val="17"/>
   </w:num>
   <w:num w:numId="15">
     <w:abstractNumId w:val="9"/>
@@ -12510,7 +13381,7 @@
     <w:abstractNumId w:val="8"/>
   </w:num>
   <w:num w:numId="18">
-    <w:abstractNumId w:val="13"/>
+    <w:abstractNumId w:val="14"/>
   </w:num>
   <w:num w:numId="19">
     <w:abstractNumId w:val="1"/>
@@ -12519,25 +13390,28 @@
     <w:abstractNumId w:val="7"/>
   </w:num>
   <w:num w:numId="21">
-    <w:abstractNumId w:val="17"/>
+    <w:abstractNumId w:val="18"/>
   </w:num>
   <w:num w:numId="22">
     <w:abstractNumId w:val="3"/>
   </w:num>
   <w:num w:numId="23">
-    <w:abstractNumId w:val="12"/>
+    <w:abstractNumId w:val="13"/>
   </w:num>
   <w:num w:numId="24">
     <w:abstractNumId w:val="2"/>
   </w:num>
   <w:num w:numId="25">
-    <w:abstractNumId w:val="15"/>
+    <w:abstractNumId w:val="16"/>
   </w:num>
   <w:num w:numId="26">
-    <w:abstractNumId w:val="14"/>
+    <w:abstractNumId w:val="15"/>
   </w:num>
   <w:num w:numId="27">
     <w:abstractNumId w:val="5"/>
+  </w:num>
+  <w:num w:numId="28">
+    <w:abstractNumId w:val="12"/>
   </w:num>
   <w:numIdMacAtCleanup w:val="19"/>
 </w:numbering>
@@ -14888,7 +15762,7 @@
 </file>
 
 <file path=customXml/itemProps1.xml><?xml version="1.0" encoding="utf-8"?>
-<ds:datastoreItem xmlns:ds="http://schemas.openxmlformats.org/officeDocument/2006/customXml" ds:itemID="{0B1BB765-817A-EF44-8328-5CB4B52F14FD}">
+<ds:datastoreItem xmlns:ds="http://schemas.openxmlformats.org/officeDocument/2006/customXml" ds:itemID="{E6A7BCDE-3466-C54B-ADCC-33EBDF59B18D}">
   <ds:schemaRefs>
     <ds:schemaRef ds:uri="http://schemas.openxmlformats.org/officeDocument/2006/bibliography"/>
   </ds:schemaRefs>

</xml_diff>

<commit_message>
- minor tweaks - updated some of the security notes
</commit_message>
<xml_diff>
--- a/Requirements/Biochemical plate, assay, and result management system.docx
+++ b/Requirements/Biochemical plate, assay, and result management system.docx
@@ -4277,8 +4277,6 @@
             <w:r>
               <w:t>1.</w:t>
             </w:r>
-            <w:bookmarkStart w:id="11" w:name="_GoBack"/>
-            <w:bookmarkEnd w:id="11"/>
             <w:r>
               <w:t>1</w:t>
             </w:r>
@@ -4379,13 +4377,13 @@
       <w:pPr>
         <w:pStyle w:val="Heading2"/>
       </w:pPr>
-      <w:bookmarkStart w:id="12" w:name="_Toc77147646"/>
-      <w:bookmarkStart w:id="13" w:name="_Toc286359792"/>
+      <w:bookmarkStart w:id="11" w:name="_Toc77147646"/>
+      <w:bookmarkStart w:id="12" w:name="_Toc286359792"/>
       <w:r>
         <w:t>Document Content Owners</w:t>
       </w:r>
+      <w:bookmarkEnd w:id="11"/>
       <w:bookmarkEnd w:id="12"/>
-      <w:bookmarkEnd w:id="13"/>
     </w:p>
     <w:p>
       <w:pPr>
@@ -4685,19 +4683,19 @@
       <w:pPr>
         <w:pStyle w:val="Heading2"/>
       </w:pPr>
-      <w:bookmarkStart w:id="14" w:name="_Toc73946770"/>
+      <w:bookmarkStart w:id="13" w:name="_Toc73946770"/>
       <w:r>
         <w:br w:type="page"/>
       </w:r>
-      <w:bookmarkStart w:id="15" w:name="_Toc286359793"/>
+      <w:bookmarkStart w:id="14" w:name="_Toc286359793"/>
       <w:r>
         <w:t>Document</w:t>
       </w:r>
+      <w:bookmarkEnd w:id="13"/>
+      <w:r>
+        <w:t xml:space="preserve"> Reviewers</w:t>
+      </w:r>
       <w:bookmarkEnd w:id="14"/>
-      <w:r>
-        <w:t xml:space="preserve"> Reviewers</w:t>
-      </w:r>
-      <w:bookmarkEnd w:id="15"/>
     </w:p>
     <w:tbl>
       <w:tblPr>
@@ -5094,8 +5092,8 @@
       <w:pPr>
         <w:pStyle w:val="Heading2"/>
       </w:pPr>
-      <w:bookmarkStart w:id="16" w:name="_Toc73946771"/>
-      <w:bookmarkStart w:id="17" w:name="_Toc286359794"/>
+      <w:bookmarkStart w:id="15" w:name="_Toc73946771"/>
+      <w:bookmarkStart w:id="16" w:name="_Toc286359794"/>
       <w:r>
         <w:t>Document Approvers</w:t>
       </w:r>
@@ -5106,8 +5104,8 @@
       <w:bookmarkEnd w:id="4"/>
       <w:bookmarkEnd w:id="5"/>
       <w:bookmarkEnd w:id="6"/>
+      <w:bookmarkEnd w:id="15"/>
       <w:bookmarkEnd w:id="16"/>
-      <w:bookmarkEnd w:id="17"/>
     </w:p>
     <w:tbl>
       <w:tblPr>
@@ -5492,27 +5490,27 @@
       <w:pPr>
         <w:pStyle w:val="Heading1"/>
       </w:pPr>
-      <w:bookmarkStart w:id="18" w:name="_Toc77147653"/>
-      <w:bookmarkStart w:id="19" w:name="_Toc286359795"/>
-      <w:bookmarkStart w:id="20" w:name="_Toc516369892"/>
-      <w:bookmarkStart w:id="21" w:name="_Toc73946772"/>
+      <w:bookmarkStart w:id="17" w:name="_Toc77147653"/>
+      <w:bookmarkStart w:id="18" w:name="_Toc286359795"/>
+      <w:bookmarkStart w:id="19" w:name="_Toc516369892"/>
+      <w:bookmarkStart w:id="20" w:name="_Toc73946772"/>
       <w:r>
         <w:t>Assumptions and Constraints</w:t>
       </w:r>
+      <w:bookmarkEnd w:id="17"/>
       <w:bookmarkEnd w:id="18"/>
-      <w:bookmarkEnd w:id="19"/>
     </w:p>
     <w:p>
       <w:pPr>
         <w:pStyle w:val="Heading2"/>
       </w:pPr>
-      <w:bookmarkStart w:id="22" w:name="_Toc77147654"/>
-      <w:bookmarkStart w:id="23" w:name="_Toc286359796"/>
+      <w:bookmarkStart w:id="21" w:name="_Toc77147654"/>
+      <w:bookmarkStart w:id="22" w:name="_Toc286359796"/>
       <w:r>
         <w:t>Assumptions</w:t>
       </w:r>
+      <w:bookmarkEnd w:id="21"/>
       <w:bookmarkEnd w:id="22"/>
-      <w:bookmarkEnd w:id="23"/>
     </w:p>
     <w:p>
       <w:pPr>
@@ -5524,13 +5522,13 @@
       <w:pPr>
         <w:pStyle w:val="Heading2"/>
       </w:pPr>
-      <w:bookmarkStart w:id="24" w:name="_Toc77147655"/>
-      <w:bookmarkStart w:id="25" w:name="_Toc286359797"/>
+      <w:bookmarkStart w:id="23" w:name="_Toc77147655"/>
+      <w:bookmarkStart w:id="24" w:name="_Toc286359797"/>
       <w:r>
         <w:t>Constraints</w:t>
       </w:r>
+      <w:bookmarkEnd w:id="23"/>
       <w:bookmarkEnd w:id="24"/>
-      <w:bookmarkEnd w:id="25"/>
     </w:p>
     <w:p>
       <w:pPr>
@@ -5556,76 +5554,77 @@
       <w:pPr>
         <w:pStyle w:val="Heading1"/>
       </w:pPr>
-      <w:bookmarkStart w:id="26" w:name="_Toc286359798"/>
+      <w:bookmarkStart w:id="25" w:name="_Toc286359798"/>
       <w:r>
         <w:t>Scope</w:t>
       </w:r>
+      <w:bookmarkEnd w:id="25"/>
+    </w:p>
+    <w:p>
+      <w:pPr>
+        <w:pStyle w:val="Heading2"/>
+      </w:pPr>
+      <w:bookmarkStart w:id="26" w:name="_Toc286359799"/>
+      <w:r>
+        <w:t>In Scope</w:t>
+      </w:r>
       <w:bookmarkEnd w:id="26"/>
     </w:p>
     <w:p>
       <w:pPr>
+        <w:pStyle w:val="BodyText"/>
+      </w:pPr>
+    </w:p>
+    <w:p>
+      <w:pPr>
         <w:pStyle w:val="Heading2"/>
       </w:pPr>
-      <w:bookmarkStart w:id="27" w:name="_Toc286359799"/>
-      <w:r>
-        <w:t>In Scope</w:t>
+      <w:bookmarkStart w:id="27" w:name="_Toc286359800"/>
+      <w:r>
+        <w:t>Out of Scope</w:t>
       </w:r>
       <w:bookmarkEnd w:id="27"/>
     </w:p>
     <w:p>
       <w:pPr>
-        <w:pStyle w:val="BodyText"/>
+        <w:pStyle w:val="Heading1"/>
+      </w:pPr>
+      <w:bookmarkStart w:id="28" w:name="_Toc516369901"/>
+      <w:bookmarkStart w:id="29" w:name="_Toc73946777"/>
+      <w:bookmarkStart w:id="30" w:name="_Toc286359801"/>
+      <w:bookmarkStart w:id="31" w:name="_Toc317384677"/>
+      <w:bookmarkStart w:id="32" w:name="_Toc322235328"/>
+      <w:bookmarkStart w:id="33" w:name="_Toc322235370"/>
+      <w:bookmarkStart w:id="34" w:name="_Toc322236101"/>
+      <w:bookmarkStart w:id="35" w:name="_Toc322245043"/>
+      <w:bookmarkStart w:id="36" w:name="_Toc322253273"/>
+      <w:bookmarkStart w:id="37" w:name="_Toc322394658"/>
+      <w:bookmarkStart w:id="38" w:name="_Toc322919899"/>
+      <w:bookmarkStart w:id="39" w:name="_Toc322926395"/>
+      <w:bookmarkStart w:id="40" w:name="_Toc497787416"/>
+      <w:bookmarkEnd w:id="19"/>
+      <w:bookmarkEnd w:id="20"/>
+      <w:r>
+        <w:t xml:space="preserve">Proposed </w:t>
+      </w:r>
+      <w:bookmarkEnd w:id="28"/>
+      <w:bookmarkEnd w:id="29"/>
+      <w:r>
+        <w:t>Functionality</w:t>
+      </w:r>
+      <w:bookmarkEnd w:id="30"/>
+    </w:p>
+    <w:p>
+      <w:pPr>
+        <w:ind w:left="450"/>
       </w:pPr>
     </w:p>
     <w:p>
       <w:pPr>
         <w:pStyle w:val="Heading2"/>
       </w:pPr>
-      <w:bookmarkStart w:id="28" w:name="_Toc286359800"/>
-      <w:r>
-        <w:t>Out of Scope</w:t>
-      </w:r>
-      <w:bookmarkEnd w:id="28"/>
-    </w:p>
-    <w:p>
-      <w:pPr>
-        <w:pStyle w:val="Heading1"/>
-      </w:pPr>
-      <w:bookmarkStart w:id="29" w:name="_Toc516369901"/>
-      <w:bookmarkStart w:id="30" w:name="_Toc73946777"/>
-      <w:bookmarkStart w:id="31" w:name="_Toc286359801"/>
-      <w:bookmarkStart w:id="32" w:name="_Toc317384677"/>
-      <w:bookmarkStart w:id="33" w:name="_Toc322235328"/>
-      <w:bookmarkStart w:id="34" w:name="_Toc322235370"/>
-      <w:bookmarkStart w:id="35" w:name="_Toc322236101"/>
-      <w:bookmarkStart w:id="36" w:name="_Toc322245043"/>
-      <w:bookmarkStart w:id="37" w:name="_Toc322253273"/>
-      <w:bookmarkStart w:id="38" w:name="_Toc322394658"/>
-      <w:bookmarkStart w:id="39" w:name="_Toc322919899"/>
-      <w:bookmarkStart w:id="40" w:name="_Toc322926395"/>
-      <w:bookmarkStart w:id="41" w:name="_Toc497787416"/>
-      <w:bookmarkEnd w:id="20"/>
-      <w:bookmarkEnd w:id="21"/>
-      <w:r>
-        <w:t xml:space="preserve">Proposed </w:t>
-      </w:r>
-      <w:bookmarkEnd w:id="29"/>
-      <w:bookmarkEnd w:id="30"/>
-      <w:r>
-        <w:t>Functionality</w:t>
-      </w:r>
+      <w:bookmarkStart w:id="41" w:name="_Toc286359802"/>
       <w:bookmarkEnd w:id="31"/>
-    </w:p>
-    <w:p>
-      <w:pPr>
-        <w:ind w:left="450"/>
-      </w:pPr>
-    </w:p>
-    <w:p>
-      <w:pPr>
-        <w:pStyle w:val="Heading2"/>
-      </w:pPr>
-      <w:bookmarkStart w:id="42" w:name="_Toc286359802"/>
       <w:bookmarkEnd w:id="32"/>
       <w:bookmarkEnd w:id="33"/>
       <w:bookmarkEnd w:id="34"/>
@@ -5635,17 +5634,16 @@
       <w:bookmarkEnd w:id="38"/>
       <w:bookmarkEnd w:id="39"/>
       <w:bookmarkEnd w:id="40"/>
+      <w:r>
+        <w:t>Overview</w:t>
+      </w:r>
       <w:bookmarkEnd w:id="41"/>
-      <w:r>
-        <w:t>Overview</w:t>
-      </w:r>
-      <w:bookmarkEnd w:id="42"/>
     </w:p>
     <w:p>
       <w:pPr>
         <w:pStyle w:val="BodyText"/>
       </w:pPr>
-      <w:bookmarkStart w:id="43" w:name="_Toc516369904"/>
+      <w:bookmarkStart w:id="42" w:name="_Toc516369904"/>
       <w:r>
         <w:t>We prop</w:t>
       </w:r>
@@ -5835,41 +5833,41 @@
       <w:pPr>
         <w:pStyle w:val="Heading1"/>
       </w:pPr>
-      <w:bookmarkStart w:id="44" w:name="_Toc511624237"/>
-      <w:bookmarkStart w:id="45" w:name="_Toc514228812"/>
-      <w:bookmarkStart w:id="46" w:name="_Toc73946781"/>
-      <w:bookmarkStart w:id="47" w:name="_Toc286359803"/>
+      <w:bookmarkStart w:id="43" w:name="_Toc511624237"/>
+      <w:bookmarkStart w:id="44" w:name="_Toc514228812"/>
+      <w:bookmarkStart w:id="45" w:name="_Toc73946781"/>
+      <w:bookmarkStart w:id="46" w:name="_Toc286359803"/>
+      <w:bookmarkEnd w:id="42"/>
+      <w:r>
+        <w:t xml:space="preserve">Business </w:t>
+      </w:r>
+      <w:r>
+        <w:t xml:space="preserve">(Functional) </w:t>
+      </w:r>
+      <w:r>
+        <w:t>Requirements</w:t>
+      </w:r>
       <w:bookmarkEnd w:id="43"/>
-      <w:r>
-        <w:t xml:space="preserve">Business </w:t>
-      </w:r>
-      <w:r>
-        <w:t xml:space="preserve">(Functional) </w:t>
-      </w:r>
-      <w:r>
-        <w:t>Requirements</w:t>
-      </w:r>
       <w:bookmarkEnd w:id="44"/>
       <w:bookmarkEnd w:id="45"/>
       <w:bookmarkEnd w:id="46"/>
+    </w:p>
+    <w:p>
+      <w:pPr>
+        <w:pStyle w:val="Heading2"/>
+      </w:pPr>
+      <w:bookmarkStart w:id="47" w:name="_Toc286359804"/>
+      <w:bookmarkStart w:id="48" w:name="_Toc73946782"/>
+      <w:r>
+        <w:t>Security</w:t>
+      </w:r>
+      <w:r>
+        <w:t xml:space="preserve"> Functional Requirements</w:t>
+      </w:r>
       <w:bookmarkEnd w:id="47"/>
     </w:p>
     <w:p>
       <w:pPr>
-        <w:pStyle w:val="Heading2"/>
-      </w:pPr>
-      <w:bookmarkStart w:id="48" w:name="_Toc286359804"/>
-      <w:bookmarkStart w:id="49" w:name="_Toc73946782"/>
-      <w:r>
-        <w:t>Security</w:t>
-      </w:r>
-      <w:r>
-        <w:t xml:space="preserve"> Functional Requirements</w:t>
-      </w:r>
-      <w:bookmarkEnd w:id="48"/>
-    </w:p>
-    <w:p>
-      <w:pPr>
         <w:pStyle w:val="BodyText"/>
       </w:pPr>
     </w:p>
@@ -5877,14 +5875,14 @@
       <w:pPr>
         <w:pStyle w:val="Heading3"/>
       </w:pPr>
-      <w:bookmarkStart w:id="50" w:name="_Toc286359805"/>
+      <w:bookmarkStart w:id="49" w:name="_Toc286359805"/>
       <w:r>
         <w:t xml:space="preserve">Security </w:t>
       </w:r>
       <w:r>
         <w:t>Overview</w:t>
       </w:r>
-      <w:bookmarkEnd w:id="50"/>
+      <w:bookmarkEnd w:id="49"/>
     </w:p>
     <w:p>
       <w:pPr>
@@ -5903,7 +5901,7 @@
         </w:numPr>
       </w:pPr>
       <w:r>
-        <w:t>An account – to logon to the system</w:t>
+        <w:t>An email address – for use as a unique identifier and during the login process.</w:t>
       </w:r>
     </w:p>
     <w:p>
@@ -5915,7 +5913,30 @@
         </w:numPr>
       </w:pPr>
       <w:r>
+        <w:t>An account – to logon to the system</w:t>
+      </w:r>
+    </w:p>
+    <w:p>
+      <w:pPr>
+        <w:pStyle w:val="BodyText"/>
+        <w:numPr>
+          <w:ilvl w:val="0"/>
+          <w:numId w:val="23"/>
+        </w:numPr>
+      </w:pPr>
+      <w:r>
         <w:t xml:space="preserve">A User role – Administrator or Scientist </w:t>
+      </w:r>
+    </w:p>
+    <w:p>
+      <w:pPr>
+        <w:pStyle w:val="BodyText"/>
+      </w:pPr>
+      <w:r>
+        <w:t>Nearly all of the operations in the system require a specific permission granted to the user in order to access the feature</w:t>
+      </w:r>
+      <w:r>
+        <w:t>. These permissions are grouped into Roles and a User is assigned a single Role. This approach allows for easy expansion of the system to include user defined roles or customization of the existing roles.</w:t>
       </w:r>
     </w:p>
     <w:p>
@@ -5996,7 +6017,19 @@
         <w:t>Password</w:t>
       </w:r>
       <w:r>
-        <w:t xml:space="preserve"> – an encrypted password is used to authenticate the user.</w:t>
+        <w:t xml:space="preserve"> – a </w:t>
+      </w:r>
+      <w:r>
+        <w:t xml:space="preserve">user supplied </w:t>
+      </w:r>
+      <w:r>
+        <w:t xml:space="preserve">password </w:t>
+      </w:r>
+      <w:r>
+        <w:t>for authentication</w:t>
+      </w:r>
+      <w:r>
+        <w:t>.</w:t>
       </w:r>
     </w:p>
     <w:p>
@@ -6004,7 +6037,12 @@
         <w:pStyle w:val="BodyText"/>
       </w:pPr>
       <w:r>
-        <w:t>Users with and Administrator role have access to create and remove user accounts and to reset user passwords.</w:t>
+        <w:t>Users with an</w:t>
+      </w:r>
+      <w:bookmarkStart w:id="50" w:name="_GoBack"/>
+      <w:bookmarkEnd w:id="50"/>
+      <w:r>
+        <w:t xml:space="preserve"> Administrator role have access to create and remove user accounts and to reset user passwords.</w:t>
       </w:r>
     </w:p>
     <w:p>
@@ -6369,7 +6407,7 @@
         <w:pStyle w:val="Heading3"/>
       </w:pPr>
       <w:bookmarkStart w:id="52" w:name="_Toc286359807"/>
-      <w:bookmarkEnd w:id="49"/>
+      <w:bookmarkEnd w:id="48"/>
       <w:r>
         <w:t>O</w:t>
       </w:r>
@@ -10864,7 +10902,7 @@
               <w:noProof/>
               <w:sz w:val="18"/>
             </w:rPr>
-            <w:t>3</w:t>
+            <w:t>13</w:t>
           </w:r>
           <w:r>
             <w:rPr>
@@ -15762,7 +15800,7 @@
 </file>
 
 <file path=customXml/itemProps1.xml><?xml version="1.0" encoding="utf-8"?>
-<ds:datastoreItem xmlns:ds="http://schemas.openxmlformats.org/officeDocument/2006/customXml" ds:itemID="{E6A7BCDE-3466-C54B-ADCC-33EBDF59B18D}">
+<ds:datastoreItem xmlns:ds="http://schemas.openxmlformats.org/officeDocument/2006/customXml" ds:itemID="{CC6EA763-9F18-944B-BF53-727707DA44A2}">
   <ds:schemaRefs>
     <ds:schemaRef ds:uri="http://schemas.openxmlformats.org/officeDocument/2006/bibliography"/>
   </ds:schemaRefs>

</xml_diff>

<commit_message>
added comments regarding shared plates and Open issues
</commit_message>
<xml_diff>
--- a/Requirements/Biochemical plate, assay, and result management system.docx
+++ b/Requirements/Biochemical plate, assay, and result management system.docx
@@ -1,6 +1,6 @@
 
 <file path=word/document.xml><?xml version="1.0" encoding="utf-8"?>
-<w:document xmlns:wpc="http://schemas.microsoft.com/office/word/2010/wordprocessingCanvas" xmlns:mo="http://schemas.microsoft.com/office/mac/office/2008/main" xmlns:mc="http://schemas.openxmlformats.org/markup-compatibility/2006" xmlns:mv="urn:schemas-microsoft-com:mac:vml" xmlns:o="urn:schemas-microsoft-com:office:office" xmlns:r="http://schemas.openxmlformats.org/officeDocument/2006/relationships" xmlns:m="http://schemas.openxmlformats.org/officeDocument/2006/math" xmlns:v="urn:schemas-microsoft-com:vml" xmlns:wp14="http://schemas.microsoft.com/office/word/2010/wordprocessingDrawing" xmlns:wp="http://schemas.openxmlformats.org/drawingml/2006/wordprocessingDrawing" xmlns:w10="urn:schemas-microsoft-com:office:word" xmlns:w="http://schemas.openxmlformats.org/wordprocessingml/2006/main" xmlns:w14="http://schemas.microsoft.com/office/word/2010/wordml" xmlns:wpg="http://schemas.microsoft.com/office/word/2010/wordprocessingGroup" xmlns:wpi="http://schemas.microsoft.com/office/word/2010/wordprocessingInk" xmlns:wne="http://schemas.microsoft.com/office/word/2006/wordml" xmlns:wps="http://schemas.microsoft.com/office/word/2010/wordprocessingShape" mc:Ignorable="w14 wp14">
+<w:document xmlns:wpc="http://schemas.microsoft.com/office/word/2010/wordprocessingCanvas" xmlns:mc="http://schemas.openxmlformats.org/markup-compatibility/2006" xmlns:o="urn:schemas-microsoft-com:office:office" xmlns:r="http://schemas.openxmlformats.org/officeDocument/2006/relationships" xmlns:m="http://schemas.openxmlformats.org/officeDocument/2006/math" xmlns:v="urn:schemas-microsoft-com:vml" xmlns:wp14="http://schemas.microsoft.com/office/word/2010/wordprocessingDrawing" xmlns:wp="http://schemas.openxmlformats.org/drawingml/2006/wordprocessingDrawing" xmlns:w10="urn:schemas-microsoft-com:office:word" xmlns:w="http://schemas.openxmlformats.org/wordprocessingml/2006/main" xmlns:w14="http://schemas.microsoft.com/office/word/2010/wordml" xmlns:wpg="http://schemas.microsoft.com/office/word/2010/wordprocessingGroup" xmlns:wpi="http://schemas.microsoft.com/office/word/2010/wordprocessingInk" xmlns:wne="http://schemas.microsoft.com/office/word/2006/wordml" xmlns:wps="http://schemas.microsoft.com/office/word/2010/wordprocessingShape" mc:Ignorable="w14 wp14">
   <w:body>
     <w:tbl>
       <w:tblPr>
@@ -597,8 +597,13 @@
               <w:pStyle w:val="Byline"/>
             </w:pPr>
             <w:r>
-              <w:t>Peter Henstock</w:t>
+              <w:t xml:space="preserve">Peter </w:t>
             </w:r>
+            <w:proofErr w:type="spellStart"/>
+            <w:r>
+              <w:t>Henstock</w:t>
+            </w:r>
+            <w:proofErr w:type="spellEnd"/>
           </w:p>
         </w:tc>
       </w:tr>
@@ -945,6 +950,7 @@
         <w:pStyle w:val="Byline"/>
       </w:pPr>
       <w:r>
+        <w:lastRenderedPageBreak/>
         <w:t>Contents</w:t>
       </w:r>
     </w:p>
@@ -3291,6 +3297,7 @@
         <w:rPr>
           <w:noProof/>
         </w:rPr>
+        <w:lastRenderedPageBreak/>
         <w:t>5.5</w:t>
       </w:r>
       <w:r>
@@ -3996,6 +4003,7 @@
       <w:bookmarkStart w:id="7" w:name="_Toc73946768"/>
       <w:bookmarkStart w:id="8" w:name="_Toc286359790"/>
       <w:r>
+        <w:lastRenderedPageBreak/>
         <w:t>Document Administration</w:t>
       </w:r>
       <w:bookmarkEnd w:id="7"/>
@@ -4169,8 +4177,13 @@
               <w:pStyle w:val="TableText"/>
             </w:pPr>
             <w:r>
-              <w:t>Alan Orcharton</w:t>
+              <w:t xml:space="preserve">Alan </w:t>
             </w:r>
+            <w:proofErr w:type="spellStart"/>
+            <w:r>
+              <w:t>Orcharton</w:t>
+            </w:r>
+            <w:proofErr w:type="spellEnd"/>
           </w:p>
         </w:tc>
         <w:tc>
@@ -4256,8 +4269,13 @@
               <w:pStyle w:val="TableText"/>
             </w:pPr>
             <w:r>
-              <w:t>Sean Sinnott</w:t>
+              <w:t xml:space="preserve">Sean </w:t>
             </w:r>
+            <w:proofErr w:type="spellStart"/>
+            <w:r>
+              <w:t>Sinnott</w:t>
+            </w:r>
+            <w:proofErr w:type="spellEnd"/>
           </w:p>
         </w:tc>
         <w:tc>
@@ -4500,8 +4518,13 @@
               <w:pStyle w:val="TableText"/>
             </w:pPr>
             <w:r>
-              <w:t>Alan Orcharton</w:t>
+              <w:t xml:space="preserve">Alan </w:t>
             </w:r>
+            <w:proofErr w:type="spellStart"/>
+            <w:r>
+              <w:t>Orcharton</w:t>
+            </w:r>
+            <w:proofErr w:type="spellEnd"/>
           </w:p>
         </w:tc>
       </w:tr>
@@ -4586,8 +4609,13 @@
               <w:pStyle w:val="TableText"/>
             </w:pPr>
             <w:r>
-              <w:t>Tim Stefanski</w:t>
+              <w:t xml:space="preserve">Tim </w:t>
             </w:r>
+            <w:proofErr w:type="spellStart"/>
+            <w:r>
+              <w:t>Stefanski</w:t>
+            </w:r>
+            <w:proofErr w:type="spellEnd"/>
           </w:p>
         </w:tc>
       </w:tr>
@@ -4672,8 +4700,13 @@
               <w:pStyle w:val="TableText"/>
             </w:pPr>
             <w:r>
-              <w:t>Sean Sinnott</w:t>
+              <w:t xml:space="preserve">Sean </w:t>
             </w:r>
+            <w:proofErr w:type="spellStart"/>
+            <w:r>
+              <w:t>Sinnott</w:t>
+            </w:r>
+            <w:proofErr w:type="spellEnd"/>
           </w:p>
         </w:tc>
       </w:tr>
@@ -4689,6 +4722,7 @@
       </w:r>
       <w:bookmarkStart w:id="14" w:name="_Toc286359793"/>
       <w:r>
+        <w:lastRenderedPageBreak/>
         <w:t>Document</w:t>
       </w:r>
       <w:bookmarkEnd w:id="13"/>
@@ -4799,7 +4833,11 @@
               <w:pStyle w:val="TableText"/>
             </w:pPr>
             <w:r>
-              <w:t>Peter Hens</w:t>
+              <w:t xml:space="preserve">Peter </w:t>
+            </w:r>
+            <w:proofErr w:type="spellStart"/>
+            <w:r>
+              <w:t>Hens</w:t>
             </w:r>
             <w:r>
               <w:t>t</w:t>
@@ -4807,6 +4845,7 @@
             <w:r>
               <w:t>ock</w:t>
             </w:r>
+            <w:proofErr w:type="spellEnd"/>
           </w:p>
         </w:tc>
         <w:tc>
@@ -4848,8 +4887,13 @@
               <w:pStyle w:val="TableText"/>
             </w:pPr>
             <w:r>
-              <w:t>Robert Zupko</w:t>
+              <w:t xml:space="preserve">Robert </w:t>
             </w:r>
+            <w:proofErr w:type="spellStart"/>
+            <w:r>
+              <w:t>Zupko</w:t>
+            </w:r>
+            <w:proofErr w:type="spellEnd"/>
           </w:p>
         </w:tc>
         <w:tc>
@@ -4934,8 +4978,13 @@
               <w:pStyle w:val="TableText"/>
             </w:pPr>
             <w:r>
-              <w:t>Tim Stefanski</w:t>
+              <w:t xml:space="preserve">Tim </w:t>
             </w:r>
+            <w:proofErr w:type="spellStart"/>
+            <w:r>
+              <w:t>Stefanski</w:t>
+            </w:r>
+            <w:proofErr w:type="spellEnd"/>
           </w:p>
         </w:tc>
         <w:tc>
@@ -4977,8 +5026,13 @@
               <w:pStyle w:val="TableText"/>
             </w:pPr>
             <w:r>
-              <w:t>Sean Sinnott</w:t>
+              <w:t xml:space="preserve">Sean </w:t>
             </w:r>
+            <w:proofErr w:type="spellStart"/>
+            <w:r>
+              <w:t>Sinnott</w:t>
+            </w:r>
+            <w:proofErr w:type="spellEnd"/>
           </w:p>
         </w:tc>
         <w:tc>
@@ -5063,8 +5117,13 @@
               <w:pStyle w:val="TableText"/>
             </w:pPr>
             <w:r>
-              <w:t>Alan Orcharton</w:t>
+              <w:t xml:space="preserve">Alan </w:t>
             </w:r>
+            <w:proofErr w:type="spellStart"/>
+            <w:r>
+              <w:t>Orcharton</w:t>
+            </w:r>
+            <w:proofErr w:type="spellEnd"/>
           </w:p>
         </w:tc>
         <w:tc>
@@ -5240,7 +5299,11 @@
               <w:pStyle w:val="TableText"/>
             </w:pPr>
             <w:r>
-              <w:t>Peter Hens</w:t>
+              <w:t xml:space="preserve">Peter </w:t>
+            </w:r>
+            <w:proofErr w:type="spellStart"/>
+            <w:r>
+              <w:t>Hens</w:t>
             </w:r>
             <w:r>
               <w:t>t</w:t>
@@ -5248,6 +5311,7 @@
             <w:r>
               <w:t>ock</w:t>
             </w:r>
+            <w:proofErr w:type="spellEnd"/>
           </w:p>
         </w:tc>
         <w:tc>
@@ -5465,7 +5529,15 @@
         <w:t>storyboard</w:t>
       </w:r>
       <w:r>
-        <w:t xml:space="preserve"> format. A short description of the functionality is included with some mockup screen shots. This format is intended to provide a good overview of the system from a users point of view. </w:t>
+        <w:t xml:space="preserve"> format. A short description of the functionality is included with some mockup screen shots. This format is intended to provide a good overview of the system from </w:t>
+      </w:r>
+      <w:proofErr w:type="spellStart"/>
+      <w:r>
+        <w:t>a users</w:t>
+      </w:r>
+      <w:proofErr w:type="spellEnd"/>
+      <w:r>
+        <w:t xml:space="preserve"> point of view. </w:t>
       </w:r>
     </w:p>
     <w:p>
@@ -5495,6 +5567,7 @@
       <w:bookmarkStart w:id="19" w:name="_Toc516369892"/>
       <w:bookmarkStart w:id="20" w:name="_Toc73946772"/>
       <w:r>
+        <w:lastRenderedPageBreak/>
         <w:t>Assumptions and Constraints</w:t>
       </w:r>
       <w:bookmarkEnd w:id="17"/>
@@ -5556,6 +5629,7 @@
       </w:pPr>
       <w:bookmarkStart w:id="25" w:name="_Toc286359798"/>
       <w:r>
+        <w:lastRenderedPageBreak/>
         <w:t>Scope</w:t>
       </w:r>
       <w:bookmarkEnd w:id="25"/>
@@ -5605,6 +5679,7 @@
       <w:bookmarkEnd w:id="19"/>
       <w:bookmarkEnd w:id="20"/>
       <w:r>
+        <w:lastRenderedPageBreak/>
         <w:t xml:space="preserve">Proposed </w:t>
       </w:r>
       <w:bookmarkEnd w:id="28"/>
@@ -5839,6 +5914,7 @@
       <w:bookmarkStart w:id="46" w:name="_Toc286359803"/>
       <w:bookmarkEnd w:id="42"/>
       <w:r>
+        <w:lastRenderedPageBreak/>
         <w:t xml:space="preserve">Business </w:t>
       </w:r>
       <w:r>
@@ -5981,7 +6057,15 @@
         <w:t>Email address</w:t>
       </w:r>
       <w:r>
-        <w:t xml:space="preserve"> – used at the username. Email addresses help ensure unique usernames. The email address may by used in future for sending notification to the user.</w:t>
+        <w:t xml:space="preserve"> – used at the username. Email addresses help ensure unique usernames. The email address may </w:t>
+      </w:r>
+      <w:proofErr w:type="spellStart"/>
+      <w:r>
+        <w:t>by</w:t>
+      </w:r>
+      <w:proofErr w:type="spellEnd"/>
+      <w:r>
+        <w:t xml:space="preserve"> used in future for sending notification to the user.</w:t>
       </w:r>
     </w:p>
     <w:p>
@@ -6039,48 +6123,47 @@
       <w:r>
         <w:t>Users with an</w:t>
       </w:r>
-      <w:bookmarkStart w:id="50" w:name="_GoBack"/>
+      <w:r>
+        <w:t xml:space="preserve"> Administrator role have access to create and remove user accounts and to reset user passwords.</w:t>
+      </w:r>
+    </w:p>
+    <w:p>
+      <w:pPr>
+        <w:pStyle w:val="BodyText"/>
+      </w:pPr>
+      <w:r>
+        <w:t>Administrative users also have the ability to add data on test equipment used in experiments. This information can be used to help identify defective equipment and functionality can be expanded to incorporate file parsers to assist the user in loading results produced from a machine that may be in a non-standard format (see special features).</w:t>
+      </w:r>
+    </w:p>
+    <w:p>
+      <w:pPr>
+        <w:pStyle w:val="BodyText"/>
+      </w:pPr>
+    </w:p>
+    <w:p>
+      <w:pPr>
+        <w:pStyle w:val="BodyText"/>
+      </w:pPr>
+    </w:p>
+    <w:p>
+      <w:pPr>
+        <w:pStyle w:val="Heading3"/>
+      </w:pPr>
+      <w:bookmarkStart w:id="50" w:name="_Toc286359806"/>
+      <w:r>
+        <w:lastRenderedPageBreak/>
+        <w:t>Sample Screens</w:t>
+      </w:r>
+      <w:r>
+        <w:t xml:space="preserve"> / Story</w:t>
+      </w:r>
+      <w:r>
+        <w:t xml:space="preserve"> </w:t>
+      </w:r>
+      <w:r>
+        <w:t>Board</w:t>
+      </w:r>
       <w:bookmarkEnd w:id="50"/>
-      <w:r>
-        <w:t xml:space="preserve"> Administrator role have access to create and remove user accounts and to reset user passwords.</w:t>
-      </w:r>
-    </w:p>
-    <w:p>
-      <w:pPr>
-        <w:pStyle w:val="BodyText"/>
-      </w:pPr>
-      <w:r>
-        <w:t>Administrative users also have the ability to add data on test equipment used in experiments. This information can be used to help identify defective equipment and functionality can be expanded to incorporate file parsers to assist the user in loading results produced from a machine that may be in a non-standard format (see special features).</w:t>
-      </w:r>
-    </w:p>
-    <w:p>
-      <w:pPr>
-        <w:pStyle w:val="BodyText"/>
-      </w:pPr>
-    </w:p>
-    <w:p>
-      <w:pPr>
-        <w:pStyle w:val="BodyText"/>
-      </w:pPr>
-    </w:p>
-    <w:p>
-      <w:pPr>
-        <w:pStyle w:val="Heading3"/>
-      </w:pPr>
-      <w:bookmarkStart w:id="51" w:name="_Toc286359806"/>
-      <w:r>
-        <w:t>Sample Screens</w:t>
-      </w:r>
-      <w:r>
-        <w:t xml:space="preserve"> / Story</w:t>
-      </w:r>
-      <w:r>
-        <w:t xml:space="preserve"> </w:t>
-      </w:r>
-      <w:r>
-        <w:t>Board</w:t>
-      </w:r>
-      <w:bookmarkEnd w:id="51"/>
     </w:p>
     <w:p>
       <w:pPr>
@@ -6293,6 +6376,7 @@
         <w:rPr>
           <w:noProof/>
         </w:rPr>
+        <w:lastRenderedPageBreak/>
         <w:drawing>
           <wp:inline distT="0" distB="0" distL="0" distR="0" wp14:anchorId="5FF472F6" wp14:editId="3FEB2D58">
             <wp:extent cx="3439598" cy="2743200"/>
@@ -6349,6 +6433,7 @@
         <w:rPr>
           <w:noProof/>
         </w:rPr>
+        <w:lastRenderedPageBreak/>
         <w:drawing>
           <wp:inline distT="0" distB="0" distL="0" distR="0" wp14:anchorId="3C376AFA" wp14:editId="350FC2C7">
             <wp:extent cx="3225800" cy="2776220"/>
@@ -6406,7 +6491,7 @@
       <w:pPr>
         <w:pStyle w:val="Heading3"/>
       </w:pPr>
-      <w:bookmarkStart w:id="52" w:name="_Toc286359807"/>
+      <w:bookmarkStart w:id="51" w:name="_Toc286359807"/>
       <w:bookmarkEnd w:id="48"/>
       <w:r>
         <w:t>O</w:t>
@@ -6423,7 +6508,7 @@
       <w:r>
         <w:t xml:space="preserve"> Section</w:t>
       </w:r>
-      <w:bookmarkEnd w:id="52"/>
+      <w:bookmarkEnd w:id="51"/>
     </w:p>
     <w:tbl>
       <w:tblPr>
@@ -6736,8 +6821,8 @@
         </w:numPr>
         <w:ind w:left="576"/>
       </w:pPr>
-      <w:bookmarkStart w:id="53" w:name="_Toc73946788"/>
-      <w:bookmarkStart w:id="54" w:name="_Toc54428022"/>
+      <w:bookmarkStart w:id="52" w:name="_Toc73946788"/>
+      <w:bookmarkStart w:id="53" w:name="_Toc54428022"/>
     </w:p>
     <w:p>
       <w:pPr>
@@ -6757,48 +6842,65 @@
       <w:pPr>
         <w:pStyle w:val="Heading2"/>
       </w:pPr>
-      <w:bookmarkStart w:id="55" w:name="_Toc286359808"/>
-      <w:r>
+      <w:bookmarkStart w:id="54" w:name="_Toc286359808"/>
+      <w:r>
+        <w:lastRenderedPageBreak/>
         <w:t>Plate Management Requirements</w:t>
       </w:r>
+      <w:bookmarkEnd w:id="54"/>
+    </w:p>
+    <w:p>
+      <w:pPr>
+        <w:pStyle w:val="BodyText"/>
+      </w:pPr>
+    </w:p>
+    <w:p>
+      <w:pPr>
+        <w:pStyle w:val="Heading3"/>
+      </w:pPr>
+      <w:bookmarkStart w:id="55" w:name="_Toc286359809"/>
+      <w:r>
+        <w:t>Plate Management Overview</w:t>
+      </w:r>
       <w:bookmarkEnd w:id="55"/>
     </w:p>
     <w:p>
       <w:pPr>
         <w:pStyle w:val="BodyText"/>
       </w:pPr>
-    </w:p>
-    <w:p>
-      <w:pPr>
-        <w:pStyle w:val="Heading3"/>
-      </w:pPr>
-      <w:bookmarkStart w:id="56" w:name="_Toc286359809"/>
-      <w:r>
-        <w:t>Plate Management Overview</w:t>
-      </w:r>
-      <w:bookmarkEnd w:id="56"/>
+      <w:r>
+        <w:t xml:space="preserve">Plate Management covers creating specification of the contents of </w:t>
+      </w:r>
+      <w:proofErr w:type="spellStart"/>
+      <w:r>
+        <w:t>microtitre</w:t>
+      </w:r>
+      <w:proofErr w:type="spellEnd"/>
+      <w:r>
+        <w:t xml:space="preserve"> plates to be used in experiments. Users can create plates of any </w:t>
+      </w:r>
+      <w:r>
+        <w:t>dimension</w:t>
+      </w:r>
+      <w:r>
+        <w:t xml:space="preserve"> and can specify the compound and the concentration</w:t>
+      </w:r>
+      <w:r>
+        <w:t xml:space="preserve"> of each co</w:t>
+      </w:r>
+      <w:r>
+        <w:t>mpound</w:t>
+      </w:r>
+      <w:r>
+        <w:t xml:space="preserve"> to be added to each well.</w:t>
+      </w:r>
     </w:p>
     <w:p>
       <w:pPr>
         <w:pStyle w:val="BodyText"/>
       </w:pPr>
       <w:r>
-        <w:t xml:space="preserve">Plate Management covers creating specification of the contents of microtitre plates to be used in experiments. Users can create plates of any </w:t>
-      </w:r>
-      <w:r>
-        <w:t>dimension</w:t>
-      </w:r>
-      <w:r>
-        <w:t xml:space="preserve"> and can specify the compound and the concentration</w:t>
-      </w:r>
-      <w:r>
-        <w:t xml:space="preserve"> of each co</w:t>
-      </w:r>
-      <w:r>
-        <w:t>mpound</w:t>
-      </w:r>
-      <w:r>
-        <w:t xml:space="preserve"> to be added to each well.</w:t>
+        <w:t>Plate specifications can be cloned, altered and modified for new experiments. Plate specifications can be exported for use sending to robotic labs to fill the plates to be used in the experiment.</w:t>
       </w:r>
     </w:p>
     <w:p>
@@ -6806,7 +6908,13 @@
         <w:pStyle w:val="BodyText"/>
       </w:pPr>
       <w:r>
-        <w:t>Plate specifications can be cloned, altered and modified for new experiments. Plate specifications can be exported for use sending to robotic labs to fill the plates to be used in the experiment.</w:t>
+        <w:t>Plates are identified with a name and/or barcode. Plates are assumed to be rectangular and can be created in any rectangular dimen</w:t>
+      </w:r>
+      <w:r>
+        <w:t>sion. The dimension is specified using</w:t>
+      </w:r>
+      <w:r>
+        <w:t xml:space="preserve"> the number of rows and the number of columns. The product of rows x columns defines the number of wells that a plate possesses.</w:t>
       </w:r>
     </w:p>
     <w:p>
@@ -6814,38 +6922,36 @@
         <w:pStyle w:val="BodyText"/>
       </w:pPr>
       <w:r>
-        <w:t>Plates are identified with a name and/or barcode. Plates are assumed to be rectangular and can be created in any rectangular dimen</w:t>
-      </w:r>
-      <w:r>
-        <w:t>sion. The dimension is specified using</w:t>
-      </w:r>
-      <w:r>
-        <w:t xml:space="preserve"> the number of rows and the number of columns. The product of rows x columns defines the number of wells that a plate possesses.</w:t>
+        <w:t>Plates ar</w:t>
+      </w:r>
+      <w:r>
+        <w:t>e made ready for experiment by f</w:t>
+      </w:r>
+      <w:r>
+        <w:t>illing the wells with compounds (or substances).</w:t>
+      </w:r>
+      <w:r>
+        <w:t xml:space="preserve"> The wells are filled using the “Assign Wells” screen. Plate specifications (includes details of the plate dimension and the contents and concentration of each well) can be imported or exported to facilitate data transmission to plate filling robotic equipment.</w:t>
       </w:r>
     </w:p>
     <w:p>
       <w:pPr>
         <w:pStyle w:val="BodyText"/>
       </w:pPr>
-      <w:r>
-        <w:t>Plates ar</w:t>
-      </w:r>
-      <w:r>
-        <w:t>e made ready for experiment by f</w:t>
-      </w:r>
-      <w:r>
-        <w:t>illing the wells with compounds (or substances).</w:t>
-      </w:r>
-      <w:r>
-        <w:t xml:space="preserve"> The wells are filled using the “Assign Wells” screen. Plate specifications (includes details of the plate dimension and the contents and concentration of each well) can be imported or exported to facilitate data transmission to plate filling robotic equipment.</w:t>
-      </w:r>
-    </w:p>
-    <w:p>
-      <w:pPr>
-        <w:pStyle w:val="BodyText"/>
-      </w:pPr>
-      <w:r>
-        <w:t>Compounds have a name and a concentration. The concentration of a compound is specified via a number and a unit of measure. Compounds are classified as follows:</w:t>
+      <w:commentRangeStart w:id="56"/>
+      <w:r>
+        <w:t xml:space="preserve">Compounds </w:t>
+      </w:r>
+      <w:commentRangeEnd w:id="56"/>
+      <w:r>
+        <w:rPr>
+          <w:rStyle w:val="CommentReference"/>
+          <w:rFonts w:ascii="Times New Roman" w:hAnsi="Times New Roman"/>
+        </w:rPr>
+        <w:commentReference w:id="56"/>
+      </w:r>
+      <w:r>
+        <w:t>have a name and a concentration. The concentration of a compound is specified via a number and a unit of measure. Compounds are classified as follows:</w:t>
       </w:r>
     </w:p>
     <w:p>
@@ -6880,8 +6986,20 @@
           <w:numId w:val="25"/>
         </w:numPr>
       </w:pPr>
-      <w:r>
-        <w:t>NEG – negative control</w:t>
+      <w:commentRangeStart w:id="57"/>
+      <w:r>
+        <w:t xml:space="preserve">NEG </w:t>
+      </w:r>
+      <w:commentRangeEnd w:id="57"/>
+      <w:r>
+        <w:rPr>
+          <w:rStyle w:val="CommentReference"/>
+          <w:rFonts w:ascii="Times New Roman" w:hAnsi="Times New Roman"/>
+        </w:rPr>
+        <w:commentReference w:id="57"/>
+      </w:r>
+      <w:r>
+        <w:t>– negative control</w:t>
       </w:r>
     </w:p>
     <w:p>
@@ -6904,11 +7022,11 @@
       <w:pPr>
         <w:pStyle w:val="Heading3"/>
       </w:pPr>
-      <w:bookmarkStart w:id="57" w:name="_Toc286359810"/>
+      <w:bookmarkStart w:id="58" w:name="_Toc286359810"/>
       <w:r>
         <w:t>Sample Screens / Story Board</w:t>
       </w:r>
-      <w:bookmarkEnd w:id="57"/>
+      <w:bookmarkEnd w:id="58"/>
     </w:p>
     <w:p>
       <w:pPr>
@@ -6978,7 +7096,7 @@
               </wp:anchor>
             </w:drawing>
           </mc:Choice>
-          <mc:Fallback>
+          <mc:Fallback xmlns:mv="urn:schemas-microsoft-com:mac:vml" xmlns:mo="http://schemas.microsoft.com/office/mac/office/2008/main">
             <w:pict>
               <v:shapetype id="_x0000_t38" coordsize="21600,21600" o:spt="38" o:oned="t" path="m0,0c@0,0@1,5400@1,10800@1,16200@2,21600,21600,21600e" filled="f">
                 <v:formulas>
@@ -6999,6 +7117,7 @@
           </mc:Fallback>
         </mc:AlternateContent>
       </w:r>
+      <w:commentRangeStart w:id="59"/>
       <w:r>
         <w:rPr>
           <w:noProof/>
@@ -7019,7 +7138,7 @@
                     <pic:cNvPicPr/>
                   </pic:nvPicPr>
                   <pic:blipFill>
-                    <a:blip r:embed="rId17">
+                    <a:blip r:embed="rId18">
                       <a:extLst>
                         <a:ext uri="{28A0092B-C50C-407E-A947-70E740481C1C}">
                           <a14:useLocalDpi xmlns:a14="http://schemas.microsoft.com/office/drawing/2010/main" val="0"/>
@@ -7044,6 +7163,14 @@
             </a:graphic>
           </wp:inline>
         </w:drawing>
+      </w:r>
+      <w:commentRangeEnd w:id="59"/>
+      <w:r>
+        <w:rPr>
+          <w:rStyle w:val="CommentReference"/>
+          <w:rFonts w:ascii="Times New Roman" w:hAnsi="Times New Roman"/>
+        </w:rPr>
+        <w:commentReference w:id="59"/>
       </w:r>
     </w:p>
     <w:p>
@@ -7091,10 +7218,10 @@
                         <a:effectLst/>
                         <a:extLst>
                           <a:ext uri="{FAA26D3D-D897-4be2-8F04-BA451C77F1D7}">
-                            <ma14:placeholderFlag xmlns:ma14="http://schemas.microsoft.com/office/mac/drawingml/2011/main"/>
+                            <ma14:placeholderFlag xmlns:ma14="http://schemas.microsoft.com/office/mac/drawingml/2011/main" xmlns:w="http://schemas.openxmlformats.org/wordprocessingml/2006/main" xmlns:w10="urn:schemas-microsoft-com:office:word" xmlns:v="urn:schemas-microsoft-com:vml" xmlns:o="urn:schemas-microsoft-com:office:office" xmlns:mv="urn:schemas-microsoft-com:mac:vml" xmlns:mo="http://schemas.microsoft.com/office/mac/office/2008/main" xmlns=""/>
                           </a:ext>
                           <a:ext uri="{C572A759-6A51-4108-AA02-DFA0A04FC94B}">
-                            <ma14:wrappingTextBoxFlag xmlns:ma14="http://schemas.microsoft.com/office/mac/drawingml/2011/main"/>
+                            <ma14:wrappingTextBoxFlag xmlns:ma14="http://schemas.microsoft.com/office/mac/drawingml/2011/main" xmlns:w="http://schemas.openxmlformats.org/wordprocessingml/2006/main" xmlns:w10="urn:schemas-microsoft-com:office:word" xmlns:v="urn:schemas-microsoft-com:vml" xmlns:o="urn:schemas-microsoft-com:office:office" xmlns:mv="urn:schemas-microsoft-com:mac:vml" xmlns:mo="http://schemas.microsoft.com/office/mac/office/2008/main" xmlns=""/>
                           </a:ext>
                         </a:extLst>
                       </wps:spPr>
@@ -7130,7 +7257,7 @@
               </wp:anchor>
             </w:drawing>
           </mc:Choice>
-          <mc:Fallback>
+          <mc:Fallback xmlns:mv="urn:schemas-microsoft-com:mac:vml" xmlns:mo="http://schemas.microsoft.com/office/mac/office/2008/main">
             <w:pict>
               <v:rect id="Rectangle 22" o:spid="_x0000_s1026" style="position:absolute;margin-left:289.85pt;margin-top:198.6pt;width:37.4pt;height:46.75pt;z-index:251661312;visibility:visible;mso-wrap-style:square;mso-width-percent:0;mso-height-percent:0;mso-wrap-distance-left:9pt;mso-wrap-distance-top:0;mso-wrap-distance-right:9pt;mso-wrap-distance-bottom:0;mso-position-horizontal:absolute;mso-position-horizontal-relative:text;mso-position-vertical:absolute;mso-position-vertical-relative:text;mso-width-percent:0;mso-height-percent:0;mso-width-relative:margin;mso-height-relative:margin;v-text-anchor:middle" o:gfxdata="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" fillcolor="white [3212]" stroked="f"/>
             </w:pict>
@@ -7178,10 +7305,10 @@
                         <a:effectLst/>
                         <a:extLst>
                           <a:ext uri="{FAA26D3D-D897-4be2-8F04-BA451C77F1D7}">
-                            <ma14:placeholderFlag xmlns:ma14="http://schemas.microsoft.com/office/mac/drawingml/2011/main"/>
+                            <ma14:placeholderFlag xmlns:ma14="http://schemas.microsoft.com/office/mac/drawingml/2011/main" xmlns:w="http://schemas.openxmlformats.org/wordprocessingml/2006/main" xmlns:w10="urn:schemas-microsoft-com:office:word" xmlns:v="urn:schemas-microsoft-com:vml" xmlns:o="urn:schemas-microsoft-com:office:office" xmlns:mv="urn:schemas-microsoft-com:mac:vml" xmlns:mo="http://schemas.microsoft.com/office/mac/office/2008/main" xmlns=""/>
                           </a:ext>
                           <a:ext uri="{C572A759-6A51-4108-AA02-DFA0A04FC94B}">
-                            <ma14:wrappingTextBoxFlag xmlns:ma14="http://schemas.microsoft.com/office/mac/drawingml/2011/main"/>
+                            <ma14:wrappingTextBoxFlag xmlns:ma14="http://schemas.microsoft.com/office/mac/drawingml/2011/main" xmlns:w="http://schemas.openxmlformats.org/wordprocessingml/2006/main" xmlns:w10="urn:schemas-microsoft-com:office:word" xmlns:v="urn:schemas-microsoft-com:vml" xmlns:o="urn:schemas-microsoft-com:office:office" xmlns:mv="urn:schemas-microsoft-com:mac:vml" xmlns:mo="http://schemas.microsoft.com/office/mac/office/2008/main" xmlns=""/>
                           </a:ext>
                         </a:extLst>
                       </wps:spPr>
@@ -7217,7 +7344,7 @@
               </wp:anchor>
             </w:drawing>
           </mc:Choice>
-          <mc:Fallback>
+          <mc:Fallback xmlns:mv="urn:schemas-microsoft-com:mac:vml" xmlns:mo="http://schemas.microsoft.com/office/mac/office/2008/main">
             <w:pict>
               <v:rect id="Rectangle 21" o:spid="_x0000_s1026" style="position:absolute;margin-left:476.85pt;margin-top:214.45pt;width:56.1pt;height:37.4pt;z-index:251660288;visibility:visible;mso-wrap-style:square;mso-width-percent:0;mso-height-percent:0;mso-wrap-distance-left:9pt;mso-wrap-distance-top:0;mso-wrap-distance-right:9pt;mso-wrap-distance-bottom:0;mso-position-horizontal:absolute;mso-position-horizontal-relative:text;mso-position-vertical:absolute;mso-position-vertical-relative:text;mso-width-percent:0;mso-height-percent:0;mso-width-relative:margin;mso-height-relative:margin;v-text-anchor:middle" o:gfxdata="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" fillcolor="white [3212]" stroked="f"/>
             </w:pict>
@@ -7244,7 +7371,7 @@
                     <pic:cNvPicPr/>
                   </pic:nvPicPr>
                   <pic:blipFill>
-                    <a:blip r:embed="rId18">
+                    <a:blip r:embed="rId19">
                       <a:extLst>
                         <a:ext uri="{28A0092B-C50C-407E-A947-70E740481C1C}">
                           <a14:useLocalDpi xmlns:a14="http://schemas.microsoft.com/office/drawing/2010/main" val="0"/>
@@ -7293,12 +7420,14 @@
           <w:sz w:val="22"/>
         </w:rPr>
       </w:pPr>
+      <w:commentRangeStart w:id="60"/>
       <w:r>
         <w:rPr>
           <w:rFonts w:ascii="Arial" w:hAnsi="Arial"/>
           <w:noProof/>
           <w:sz w:val="22"/>
         </w:rPr>
+        <w:lastRenderedPageBreak/>
         <w:drawing>
           <wp:inline distT="0" distB="0" distL="0" distR="0" wp14:anchorId="0CB419B3" wp14:editId="19AB84E3">
             <wp:extent cx="4299344" cy="3343275"/>
@@ -7315,7 +7444,7 @@
                     <pic:cNvPicPr/>
                   </pic:nvPicPr>
                   <pic:blipFill>
-                    <a:blip r:embed="rId19">
+                    <a:blip r:embed="rId20">
                       <a:extLst>
                         <a:ext uri="{28A0092B-C50C-407E-A947-70E740481C1C}">
                           <a14:useLocalDpi xmlns:a14="http://schemas.microsoft.com/office/drawing/2010/main" val="0"/>
@@ -7341,6 +7470,13 @@
           </wp:inline>
         </w:drawing>
       </w:r>
+      <w:commentRangeEnd w:id="60"/>
+      <w:r>
+        <w:rPr>
+          <w:rStyle w:val="CommentReference"/>
+        </w:rPr>
+        <w:commentReference w:id="60"/>
+      </w:r>
       <w:r>
         <w:rPr>
           <w:rFonts w:ascii="Arial" w:hAnsi="Arial"/>
@@ -7363,7 +7499,7 @@
                     <pic:cNvPicPr/>
                   </pic:nvPicPr>
                   <pic:blipFill>
-                    <a:blip r:embed="rId20">
+                    <a:blip r:embed="rId21">
                       <a:extLst>
                         <a:ext uri="{28A0092B-C50C-407E-A947-70E740481C1C}">
                           <a14:useLocalDpi xmlns:a14="http://schemas.microsoft.com/office/drawing/2010/main" val="0"/>
@@ -7400,13 +7536,289 @@
     </w:p>
     <w:p>
       <w:pPr>
+        <w:rPr>
+          <w:ins w:id="61" w:author="Alex" w:date="2015-02-25T09:16:00Z"/>
+          <w:rFonts w:ascii="Arial" w:hAnsi="Arial"/>
+          <w:sz w:val="22"/>
+        </w:rPr>
+      </w:pPr>
+      <w:ins w:id="62" w:author="Alex" w:date="2015-02-25T09:16:00Z">
+        <w:r>
+          <w:rPr>
+            <w:rFonts w:ascii="Arial" w:hAnsi="Arial"/>
+            <w:sz w:val="22"/>
+          </w:rPr>
+          <w:t>PROPOSAL: Shared plate button.</w:t>
+        </w:r>
+      </w:ins>
+    </w:p>
+    <w:p>
+      <w:pPr>
+        <w:rPr>
+          <w:ins w:id="63" w:author="Alex" w:date="2015-02-25T09:16:00Z"/>
+          <w:rFonts w:ascii="Arial" w:hAnsi="Arial"/>
+          <w:sz w:val="22"/>
+        </w:rPr>
+      </w:pPr>
+    </w:p>
+    <w:p>
+      <w:pPr>
+        <w:rPr>
+          <w:ins w:id="64" w:author="Alex" w:date="2015-02-25T09:16:00Z"/>
+          <w:rFonts w:ascii="Arial" w:hAnsi="Arial"/>
+          <w:sz w:val="22"/>
+        </w:rPr>
+      </w:pPr>
+      <w:ins w:id="65" w:author="Alex" w:date="2015-02-25T09:16:00Z">
+        <w:r>
+          <w:rPr>
+            <w:rFonts w:ascii="Arial" w:hAnsi="Arial"/>
+            <w:sz w:val="22"/>
+          </w:rPr>
+          <w:t xml:space="preserve">A shared plate could be produced here. </w:t>
+        </w:r>
+      </w:ins>
+    </w:p>
+    <w:p>
+      <w:pPr>
+        <w:rPr>
+          <w:ins w:id="66" w:author="Alex" w:date="2015-02-25T09:16:00Z"/>
+          <w:rFonts w:ascii="Arial" w:hAnsi="Arial"/>
+          <w:sz w:val="22"/>
+        </w:rPr>
+      </w:pPr>
+      <w:ins w:id="67" w:author="Alex" w:date="2015-02-25T09:16:00Z">
+        <w:r>
+          <w:rPr>
+            <w:rFonts w:ascii="Arial" w:hAnsi="Arial"/>
+            <w:sz w:val="22"/>
+          </w:rPr>
+          <w:t>- click the shared plate button</w:t>
+        </w:r>
+      </w:ins>
+    </w:p>
+    <w:p>
+      <w:pPr>
+        <w:rPr>
+          <w:ins w:id="68" w:author="Alex" w:date="2015-02-25T09:16:00Z"/>
+          <w:rFonts w:ascii="Arial" w:hAnsi="Arial"/>
+          <w:sz w:val="22"/>
+        </w:rPr>
+      </w:pPr>
+      <w:ins w:id="69" w:author="Alex" w:date="2015-02-25T09:16:00Z">
+        <w:r>
+          <w:rPr>
+            <w:rFonts w:ascii="Arial" w:hAnsi="Arial"/>
+            <w:sz w:val="22"/>
+          </w:rPr>
+          <w:t>- Goes to page asking for which experiments to share with</w:t>
+        </w:r>
+      </w:ins>
+    </w:p>
+    <w:p>
+      <w:pPr>
+        <w:rPr>
+          <w:ins w:id="70" w:author="Alex" w:date="2015-02-25T09:16:00Z"/>
+          <w:rFonts w:ascii="Arial" w:hAnsi="Arial"/>
+          <w:sz w:val="22"/>
+        </w:rPr>
+      </w:pPr>
+      <w:ins w:id="71" w:author="Alex" w:date="2015-02-25T09:16:00Z">
+        <w:r>
+          <w:rPr>
+            <w:rFonts w:ascii="Arial" w:hAnsi="Arial"/>
+            <w:sz w:val="22"/>
+          </w:rPr>
+          <w:t>- Goes to the select plate page</w:t>
+        </w:r>
+      </w:ins>
+    </w:p>
+    <w:p>
+      <w:pPr>
+        <w:rPr>
+          <w:ins w:id="72" w:author="Alex" w:date="2015-02-25T09:16:00Z"/>
+          <w:rFonts w:ascii="Arial" w:hAnsi="Arial"/>
+          <w:sz w:val="22"/>
+        </w:rPr>
+      </w:pPr>
+      <w:ins w:id="73" w:author="Alex" w:date="2015-02-25T09:16:00Z">
+        <w:r>
+          <w:rPr>
+            <w:rFonts w:ascii="Arial" w:hAnsi="Arial"/>
+            <w:sz w:val="22"/>
+          </w:rPr>
+          <w:t xml:space="preserve">- Goes to page asking to select rows and columns. Shows the mapping and allow users to select rows and columns that they want. Ideally the user could highlight a cell and click and drag to get the range they want. However, if we can’t do that </w:t>
+        </w:r>
+        <w:proofErr w:type="spellStart"/>
+        <w:r>
+          <w:rPr>
+            <w:rFonts w:ascii="Arial" w:hAnsi="Arial"/>
+            <w:sz w:val="22"/>
+          </w:rPr>
+          <w:t>then</w:t>
+        </w:r>
+        <w:proofErr w:type="spellEnd"/>
+        <w:r>
+          <w:rPr>
+            <w:rFonts w:ascii="Arial" w:hAnsi="Arial"/>
+            <w:sz w:val="22"/>
+          </w:rPr>
+          <w:t xml:space="preserve"> just select the rows and columns with checkboxes, their intersect is what is selected.</w:t>
+        </w:r>
+      </w:ins>
+    </w:p>
+    <w:p>
+      <w:pPr>
+        <w:rPr>
+          <w:ins w:id="74" w:author="Alex" w:date="2015-02-25T09:16:00Z"/>
+          <w:rFonts w:ascii="Arial" w:hAnsi="Arial"/>
+          <w:sz w:val="22"/>
+        </w:rPr>
+      </w:pPr>
+      <w:ins w:id="75" w:author="Alex" w:date="2015-02-25T09:16:00Z">
+        <w:r>
+          <w:rPr>
+            <w:rFonts w:ascii="Arial" w:hAnsi="Arial"/>
+            <w:sz w:val="22"/>
+          </w:rPr>
+          <w:t>- The user is taken to the select substance page and the rest of the wizard is the same as the regular plate creation wizard.</w:t>
+        </w:r>
+      </w:ins>
+    </w:p>
+    <w:p>
+      <w:pPr>
+        <w:rPr>
+          <w:ins w:id="76" w:author="Alex" w:date="2015-02-25T09:16:00Z"/>
+          <w:rFonts w:ascii="Arial" w:hAnsi="Arial"/>
+          <w:sz w:val="22"/>
+        </w:rPr>
+      </w:pPr>
+    </w:p>
+    <w:p>
+      <w:pPr>
+        <w:rPr>
+          <w:ins w:id="77" w:author="Alex" w:date="2015-02-25T09:16:00Z"/>
+          <w:rFonts w:ascii="Arial" w:hAnsi="Arial"/>
+          <w:sz w:val="22"/>
+        </w:rPr>
+      </w:pPr>
+      <w:ins w:id="78" w:author="Alex" w:date="2015-02-25T09:16:00Z">
+        <w:r>
+          <w:rPr>
+            <w:rFonts w:ascii="Arial" w:hAnsi="Arial"/>
+            <w:sz w:val="22"/>
+          </w:rPr>
+          <w:t>For now, imports and exports of shared plates are not supported.</w:t>
+        </w:r>
+      </w:ins>
+    </w:p>
+    <w:p>
+      <w:pPr>
+        <w:rPr>
+          <w:ins w:id="79" w:author="Alex" w:date="2015-02-25T09:16:00Z"/>
+          <w:rFonts w:ascii="Arial" w:hAnsi="Arial"/>
+          <w:sz w:val="22"/>
+        </w:rPr>
+      </w:pPr>
+      <w:ins w:id="80" w:author="Alex" w:date="2015-02-25T09:16:00Z">
+        <w:r>
+          <w:rPr>
+            <w:rFonts w:ascii="Arial" w:hAnsi="Arial"/>
+            <w:sz w:val="22"/>
+          </w:rPr>
+          <w:t>Shared Plate Edit:</w:t>
+        </w:r>
+      </w:ins>
+    </w:p>
+    <w:p>
+      <w:pPr>
+        <w:rPr>
+          <w:ins w:id="81" w:author="Alex" w:date="2015-02-25T09:16:00Z"/>
+          <w:rFonts w:ascii="Arial" w:hAnsi="Arial"/>
+          <w:sz w:val="22"/>
+        </w:rPr>
+      </w:pPr>
+      <w:ins w:id="82" w:author="Alex" w:date="2015-02-25T09:16:00Z">
+        <w:r>
+          <w:rPr>
+            <w:rFonts w:ascii="Arial" w:hAnsi="Arial"/>
+            <w:sz w:val="22"/>
+          </w:rPr>
+          <w:t>Editing plates is currently not supported.</w:t>
+        </w:r>
+      </w:ins>
+    </w:p>
+    <w:p>
+      <w:pPr>
+        <w:rPr>
+          <w:ins w:id="83" w:author="Alex" w:date="2015-02-25T09:16:00Z"/>
+          <w:rFonts w:ascii="Arial" w:hAnsi="Arial"/>
+          <w:sz w:val="22"/>
+        </w:rPr>
+      </w:pPr>
+    </w:p>
+    <w:p>
+      <w:pPr>
+        <w:rPr>
+          <w:ins w:id="84" w:author="Alex" w:date="2015-02-25T09:16:00Z"/>
+          <w:rFonts w:ascii="Arial" w:hAnsi="Arial"/>
+          <w:sz w:val="22"/>
+        </w:rPr>
+      </w:pPr>
+    </w:p>
+    <w:p>
+      <w:pPr>
+        <w:rPr>
+          <w:ins w:id="85" w:author="Alex" w:date="2015-02-25T09:16:00Z"/>
+          <w:rFonts w:ascii="Arial" w:hAnsi="Arial"/>
+          <w:sz w:val="22"/>
+        </w:rPr>
+      </w:pPr>
+      <w:ins w:id="86" w:author="Alex" w:date="2015-02-25T09:16:00Z">
+        <w:r>
+          <w:rPr>
+            <w:rFonts w:ascii="Arial" w:hAnsi="Arial"/>
+            <w:sz w:val="22"/>
+          </w:rPr>
+          <w:t>Shared Plate Deletion:</w:t>
+        </w:r>
+      </w:ins>
+    </w:p>
+    <w:p>
+      <w:pPr>
+        <w:rPr>
+          <w:rFonts w:ascii="Arial" w:hAnsi="Arial"/>
+          <w:sz w:val="22"/>
+        </w:rPr>
+      </w:pPr>
+      <w:ins w:id="87" w:author="Alex" w:date="2015-02-25T09:16:00Z">
+        <w:r>
+          <w:rPr>
+            <w:rFonts w:ascii="Arial" w:hAnsi="Arial"/>
+            <w:sz w:val="22"/>
+          </w:rPr>
+          <w:t>If the delete button is selected, a shared plate is only removed from the list of available plates and only visibility to the experiment is removed. The plate is only truly deleted when all experiments remove access</w:t>
+        </w:r>
+      </w:ins>
+    </w:p>
+    <w:p>
+      <w:pPr>
+        <w:rPr>
+          <w:rFonts w:ascii="Arial" w:hAnsi="Arial"/>
+          <w:sz w:val="22"/>
+        </w:rPr>
+      </w:pPr>
+    </w:p>
+    <w:p>
+      <w:pPr>
         <w:pStyle w:val="Heading3"/>
       </w:pPr>
-      <w:bookmarkStart w:id="58" w:name="_Toc286359811"/>
-      <w:r>
+      <w:bookmarkStart w:id="88" w:name="_Toc286359811"/>
+      <w:r>
+        <w:lastRenderedPageBreak/>
         <w:t>Open Issues / Questions Plate Management</w:t>
       </w:r>
-      <w:bookmarkEnd w:id="58"/>
+      <w:bookmarkEnd w:id="88"/>
     </w:p>
     <w:tbl>
       <w:tblPr>
@@ -7547,7 +7959,11 @@
               <w:pStyle w:val="TableText"/>
             </w:pPr>
             <w:r>
-              <w:t>Is there a need for Plate Templates? Adding placeholders for compounds, controls and empty. Perhaps including an index for dosage. Merge the Compound list with the template to create a plate.</w:t>
+              <w:t xml:space="preserve">Is there a need for </w:t>
+            </w:r>
+            <w:commentRangeStart w:id="89"/>
+            <w:r>
+              <w:t>Plate Templates? Adding placeholders for compounds, controls and empty. Perhaps including an index for dosage. Merge the Compound list with the template to create a plate.</w:t>
             </w:r>
           </w:p>
           <w:p>
@@ -7556,6 +7972,14 @@
             </w:pPr>
             <w:r>
               <w:t>Is cloning the plate a reasonable alternative to the template concept</w:t>
+            </w:r>
+            <w:commentRangeEnd w:id="89"/>
+            <w:r>
+              <w:rPr>
+                <w:rStyle w:val="CommentReference"/>
+                <w:rFonts w:ascii="Times New Roman" w:hAnsi="Times New Roman"/>
+              </w:rPr>
+              <w:commentReference w:id="89"/>
             </w:r>
           </w:p>
         </w:tc>
@@ -7695,8 +8119,17 @@
             <w:pPr>
               <w:pStyle w:val="TableText"/>
             </w:pPr>
+            <w:commentRangeStart w:id="90"/>
             <w:r>
               <w:t>Ability to create plates of any dimension.</w:t>
+            </w:r>
+            <w:commentRangeEnd w:id="90"/>
+            <w:r>
+              <w:rPr>
+                <w:rStyle w:val="CommentReference"/>
+                <w:rFonts w:ascii="Times New Roman" w:hAnsi="Times New Roman"/>
+              </w:rPr>
+              <w:commentReference w:id="90"/>
             </w:r>
           </w:p>
         </w:tc>
@@ -7803,7 +8236,7 @@
       <w:pPr>
         <w:pStyle w:val="Heading2"/>
       </w:pPr>
-      <w:bookmarkStart w:id="59" w:name="_Toc286359812"/>
+      <w:bookmarkStart w:id="91" w:name="_Toc286359812"/>
       <w:r>
         <w:t>Experiment Man</w:t>
       </w:r>
@@ -7813,7 +8246,7 @@
       <w:r>
         <w:t xml:space="preserve"> Requirements</w:t>
       </w:r>
-      <w:bookmarkEnd w:id="59"/>
+      <w:bookmarkEnd w:id="91"/>
     </w:p>
     <w:p>
       <w:pPr>
@@ -7824,11 +8257,11 @@
       <w:pPr>
         <w:pStyle w:val="Heading3"/>
       </w:pPr>
-      <w:bookmarkStart w:id="60" w:name="_Toc286359813"/>
+      <w:bookmarkStart w:id="92" w:name="_Toc286359813"/>
       <w:r>
         <w:t>Overview</w:t>
       </w:r>
-      <w:bookmarkEnd w:id="60"/>
+      <w:bookmarkEnd w:id="92"/>
     </w:p>
     <w:p>
       <w:pPr>
@@ -7873,16 +8306,58 @@
           <w:ilvl w:val="0"/>
           <w:numId w:val="26"/>
         </w:numPr>
-      </w:pPr>
-      <w:r>
-        <w:rPr>
-          <w:b/>
-        </w:rPr>
-        <w:t>Preparing</w:t>
-      </w:r>
-      <w:r>
-        <w:t xml:space="preserve"> – a plate in this state is in the process of being defined (see plate management)</w:t>
-      </w:r>
+        <w:rPr>
+          <w:ins w:id="93" w:author="Alex" w:date="2015-02-25T09:17:00Z"/>
+        </w:rPr>
+      </w:pPr>
+      <w:ins w:id="94" w:author="Alex" w:date="2015-02-25T09:17:00Z">
+        <w:r>
+          <w:rPr>
+            <w:b/>
+          </w:rPr>
+          <w:t>Creating</w:t>
+        </w:r>
+      </w:ins>
+      <w:del w:id="95" w:author="Alex" w:date="2015-02-25T09:17:00Z">
+        <w:r>
+          <w:rPr>
+            <w:b/>
+          </w:rPr>
+          <w:delText>Preparing</w:delText>
+        </w:r>
+        <w:r>
+          <w:delText xml:space="preserve"> </w:delText>
+        </w:r>
+      </w:del>
+      <w:r>
+        <w:t>– a plate in this state is in the process of being defined (see plate management)</w:t>
+      </w:r>
+    </w:p>
+    <w:p>
+      <w:pPr>
+        <w:pStyle w:val="BodyText"/>
+        <w:numPr>
+          <w:ilvl w:val="1"/>
+          <w:numId w:val="26"/>
+        </w:numPr>
+        <w:rPr>
+          <w:ins w:id="96" w:author="Alex" w:date="2015-02-25T09:17:00Z"/>
+        </w:rPr>
+        <w:pPrChange w:id="97" w:author="Alex" w:date="2015-02-25T09:17:00Z">
+          <w:pPr>
+            <w:pStyle w:val="BodyText"/>
+            <w:numPr>
+              <w:numId w:val="26"/>
+            </w:numPr>
+            <w:ind w:left="1440" w:hanging="360"/>
+          </w:pPr>
+        </w:pPrChange>
+      </w:pPr>
+      <w:ins w:id="98" w:author="Alex" w:date="2015-02-25T09:17:00Z">
+        <w:r>
+          <w:t>Shared plates that have not been allocated can be started by clicked not started. Note that all shared plates have a common ‘Ready to Test’ and Tested state.</w:t>
+        </w:r>
+      </w:ins>
     </w:p>
     <w:p>
       <w:pPr>
@@ -7892,15 +8367,20 @@
           <w:numId w:val="26"/>
         </w:numPr>
       </w:pPr>
-      <w:r>
-        <w:rPr>
-          <w:b/>
-        </w:rPr>
-        <w:t>Ready to test</w:t>
-      </w:r>
-      <w:r>
-        <w:t xml:space="preserve"> – a plate in this state is filled and is ready to be tested.</w:t>
-      </w:r>
+      <w:ins w:id="99" w:author="Alex" w:date="2015-02-25T09:17:00Z">
+        <w:r>
+          <w:rPr>
+            <w:b/>
+            <w:rPrChange w:id="100" w:author="Alex" w:date="2015-02-25T09:17:00Z">
+              <w:rPr/>
+            </w:rPrChange>
+          </w:rPr>
+          <w:t>Preparing</w:t>
+        </w:r>
+        <w:r>
+          <w:t xml:space="preserve"> – a plate in this state is in the process of being filled with product.</w:t>
+        </w:r>
+      </w:ins>
     </w:p>
     <w:p>
       <w:pPr>
@@ -7914,6 +8394,24 @@
         <w:rPr>
           <w:b/>
         </w:rPr>
+        <w:t>Ready to test</w:t>
+      </w:r>
+      <w:r>
+        <w:t xml:space="preserve"> – a plate in this state is filled and is ready to be tested.</w:t>
+      </w:r>
+    </w:p>
+    <w:p>
+      <w:pPr>
+        <w:pStyle w:val="BodyText"/>
+        <w:numPr>
+          <w:ilvl w:val="0"/>
+          <w:numId w:val="26"/>
+        </w:numPr>
+      </w:pPr>
+      <w:r>
+        <w:rPr>
+          <w:b/>
+        </w:rPr>
         <w:t>Tested</w:t>
       </w:r>
       <w:r>
@@ -7964,6 +8462,7 @@
         <w:rPr>
           <w:b/>
         </w:rPr>
+        <w:lastRenderedPageBreak/>
         <w:t>Send to Device</w:t>
       </w:r>
       <w:r>
@@ -7983,6 +8482,9 @@
           <w:ilvl w:val="0"/>
           <w:numId w:val="27"/>
         </w:numPr>
+        <w:rPr>
+          <w:ins w:id="101" w:author="Alex" w:date="2015-02-25T09:17:00Z"/>
+        </w:rPr>
       </w:pPr>
       <w:r>
         <w:rPr>
@@ -7996,6 +8498,20 @@
       <w:r>
         <w:t>.</w:t>
       </w:r>
+    </w:p>
+    <w:p>
+      <w:pPr>
+        <w:pStyle w:val="BodyText"/>
+        <w:numPr>
+          <w:ilvl w:val="0"/>
+          <w:numId w:val="27"/>
+        </w:numPr>
+      </w:pPr>
+      <w:ins w:id="102" w:author="Alex" w:date="2015-02-25T09:17:00Z">
+        <w:r>
+          <w:t>n/a – the plate can also have no analysis state.</w:t>
+        </w:r>
+      </w:ins>
     </w:p>
     <w:p>
       <w:pPr>
@@ -8038,11 +8554,11 @@
       <w:pPr>
         <w:pStyle w:val="Heading3"/>
       </w:pPr>
-      <w:bookmarkStart w:id="61" w:name="_Toc286359814"/>
+      <w:bookmarkStart w:id="103" w:name="_Toc286359814"/>
       <w:r>
         <w:t>Sample Screens / Story Board</w:t>
       </w:r>
-      <w:bookmarkEnd w:id="61"/>
+      <w:bookmarkEnd w:id="103"/>
     </w:p>
     <w:p>
       <w:pPr>
@@ -8107,7 +8623,7 @@
               </wp:anchor>
             </w:drawing>
           </mc:Choice>
-          <mc:Fallback>
+          <mc:Fallback xmlns:mv="urn:schemas-microsoft-com:mac:vml" xmlns:mo="http://schemas.microsoft.com/office/mac/office/2008/main">
             <w:pict>
               <v:shape id="Curved Connector 24" o:spid="_x0000_s1026" type="#_x0000_t38" style="position:absolute;margin-left:222.4pt;margin-top:210.3pt;width:39.5pt;height:34pt;flip:y;z-index:251663360;visibility:visible;mso-wrap-style:square;mso-wrap-distance-left:9pt;mso-wrap-distance-top:0;mso-wrap-distance-right:9pt;mso-wrap-distance-bottom:0;mso-position-horizontal:absolute;mso-position-horizontal-relative:text;mso-position-vertical:absolute;mso-position-vertical-relative:text" o:gfxdata="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" adj="10800" strokecolor="black [3200]" strokeweight="2pt">
                 <v:shadow on="t" opacity="24903f" mv:blur="40000f" origin=",.5" offset="0,20000emu"/>
@@ -8116,6 +8632,7 @@
           </mc:Fallback>
         </mc:AlternateContent>
       </w:r>
+      <w:commentRangeStart w:id="104"/>
       <w:r>
         <w:rPr>
           <w:noProof/>
@@ -8136,7 +8653,7 @@
                     <pic:cNvPicPr/>
                   </pic:nvPicPr>
                   <pic:blipFill>
-                    <a:blip r:embed="rId21">
+                    <a:blip r:embed="rId22">
                       <a:extLst>
                         <a:ext uri="{28A0092B-C50C-407E-A947-70E740481C1C}">
                           <a14:useLocalDpi xmlns:a14="http://schemas.microsoft.com/office/drawing/2010/main" val="0"/>
@@ -8161,6 +8678,14 @@
             </a:graphic>
           </wp:inline>
         </w:drawing>
+      </w:r>
+      <w:commentRangeEnd w:id="104"/>
+      <w:r>
+        <w:rPr>
+          <w:rStyle w:val="CommentReference"/>
+          <w:rFonts w:ascii="Times New Roman" w:hAnsi="Times New Roman"/>
+        </w:rPr>
+        <w:commentReference w:id="104"/>
       </w:r>
     </w:p>
     <w:p>
@@ -8210,10 +8735,10 @@
                         <a:effectLst/>
                         <a:extLst>
                           <a:ext uri="{FAA26D3D-D897-4be2-8F04-BA451C77F1D7}">
-                            <ma14:placeholderFlag xmlns:ma14="http://schemas.microsoft.com/office/mac/drawingml/2011/main"/>
+                            <ma14:placeholderFlag xmlns:ma14="http://schemas.microsoft.com/office/mac/drawingml/2011/main" xmlns:w="http://schemas.openxmlformats.org/wordprocessingml/2006/main" xmlns:w10="urn:schemas-microsoft-com:office:word" xmlns:v="urn:schemas-microsoft-com:vml" xmlns:o="urn:schemas-microsoft-com:office:office" xmlns:mv="urn:schemas-microsoft-com:mac:vml" xmlns:mo="http://schemas.microsoft.com/office/mac/office/2008/main" xmlns=""/>
                           </a:ext>
                           <a:ext uri="{C572A759-6A51-4108-AA02-DFA0A04FC94B}">
-                            <ma14:wrappingTextBoxFlag xmlns:ma14="http://schemas.microsoft.com/office/mac/drawingml/2011/main"/>
+                            <ma14:wrappingTextBoxFlag xmlns:ma14="http://schemas.microsoft.com/office/mac/drawingml/2011/main" xmlns:w="http://schemas.openxmlformats.org/wordprocessingml/2006/main" xmlns:w10="urn:schemas-microsoft-com:office:word" xmlns:v="urn:schemas-microsoft-com:vml" xmlns:o="urn:schemas-microsoft-com:office:office" xmlns:mv="urn:schemas-microsoft-com:mac:vml" xmlns:mo="http://schemas.microsoft.com/office/mac/office/2008/main" xmlns=""/>
                           </a:ext>
                         </a:extLst>
                       </wps:spPr>
@@ -8249,7 +8774,7 @@
               </wp:anchor>
             </w:drawing>
           </mc:Choice>
-          <mc:Fallback>
+          <mc:Fallback xmlns:mv="urn:schemas-microsoft-com:mac:vml" xmlns:mo="http://schemas.microsoft.com/office/mac/office/2008/main">
             <w:pict>
               <v:rect id="Rectangle 25" o:spid="_x0000_s1026" style="position:absolute;margin-left:483.9pt;margin-top:13.3pt;width:61pt;height:50pt;z-index:251664384;visibility:visible;mso-wrap-style:square;mso-width-percent:0;mso-height-percent:0;mso-wrap-distance-left:9pt;mso-wrap-distance-top:0;mso-wrap-distance-right:9pt;mso-wrap-distance-bottom:0;mso-position-horizontal:absolute;mso-position-horizontal-relative:text;mso-position-vertical:absolute;mso-position-vertical-relative:text;mso-width-percent:0;mso-height-percent:0;mso-width-relative:margin;mso-height-relative:margin;v-text-anchor:middle" o:gfxdata="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" fillcolor="white [3212]" strokecolor="white [3212]"/>
             </w:pict>
@@ -8281,7 +8806,7 @@
                     <pic:cNvPicPr/>
                   </pic:nvPicPr>
                   <pic:blipFill>
-                    <a:blip r:embed="rId22">
+                    <a:blip r:embed="rId23">
                       <a:extLst>
                         <a:ext uri="{28A0092B-C50C-407E-A947-70E740481C1C}">
                           <a14:useLocalDpi xmlns:a14="http://schemas.microsoft.com/office/drawing/2010/main" val="0"/>
@@ -8333,11 +8858,12 @@
       <w:pPr>
         <w:pStyle w:val="Heading3"/>
       </w:pPr>
-      <w:bookmarkStart w:id="62" w:name="_Toc286359815"/>
-      <w:r>
+      <w:bookmarkStart w:id="105" w:name="_Toc286359815"/>
+      <w:r>
+        <w:lastRenderedPageBreak/>
         <w:t>Open Issues / Questions Experiment Management</w:t>
       </w:r>
-      <w:bookmarkEnd w:id="62"/>
+      <w:bookmarkEnd w:id="105"/>
     </w:p>
     <w:tbl>
       <w:tblPr>
@@ -8543,6 +9069,24 @@
             <w:pPr>
               <w:pStyle w:val="TableText"/>
             </w:pPr>
+            <w:ins w:id="106" w:author="Alex" w:date="2015-02-25T09:18:00Z">
+              <w:r>
+                <w:t xml:space="preserve">Might need </w:t>
+              </w:r>
+              <w:proofErr w:type="spellStart"/>
+              <w:r>
+                <w:t>Need</w:t>
+              </w:r>
+              <w:proofErr w:type="spellEnd"/>
+              <w:r>
+                <w:t xml:space="preserve"> a separate role and management view for ‘m</w:t>
+              </w:r>
+              <w:bookmarkStart w:id="107" w:name="_GoBack"/>
+              <w:bookmarkEnd w:id="107"/>
+              <w:r>
+                <w:t>ark as prepared’.</w:t>
+              </w:r>
+            </w:ins>
           </w:p>
         </w:tc>
         <w:tc>
@@ -8559,6 +9103,11 @@
             <w:pPr>
               <w:pStyle w:val="TableText"/>
             </w:pPr>
+            <w:ins w:id="108" w:author="Alex" w:date="2015-02-25T09:18:00Z">
+              <w:r>
+                <w:t>e.g., this is where a lab assistant could mark plates as prepared and the status is updated to the project.</w:t>
+              </w:r>
+            </w:ins>
           </w:p>
         </w:tc>
       </w:tr>
@@ -8588,15 +9137,15 @@
       <w:pPr>
         <w:pStyle w:val="Heading2"/>
       </w:pPr>
-      <w:bookmarkStart w:id="63" w:name="_Toc286359816"/>
-      <w:bookmarkEnd w:id="53"/>
+      <w:bookmarkStart w:id="109" w:name="_Toc286359816"/>
+      <w:bookmarkEnd w:id="52"/>
       <w:r>
         <w:t>Results Analysis</w:t>
       </w:r>
       <w:r>
         <w:t xml:space="preserve"> Requirements</w:t>
       </w:r>
-      <w:bookmarkEnd w:id="63"/>
+      <w:bookmarkEnd w:id="109"/>
     </w:p>
     <w:p>
       <w:pPr>
@@ -8607,11 +9156,11 @@
       <w:pPr>
         <w:pStyle w:val="Heading3"/>
       </w:pPr>
-      <w:bookmarkStart w:id="64" w:name="_Toc286359817"/>
+      <w:bookmarkStart w:id="110" w:name="_Toc286359817"/>
       <w:r>
         <w:t>Overview</w:t>
       </w:r>
-      <w:bookmarkEnd w:id="64"/>
+      <w:bookmarkEnd w:id="110"/>
     </w:p>
     <w:p>
       <w:pPr>
@@ -8705,11 +9254,11 @@
       <w:pPr>
         <w:pStyle w:val="Heading3"/>
       </w:pPr>
-      <w:bookmarkStart w:id="65" w:name="_Toc286359818"/>
+      <w:bookmarkStart w:id="111" w:name="_Toc286359818"/>
       <w:r>
         <w:t>Sample Screens / Story Boards</w:t>
       </w:r>
-      <w:bookmarkEnd w:id="65"/>
+      <w:bookmarkEnd w:id="111"/>
     </w:p>
     <w:p>
       <w:pPr>
@@ -8750,7 +9299,7 @@
                     </pic:cNvPicPr>
                   </pic:nvPicPr>
                   <pic:blipFill>
-                    <a:blip r:embed="rId23">
+                    <a:blip r:embed="rId24">
                       <a:extLst>
                         <a:ext uri="{28A0092B-C50C-407E-A947-70E740481C1C}">
                           <a14:useLocalDpi xmlns:a14="http://schemas.microsoft.com/office/drawing/2010/main" val="0"/>
@@ -8848,7 +9397,7 @@
                             </pic:cNvPicPr>
                           </pic:nvPicPr>
                           <pic:blipFill>
-                            <a:blip r:embed="rId24">
+                            <a:blip r:embed="rId25">
                               <a:extLst>
                                 <a:ext uri="{28A0092B-C50C-407E-A947-70E740481C1C}">
                                   <a14:useLocalDpi xmlns:a14="http://schemas.microsoft.com/office/drawing/2010/main" val="0"/>
@@ -8882,7 +9431,7 @@
                             </pic:cNvPicPr>
                           </pic:nvPicPr>
                           <pic:blipFill>
-                            <a:blip r:embed="rId25">
+                            <a:blip r:embed="rId26">
                               <a:extLst>
                                 <a:ext uri="{28A0092B-C50C-407E-A947-70E740481C1C}">
                                   <a14:useLocalDpi xmlns:a14="http://schemas.microsoft.com/office/drawing/2010/main" val="0"/>
@@ -8916,7 +9465,7 @@
                             </pic:cNvPicPr>
                           </pic:nvPicPr>
                           <pic:blipFill>
-                            <a:blip r:embed="rId25">
+                            <a:blip r:embed="rId26">
                               <a:extLst>
                                 <a:ext uri="{28A0092B-C50C-407E-A947-70E740481C1C}">
                                   <a14:useLocalDpi xmlns:a14="http://schemas.microsoft.com/office/drawing/2010/main" val="0"/>
@@ -8950,7 +9499,7 @@
                             </pic:cNvPicPr>
                           </pic:nvPicPr>
                           <pic:blipFill>
-                            <a:blip r:embed="rId25">
+                            <a:blip r:embed="rId26">
                               <a:extLst>
                                 <a:ext uri="{28A0092B-C50C-407E-A947-70E740481C1C}">
                                   <a14:useLocalDpi xmlns:a14="http://schemas.microsoft.com/office/drawing/2010/main" val="0"/>
@@ -9006,7 +9555,7 @@
                             <a:effectLst/>
                             <a:extLst>
                               <a:ext uri="{C572A759-6A51-4108-AA02-DFA0A04FC94B}">
-                                <ma14:wrappingTextBoxFlag xmlns:ma14="http://schemas.microsoft.com/office/mac/drawingml/2011/main"/>
+                                <ma14:wrappingTextBoxFlag xmlns:ma14="http://schemas.microsoft.com/office/mac/drawingml/2011/main" xmlns:w="http://schemas.openxmlformats.org/wordprocessingml/2006/main" xmlns:w10="urn:schemas-microsoft-com:office:word" xmlns:v="urn:schemas-microsoft-com:vml" xmlns:o="urn:schemas-microsoft-com:office:office" xmlns:mv="urn:schemas-microsoft-com:mac:vml" xmlns:mo="http://schemas.microsoft.com/office/mac/office/2008/main" xmlns=""/>
                               </a:ext>
                             </a:extLst>
                           </wps:spPr>
@@ -9068,7 +9617,7 @@
                             <a:effectLst/>
                             <a:extLst>
                               <a:ext uri="{C572A759-6A51-4108-AA02-DFA0A04FC94B}">
-                                <ma14:wrappingTextBoxFlag xmlns:ma14="http://schemas.microsoft.com/office/mac/drawingml/2011/main"/>
+                                <ma14:wrappingTextBoxFlag xmlns:ma14="http://schemas.microsoft.com/office/mac/drawingml/2011/main" xmlns:w="http://schemas.openxmlformats.org/wordprocessingml/2006/main" xmlns:w10="urn:schemas-microsoft-com:office:word" xmlns:v="urn:schemas-microsoft-com:vml" xmlns:o="urn:schemas-microsoft-com:office:office" xmlns:mv="urn:schemas-microsoft-com:mac:vml" xmlns:mo="http://schemas.microsoft.com/office/mac/office/2008/main" xmlns=""/>
                               </a:ext>
                             </a:extLst>
                           </wps:spPr>
@@ -9137,7 +9686,7 @@
                             <a:effectLst/>
                             <a:extLst>
                               <a:ext uri="{C572A759-6A51-4108-AA02-DFA0A04FC94B}">
-                                <ma14:wrappingTextBoxFlag xmlns:ma14="http://schemas.microsoft.com/office/mac/drawingml/2011/main"/>
+                                <ma14:wrappingTextBoxFlag xmlns:ma14="http://schemas.microsoft.com/office/mac/drawingml/2011/main" xmlns:w="http://schemas.openxmlformats.org/wordprocessingml/2006/main" xmlns:w10="urn:schemas-microsoft-com:office:word" xmlns:v="urn:schemas-microsoft-com:vml" xmlns:o="urn:schemas-microsoft-com:office:office" xmlns:mv="urn:schemas-microsoft-com:mac:vml" xmlns:mo="http://schemas.microsoft.com/office/mac/office/2008/main" xmlns=""/>
                               </a:ext>
                             </a:extLst>
                           </wps:spPr>
@@ -9197,8 +9746,8 @@
           </mc:Choice>
           <mc:Fallback>
             <w:pict>
-              <v:group id="Group 35" o:spid="_x0000_s1026" style="position:absolute;left:0;text-align:left;margin-left:46.75pt;margin-top:17.85pt;width:299.2pt;height:187.45pt;z-index:251674624" coordsize="3799840,2380615" o:gfxdata="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">
-                <v:group id="Group 30" o:spid="_x0000_s1027" style="position:absolute;width:3799840;height:2380615" coordsize="3799840,2380615" o:gfxdata="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">
+              <v:group id="Group 35" o:spid="_x0000_s1026" style="position:absolute;left:0;text-align:left;margin-left:46.75pt;margin-top:17.85pt;width:299.2pt;height:187.45pt;z-index:251674624" coordsize="37998,23806" o:gfxdata="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">
+                <v:group id="Group 30" o:spid="_x0000_s1027" style="position:absolute;width:37998;height:23806" coordsize="37998,23806" o:gfxdata="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">
                   <v:shapetype id="_x0000_t75" coordsize="21600,21600" o:spt="75" o:preferrelative="t" path="m@4@5l@4@11@9@11@9@5xe" filled="f" stroked="f">
                     <v:stroke joinstyle="miter"/>
                     <v:formulas>
@@ -9218,29 +9767,29 @@
                     <v:path o:extrusionok="f" gradientshapeok="t" o:connecttype="rect"/>
                     <o:lock v:ext="edit" aspectratio="t"/>
                   </v:shapetype>
-                  <v:shape id="Picture 4" o:spid="_x0000_s1028" type="#_x0000_t75" style="position:absolute;width:3799840;height:2380615;visibility:visible;mso-wrap-style:square" o:gfxdata="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">
-                    <v:imagedata r:id="rId26" o:title=""/>
-                    <v:path arrowok="t"/>
-                  </v:shape>
-                  <v:shape id="Picture 6" o:spid="_x0000_s1029" type="#_x0000_t75" style="position:absolute;left:118745;top:831215;width:1090930;height:996315;visibility:visible;mso-wrap-style:square" o:gfxdata="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">
+                  <v:shape id="Picture 4" o:spid="_x0000_s1028" type="#_x0000_t75" style="position:absolute;width:37998;height:23806;visibility:visible;mso-wrap-style:square" o:gfxdata="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">
                     <v:imagedata r:id="rId27" o:title=""/>
                     <v:path arrowok="t"/>
                   </v:shape>
-                  <v:shape id="Picture 6" o:spid="_x0000_s1030" type="#_x0000_t75" style="position:absolute;left:1306195;top:831215;width:1090930;height:996315;visibility:visible;mso-wrap-style:square" o:gfxdata="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">
+                  <v:shape id="Picture 6" o:spid="_x0000_s1029" type="#_x0000_t75" style="position:absolute;left:1187;top:8312;width:10909;height:9963;visibility:visible;mso-wrap-style:square" o:gfxdata="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">
                     <v:imagedata r:id="rId28" o:title=""/>
                     <v:path arrowok="t"/>
                   </v:shape>
-                  <v:shape id="Picture 6" o:spid="_x0000_s1031" type="#_x0000_t75" style="position:absolute;left:2493645;top:831215;width:1090930;height:996315;visibility:visible;mso-wrap-style:square" o:gfxdata="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">
-                    <v:imagedata r:id="rId29" o:title=""/>
+                  <v:shape id="Picture 6" o:spid="_x0000_s1030" type="#_x0000_t75" style="position:absolute;left:13061;top:8312;width:10910;height:9963;visibility:visible;mso-wrap-style:square" o:gfxdata="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">
+                    <v:imagedata r:id="rId28" o:title=""/>
+                    <v:path arrowok="t"/>
+                  </v:shape>
+                  <v:shape id="Picture 6" o:spid="_x0000_s1031" type="#_x0000_t75" style="position:absolute;left:24936;top:8312;width:10909;height:9963;visibility:visible;mso-wrap-style:square" o:gfxdata="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">
+                    <v:imagedata r:id="rId28" o:title=""/>
                     <v:path arrowok="t"/>
                   </v:shape>
                 </v:group>
-                <v:group id="Group 34" o:spid="_x0000_s1032" style="position:absolute;left:356235;top:1906270;width:3087370;height:237490" coordsize="3087370,237490" o:gfxdata="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">
-                  <v:shapetype id="_x0000_t202" coordsize="21600,21600" o:spt="202" path="m0,0l0,21600,21600,21600,21600,0xe">
+                <v:group id="Group 34" o:spid="_x0000_s1032" style="position:absolute;left:3562;top:19062;width:30874;height:2375" coordsize="30873,2374" o:gfxdata="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">
+                  <v:shapetype id="_x0000_t202" coordsize="21600,21600" o:spt="202" path="m,l,21600r21600,l21600,xe">
                     <v:stroke joinstyle="miter"/>
                     <v:path gradientshapeok="t" o:connecttype="rect"/>
                   </v:shapetype>
-                  <v:shape id="Text Box 31" o:spid="_x0000_s1033" type="#_x0000_t202" style="position:absolute;width:712470;height:237490;visibility:visible;mso-wrap-style:square;v-text-anchor:top" o:gfxdata="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" filled="f" stroked="f">
+                  <v:shape id="Text Box 31" o:spid="_x0000_s1033" type="#_x0000_t202" style="position:absolute;width:7124;height:2374;visibility:visible;mso-wrap-style:square;v-text-anchor:top" o:gfxdata="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" filled="f" stroked="f">
                     <v:textbox>
                       <w:txbxContent>
                         <w:p>
@@ -9261,7 +9810,7 @@
                       </w:txbxContent>
                     </v:textbox>
                   </v:shape>
-                  <v:shape id="Text Box 32" o:spid="_x0000_s1034" type="#_x0000_t202" style="position:absolute;left:1187450;width:712470;height:237490;visibility:visible;mso-wrap-style:square;v-text-anchor:top" o:gfxdata="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" filled="f" stroked="f">
+                  <v:shape id="Text Box 32" o:spid="_x0000_s1034" type="#_x0000_t202" style="position:absolute;left:11874;width:7125;height:2374;visibility:visible;mso-wrap-style:square;v-text-anchor:top" o:gfxdata="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" filled="f" stroked="f">
                     <v:textbox>
                       <w:txbxContent>
                         <w:p>
@@ -9289,7 +9838,7 @@
                       </w:txbxContent>
                     </v:textbox>
                   </v:shape>
-                  <v:shape id="Text Box 33" o:spid="_x0000_s1035" type="#_x0000_t202" style="position:absolute;left:2374900;width:712470;height:237490;visibility:visible;mso-wrap-style:square;v-text-anchor:top" o:gfxdata="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" filled="f" stroked="f">
+                  <v:shape id="Text Box 33" o:spid="_x0000_s1035" type="#_x0000_t202" style="position:absolute;left:23749;width:7124;height:2374;visibility:visible;mso-wrap-style:square;v-text-anchor:top" o:gfxdata="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" filled="f" stroked="f">
                     <v:textbox>
                       <w:txbxContent>
                         <w:p>
@@ -9376,11 +9925,11 @@
       <w:pPr>
         <w:pStyle w:val="Heading3"/>
       </w:pPr>
-      <w:bookmarkStart w:id="66" w:name="_Toc286359819"/>
+      <w:bookmarkStart w:id="112" w:name="_Toc286359819"/>
       <w:r>
         <w:t>Open Issues / Questions Results Analysis</w:t>
       </w:r>
-      <w:bookmarkEnd w:id="66"/>
+      <w:bookmarkEnd w:id="112"/>
     </w:p>
     <w:p>
       <w:pPr>
@@ -9535,7 +10084,15 @@
               <w:t>For example -- i</w:t>
             </w:r>
             <w:r>
-              <w:t>f a plate looks like it has issues should the system allow them to flag the plate as problematic, etc?</w:t>
+              <w:t xml:space="preserve">f a plate looks like it has issues should the system allow them to flag the plate as problematic, </w:t>
+            </w:r>
+            <w:proofErr w:type="spellStart"/>
+            <w:r>
+              <w:t>etc</w:t>
+            </w:r>
+            <w:proofErr w:type="spellEnd"/>
+            <w:r>
+              <w:t>?</w:t>
             </w:r>
           </w:p>
         </w:tc>
@@ -9718,11 +10275,11 @@
       <w:pPr>
         <w:pStyle w:val="Heading2"/>
       </w:pPr>
-      <w:bookmarkStart w:id="67" w:name="_Toc286359820"/>
+      <w:bookmarkStart w:id="113" w:name="_Toc286359820"/>
       <w:r>
         <w:t>Special Feature Proposals</w:t>
       </w:r>
-      <w:bookmarkEnd w:id="67"/>
+      <w:bookmarkEnd w:id="113"/>
     </w:p>
     <w:p>
       <w:pPr>
@@ -9733,11 +10290,11 @@
       <w:pPr>
         <w:pStyle w:val="Heading3"/>
       </w:pPr>
-      <w:bookmarkStart w:id="68" w:name="_Toc286359821"/>
+      <w:bookmarkStart w:id="114" w:name="_Toc286359821"/>
       <w:r>
         <w:t>Overview</w:t>
       </w:r>
-      <w:bookmarkEnd w:id="68"/>
+      <w:bookmarkEnd w:id="114"/>
     </w:p>
     <w:p>
       <w:r>
@@ -9753,11 +10310,11 @@
       <w:pPr>
         <w:pStyle w:val="Heading3"/>
       </w:pPr>
-      <w:bookmarkStart w:id="69" w:name="_Toc286359822"/>
+      <w:bookmarkStart w:id="115" w:name="_Toc286359822"/>
       <w:r>
         <w:t>Interactive Visualization</w:t>
       </w:r>
-      <w:bookmarkEnd w:id="69"/>
+      <w:bookmarkEnd w:id="115"/>
     </w:p>
     <w:p>
       <w:pPr>
@@ -9930,7 +10487,7 @@
                     <pic:cNvPicPr/>
                   </pic:nvPicPr>
                   <pic:blipFill>
-                    <a:blip r:embed="rId30">
+                    <a:blip r:embed="rId29">
                       <a:extLst>
                         <a:ext uri="{28A0092B-C50C-407E-A947-70E740481C1C}">
                           <a14:useLocalDpi xmlns:a14="http://schemas.microsoft.com/office/drawing/2010/main" val="0"/>
@@ -10000,6 +10557,7 @@
         <w:rPr>
           <w:noProof/>
         </w:rPr>
+        <w:lastRenderedPageBreak/>
         <w:drawing>
           <wp:inline distT="0" distB="0" distL="0" distR="0" wp14:anchorId="031AE6A6" wp14:editId="12C12CF4">
             <wp:extent cx="6146800" cy="3224530"/>
@@ -10016,7 +10574,7 @@
                     <pic:cNvPicPr/>
                   </pic:nvPicPr>
                   <pic:blipFill>
-                    <a:blip r:embed="rId31">
+                    <a:blip r:embed="rId30">
                       <a:extLst>
                         <a:ext uri="{28A0092B-C50C-407E-A947-70E740481C1C}">
                           <a14:useLocalDpi xmlns:a14="http://schemas.microsoft.com/office/drawing/2010/main" val="0"/>
@@ -10068,11 +10626,11 @@
       <w:pPr>
         <w:pStyle w:val="Heading3"/>
       </w:pPr>
-      <w:bookmarkStart w:id="70" w:name="_Toc286359823"/>
+      <w:bookmarkStart w:id="116" w:name="_Toc286359823"/>
       <w:r>
         <w:t>Audit Trail</w:t>
       </w:r>
-      <w:bookmarkEnd w:id="70"/>
+      <w:bookmarkEnd w:id="116"/>
     </w:p>
     <w:p>
       <w:pPr>
@@ -10114,7 +10672,25 @@
           <w:sz w:val="22"/>
           <w:szCs w:val="22"/>
         </w:rPr>
-        <w:t>Assuming that we have some type of relational database, we should hook into the changes at the transaction level so the audit trail is captured in the same atomic operation as the data is changed. Note: there's a good library from Hibernate for this called Envers.</w:t>
+        <w:t xml:space="preserve">Assuming that we have some type of relational database, we should hook into the changes at the transaction level so the audit trail is captured in the same atomic operation as the data is changed. Note: there's a good library from Hibernate for this called </w:t>
+      </w:r>
+      <w:proofErr w:type="spellStart"/>
+      <w:r>
+        <w:rPr>
+          <w:rFonts w:ascii="Arial" w:hAnsi="Arial"/>
+          <w:sz w:val="22"/>
+          <w:szCs w:val="22"/>
+        </w:rPr>
+        <w:t>Envers</w:t>
+      </w:r>
+      <w:proofErr w:type="spellEnd"/>
+      <w:r>
+        <w:rPr>
+          <w:rFonts w:ascii="Arial" w:hAnsi="Arial"/>
+          <w:sz w:val="22"/>
+          <w:szCs w:val="22"/>
+        </w:rPr>
+        <w:t>.</w:t>
       </w:r>
     </w:p>
     <w:p>
@@ -10161,7 +10737,7 @@
                     <pic:cNvPicPr/>
                   </pic:nvPicPr>
                   <pic:blipFill>
-                    <a:blip r:embed="rId32">
+                    <a:blip r:embed="rId31">
                       <a:extLst>
                         <a:ext uri="{28A0092B-C50C-407E-A947-70E740481C1C}">
                           <a14:useLocalDpi xmlns:a14="http://schemas.microsoft.com/office/drawing/2010/main" val="0"/>
@@ -10197,11 +10773,12 @@
       <w:pPr>
         <w:pStyle w:val="Heading3"/>
       </w:pPr>
-      <w:bookmarkStart w:id="71" w:name="_Toc286359824"/>
-      <w:r>
+      <w:bookmarkStart w:id="117" w:name="_Toc286359824"/>
+      <w:r>
+        <w:lastRenderedPageBreak/>
         <w:t>Four Eyes Protocol</w:t>
       </w:r>
-      <w:bookmarkEnd w:id="71"/>
+      <w:bookmarkEnd w:id="117"/>
       <w:r>
         <w:t xml:space="preserve"> </w:t>
       </w:r>
@@ -10276,7 +10853,7 @@
                     <pic:cNvPicPr/>
                   </pic:nvPicPr>
                   <pic:blipFill>
-                    <a:blip r:embed="rId33">
+                    <a:blip r:embed="rId32">
                       <a:extLst>
                         <a:ext uri="{28A0092B-C50C-407E-A947-70E740481C1C}">
                           <a14:useLocalDpi xmlns:a14="http://schemas.microsoft.com/office/drawing/2010/main" val="0"/>
@@ -10326,11 +10903,12 @@
       <w:pPr>
         <w:pStyle w:val="Heading3"/>
       </w:pPr>
-      <w:bookmarkStart w:id="72" w:name="_Toc286359825"/>
-      <w:r>
+      <w:bookmarkStart w:id="118" w:name="_Toc286359825"/>
+      <w:r>
+        <w:lastRenderedPageBreak/>
         <w:t>Flexible Plate Template Editor</w:t>
       </w:r>
-      <w:bookmarkEnd w:id="72"/>
+      <w:bookmarkEnd w:id="118"/>
     </w:p>
     <w:p>
       <w:pPr>
@@ -10346,44 +10924,45 @@
           <w:color w:val="333333"/>
           <w:shd w:val="clear" w:color="auto" w:fill="FFFFFF"/>
         </w:rPr>
-        <w:t>Plate templates can be saved and loaded so that they can be shared. The save file is a clear format (e.g., csv) that could be edited directly with a text editor/excel. Alternatively the webapp interface can have a table that lets you design the plate.</w:t>
-      </w:r>
-    </w:p>
-    <w:p>
-      <w:pPr>
+        <w:t xml:space="preserve">Plate templates can be saved and loaded so that they can be shared. The save file is a clear format (e.g., csv) that could be edited directly with a text editor/excel. Alternatively the </w:t>
+      </w:r>
+      <w:proofErr w:type="spellStart"/>
+      <w:r>
         <w:rPr>
           <w:rFonts w:ascii="Helvetica Neue" w:hAnsi="Helvetica Neue"/>
           <w:color w:val="333333"/>
           <w:shd w:val="clear" w:color="auto" w:fill="FFFFFF"/>
         </w:rPr>
-      </w:pPr>
-    </w:p>
-    <w:p>
-      <w:pPr>
-        <w:pStyle w:val="Heading3"/>
-      </w:pPr>
-      <w:bookmarkStart w:id="73" w:name="_Toc286359826"/>
-      <w:r>
-        <w:t>Plate Sharing</w:t>
-      </w:r>
-      <w:bookmarkEnd w:id="73"/>
-    </w:p>
-    <w:p>
-      <w:pPr>
+        <w:t>webapp</w:t>
+      </w:r>
+      <w:proofErr w:type="spellEnd"/>
+      <w:r>
         <w:rPr>
           <w:rFonts w:ascii="Helvetica Neue" w:hAnsi="Helvetica Neue"/>
           <w:color w:val="333333"/>
           <w:shd w:val="clear" w:color="auto" w:fill="FFFFFF"/>
         </w:rPr>
-      </w:pPr>
-      <w:r>
+        <w:t xml:space="preserve"> interface can have a table that lets you design the plate.</w:t>
+      </w:r>
+    </w:p>
+    <w:p>
+      <w:pPr>
         <w:rPr>
           <w:rFonts w:ascii="Helvetica Neue" w:hAnsi="Helvetica Neue"/>
           <w:color w:val="333333"/>
           <w:shd w:val="clear" w:color="auto" w:fill="FFFFFF"/>
         </w:rPr>
-        <w:t>In some cases a plate may need to be shared across multiple Experiments. This may be a cost or resource issue. In order to support this, we need to associate wells to an experiment and not assume that a plate belongs to a single Experiment.</w:t>
-      </w:r>
+      </w:pPr>
+    </w:p>
+    <w:p>
+      <w:pPr>
+        <w:pStyle w:val="Heading3"/>
+      </w:pPr>
+      <w:bookmarkStart w:id="119" w:name="_Toc286359826"/>
+      <w:r>
+        <w:t>Plate Sharing</w:t>
+      </w:r>
+      <w:bookmarkEnd w:id="119"/>
     </w:p>
     <w:p>
       <w:pPr>
@@ -10393,16 +10972,33 @@
           <w:shd w:val="clear" w:color="auto" w:fill="FFFFFF"/>
         </w:rPr>
       </w:pPr>
+      <w:r>
+        <w:rPr>
+          <w:rFonts w:ascii="Helvetica Neue" w:hAnsi="Helvetica Neue"/>
+          <w:color w:val="333333"/>
+          <w:shd w:val="clear" w:color="auto" w:fill="FFFFFF"/>
+        </w:rPr>
+        <w:t>In some cases a plate may need to be shared across multiple Experiments. This may be a cost or resource issue. In order to support this, we need to associate wells to an experiment and not assume that a plate belongs to a single Experiment.</w:t>
+      </w:r>
+    </w:p>
+    <w:p>
+      <w:pPr>
+        <w:rPr>
+          <w:rFonts w:ascii="Helvetica Neue" w:hAnsi="Helvetica Neue"/>
+          <w:color w:val="333333"/>
+          <w:shd w:val="clear" w:color="auto" w:fill="FFFFFF"/>
+        </w:rPr>
+      </w:pPr>
     </w:p>
     <w:p>
       <w:pPr>
         <w:pStyle w:val="Heading3"/>
       </w:pPr>
-      <w:bookmarkStart w:id="74" w:name="_Toc286359827"/>
+      <w:bookmarkStart w:id="120" w:name="_Toc286359827"/>
       <w:r>
         <w:t>Support Machine / Equipment File parsers</w:t>
       </w:r>
-      <w:bookmarkEnd w:id="74"/>
+      <w:bookmarkEnd w:id="120"/>
     </w:p>
     <w:p>
       <w:pPr>
@@ -10431,14 +11027,14 @@
       <w:pPr>
         <w:pStyle w:val="Heading3"/>
       </w:pPr>
-      <w:bookmarkStart w:id="75" w:name="_Toc286359828"/>
+      <w:bookmarkStart w:id="121" w:name="_Toc286359828"/>
       <w:r>
         <w:t xml:space="preserve">Open Issues / Questions </w:t>
       </w:r>
       <w:r>
         <w:t>Special Features</w:t>
       </w:r>
-      <w:bookmarkEnd w:id="75"/>
+      <w:bookmarkEnd w:id="121"/>
     </w:p>
     <w:p>
       <w:pPr>
@@ -10766,7 +11362,7 @@
         <w:pStyle w:val="BodyText"/>
       </w:pPr>
     </w:p>
-    <w:bookmarkEnd w:id="54"/>
+    <w:bookmarkEnd w:id="53"/>
     <w:p>
       <w:pPr>
         <w:pStyle w:val="BodyText"/>
@@ -10783,7 +11379,7 @@
       </w:pPr>
     </w:p>
     <w:sectPr>
-      <w:headerReference w:type="default" r:id="rId34"/>
+      <w:headerReference w:type="default" r:id="rId33"/>
       <w:pgSz w:w="12240" w:h="15840" w:code="1"/>
       <w:pgMar w:top="1008" w:right="1008" w:bottom="810" w:left="792" w:header="576" w:footer="576" w:gutter="0"/>
       <w:cols w:space="720"/>
@@ -10792,8 +11388,203 @@
 </w:document>
 </file>
 
+<file path=word/comments.xml><?xml version="1.0" encoding="utf-8"?>
+<w:comments xmlns:wpc="http://schemas.microsoft.com/office/word/2010/wordprocessingCanvas" xmlns:mc="http://schemas.openxmlformats.org/markup-compatibility/2006" xmlns:o="urn:schemas-microsoft-com:office:office" xmlns:r="http://schemas.openxmlformats.org/officeDocument/2006/relationships" xmlns:m="http://schemas.openxmlformats.org/officeDocument/2006/math" xmlns:v="urn:schemas-microsoft-com:vml" xmlns:wp14="http://schemas.microsoft.com/office/word/2010/wordprocessingDrawing" xmlns:wp="http://schemas.openxmlformats.org/drawingml/2006/wordprocessingDrawing" xmlns:w10="urn:schemas-microsoft-com:office:word" xmlns:w="http://schemas.openxmlformats.org/wordprocessingml/2006/main" xmlns:w14="http://schemas.microsoft.com/office/word/2010/wordml" xmlns:wpg="http://schemas.microsoft.com/office/word/2010/wordprocessingGroup" xmlns:wpi="http://schemas.microsoft.com/office/word/2010/wordprocessingInk" xmlns:wne="http://schemas.microsoft.com/office/word/2006/wordml" xmlns:wps="http://schemas.microsoft.com/office/word/2010/wordprocessingShape" mc:Ignorable="w14 wp14">
+  <w:comment w:id="56" w:author="Alex" w:date="2015-02-25T09:10:00Z" w:initials="SZ">
+    <w:p>
+      <w:pPr>
+        <w:pStyle w:val="CommentText"/>
+      </w:pPr>
+      <w:r>
+        <w:rPr>
+          <w:rStyle w:val="CommentReference"/>
+        </w:rPr>
+        <w:annotationRef/>
+      </w:r>
+      <w:r>
+        <w:rPr>
+          <w:rStyle w:val="CommentReference"/>
+        </w:rPr>
+        <w:annotationRef/>
+      </w:r>
+      <w:r>
+        <w:t>I’m fine with using the term compound but I don’t think technically its always compounds being tested. it could be cell cultures or mixtures. Peter’s call on naming</w:t>
+      </w:r>
+    </w:p>
+    <w:p>
+      <w:pPr>
+        <w:pStyle w:val="CommentText"/>
+      </w:pPr>
+    </w:p>
+  </w:comment>
+  <w:comment w:id="57" w:author="Alex" w:date="2015-02-25T09:10:00Z" w:initials="SZ">
+    <w:p>
+      <w:pPr>
+        <w:pStyle w:val="CommentText"/>
+      </w:pPr>
+      <w:r>
+        <w:rPr>
+          <w:rStyle w:val="CommentReference"/>
+        </w:rPr>
+        <w:annotationRef/>
+      </w:r>
+      <w:r>
+        <w:rPr>
+          <w:rStyle w:val="CommentReference"/>
+        </w:rPr>
+        <w:annotationRef/>
+      </w:r>
+      <w:r>
+        <w:t xml:space="preserve">I envisioned this to be a field that has the values you gave and allowed users to add classifications, but if we think this is inflexible then this </w:t>
+      </w:r>
+      <w:proofErr w:type="spellStart"/>
+      <w:r>
+        <w:t>enum</w:t>
+      </w:r>
+      <w:proofErr w:type="spellEnd"/>
+      <w:r>
+        <w:t xml:space="preserve"> way would be better.</w:t>
+      </w:r>
+    </w:p>
+    <w:p>
+      <w:pPr>
+        <w:pStyle w:val="CommentText"/>
+      </w:pPr>
+    </w:p>
+  </w:comment>
+  <w:comment w:id="59" w:author="Alex" w:date="2015-02-25T09:11:00Z" w:initials="SZ">
+    <w:p>
+      <w:pPr>
+        <w:pStyle w:val="CommentText"/>
+      </w:pPr>
+      <w:r>
+        <w:rPr>
+          <w:rStyle w:val="CommentReference"/>
+        </w:rPr>
+        <w:annotationRef/>
+      </w:r>
+    </w:p>
+    <w:p>
+      <w:pPr>
+        <w:pStyle w:val="CommentText"/>
+      </w:pPr>
+      <w:r>
+        <w:rPr>
+          <w:rStyle w:val="CommentReference"/>
+        </w:rPr>
+        <w:annotationRef/>
+      </w:r>
+      <w:r>
+        <w:t xml:space="preserve">Picture 1 will also list shared plates. A new status of </w:t>
+      </w:r>
+      <w:r>
+        <w:t>‘</w:t>
+      </w:r>
+      <w:r>
+        <w:t>not started</w:t>
+      </w:r>
+      <w:r>
+        <w:t>’</w:t>
+      </w:r>
+      <w:r>
+        <w:t xml:space="preserve"> will exist. when clicked, user will be taken to a page where they can select their plate region. Then they are taken to substance selection page</w:t>
+      </w:r>
+      <w:r>
+        <w:t xml:space="preserve"> and continue the rest of the wizard the same way</w:t>
+      </w:r>
+    </w:p>
+  </w:comment>
+  <w:comment w:id="60" w:author="Alex" w:date="2015-02-25T09:12:00Z" w:initials="SZ">
+    <w:p>
+      <w:pPr>
+        <w:pStyle w:val="CommentText"/>
+      </w:pPr>
+      <w:r>
+        <w:rPr>
+          <w:rStyle w:val="CommentReference"/>
+        </w:rPr>
+        <w:annotationRef/>
+      </w:r>
+      <w:r>
+        <w:rPr>
+          <w:rStyle w:val="CommentReference"/>
+        </w:rPr>
+        <w:annotationRef/>
+      </w:r>
+      <w:r>
+        <w:t>For shared plates the plate setup page will not show the entire mapping, instead it will show the part of the mapping that is available to the user and the rest will be grey boxes</w:t>
+      </w:r>
+    </w:p>
+    <w:p>
+      <w:pPr>
+        <w:pStyle w:val="CommentText"/>
+      </w:pPr>
+    </w:p>
+  </w:comment>
+  <w:comment w:id="89" w:author="Alex" w:date="2015-02-25T09:14:00Z" w:initials="SZ">
+    <w:p>
+      <w:pPr>
+        <w:pStyle w:val="CommentText"/>
+      </w:pPr>
+      <w:r>
+        <w:rPr>
+          <w:rStyle w:val="CommentReference"/>
+        </w:rPr>
+        <w:annotationRef/>
+      </w:r>
+      <w:r>
+        <w:t>Plate templates and cloning can coexist. When creating an initial plate, plate templates are the list of available plate structures. There are only a few of them that are sourced from manufacturers. Plates are created from the templates by deciding what substance goes where. Cloning will clone plates not templates and give the option of editing the mappings. This will allow scientist to make new plates more quickly but would not replace the need for plate templates</w:t>
+      </w:r>
+    </w:p>
+  </w:comment>
+  <w:comment w:id="90" w:author="Alex" w:date="2015-02-25T09:16:00Z" w:initials="SZ">
+    <w:p>
+      <w:pPr>
+        <w:pStyle w:val="CommentText"/>
+      </w:pPr>
+      <w:r>
+        <w:rPr>
+          <w:rStyle w:val="CommentReference"/>
+        </w:rPr>
+        <w:annotationRef/>
+      </w:r>
+      <w:r>
+        <w:t>A new plate template would need to be made. However, the model that I have set up does not account for non-rectangular (e.g., round) plates or 3d plates.</w:t>
+      </w:r>
+    </w:p>
+  </w:comment>
+  <w:comment w:id="104" w:author="Alex" w:date="2015-02-25T09:18:00Z" w:initials="SZ">
+    <w:p>
+      <w:pPr>
+        <w:pStyle w:val="CommentText"/>
+      </w:pPr>
+      <w:r>
+        <w:rPr>
+          <w:rStyle w:val="CommentReference"/>
+        </w:rPr>
+        <w:annotationRef/>
+      </w:r>
+      <w:r>
+        <w:rPr>
+          <w:rStyle w:val="CommentReference"/>
+        </w:rPr>
+        <w:annotationRef/>
+      </w:r>
+      <w:r>
+        <w:t>note adding a team member removes them from the list of available team members</w:t>
+      </w:r>
+    </w:p>
+    <w:p>
+      <w:pPr>
+        <w:pStyle w:val="CommentText"/>
+      </w:pPr>
+    </w:p>
+  </w:comment>
+</w:comments>
+</file>
+
 <file path=word/endnotes.xml><?xml version="1.0" encoding="utf-8"?>
-<w:endnotes xmlns:wpc="http://schemas.microsoft.com/office/word/2010/wordprocessingCanvas" xmlns:mo="http://schemas.microsoft.com/office/mac/office/2008/main" xmlns:mc="http://schemas.openxmlformats.org/markup-compatibility/2006" xmlns:mv="urn:schemas-microsoft-com:mac:vml" xmlns:o="urn:schemas-microsoft-com:office:office" xmlns:r="http://schemas.openxmlformats.org/officeDocument/2006/relationships" xmlns:m="http://schemas.openxmlformats.org/officeDocument/2006/math" xmlns:v="urn:schemas-microsoft-com:vml" xmlns:wp14="http://schemas.microsoft.com/office/word/2010/wordprocessingDrawing" xmlns:wp="http://schemas.openxmlformats.org/drawingml/2006/wordprocessingDrawing" xmlns:w10="urn:schemas-microsoft-com:office:word" xmlns:w="http://schemas.openxmlformats.org/wordprocessingml/2006/main" xmlns:w14="http://schemas.microsoft.com/office/word/2010/wordml" xmlns:wpg="http://schemas.microsoft.com/office/word/2010/wordprocessingGroup" xmlns:wpi="http://schemas.microsoft.com/office/word/2010/wordprocessingInk" xmlns:wne="http://schemas.microsoft.com/office/word/2006/wordml" xmlns:wps="http://schemas.microsoft.com/office/word/2010/wordprocessingShape" mc:Ignorable="w14 wp14">
+<w:endnotes xmlns:wpc="http://schemas.microsoft.com/office/word/2010/wordprocessingCanvas" xmlns:mc="http://schemas.openxmlformats.org/markup-compatibility/2006" xmlns:o="urn:schemas-microsoft-com:office:office" xmlns:r="http://schemas.openxmlformats.org/officeDocument/2006/relationships" xmlns:m="http://schemas.openxmlformats.org/officeDocument/2006/math" xmlns:v="urn:schemas-microsoft-com:vml" xmlns:wp14="http://schemas.microsoft.com/office/word/2010/wordprocessingDrawing" xmlns:wp="http://schemas.openxmlformats.org/drawingml/2006/wordprocessingDrawing" xmlns:w10="urn:schemas-microsoft-com:office:word" xmlns:w="http://schemas.openxmlformats.org/wordprocessingml/2006/main" xmlns:w14="http://schemas.microsoft.com/office/word/2010/wordml" xmlns:wpg="http://schemas.microsoft.com/office/word/2010/wordprocessingGroup" xmlns:wpi="http://schemas.microsoft.com/office/word/2010/wordprocessingInk" xmlns:wne="http://schemas.microsoft.com/office/word/2006/wordml" xmlns:wps="http://schemas.microsoft.com/office/word/2010/wordprocessingShape" mc:Ignorable="w14 wp14">
   <w:endnote w:type="separator" w:id="-1">
     <w:p>
       <w:r>
@@ -10812,7 +11603,7 @@
 </file>
 
 <file path=word/footer1.xml><?xml version="1.0" encoding="utf-8"?>
-<w:ftr xmlns:wpc="http://schemas.microsoft.com/office/word/2010/wordprocessingCanvas" xmlns:mo="http://schemas.microsoft.com/office/mac/office/2008/main" xmlns:mc="http://schemas.openxmlformats.org/markup-compatibility/2006" xmlns:mv="urn:schemas-microsoft-com:mac:vml" xmlns:o="urn:schemas-microsoft-com:office:office" xmlns:r="http://schemas.openxmlformats.org/officeDocument/2006/relationships" xmlns:m="http://schemas.openxmlformats.org/officeDocument/2006/math" xmlns:v="urn:schemas-microsoft-com:vml" xmlns:wp14="http://schemas.microsoft.com/office/word/2010/wordprocessingDrawing" xmlns:wp="http://schemas.openxmlformats.org/drawingml/2006/wordprocessingDrawing" xmlns:w10="urn:schemas-microsoft-com:office:word" xmlns:w="http://schemas.openxmlformats.org/wordprocessingml/2006/main" xmlns:w14="http://schemas.microsoft.com/office/word/2010/wordml" xmlns:wpg="http://schemas.microsoft.com/office/word/2010/wordprocessingGroup" xmlns:wpi="http://schemas.microsoft.com/office/word/2010/wordprocessingInk" xmlns:wne="http://schemas.microsoft.com/office/word/2006/wordml" xmlns:wps="http://schemas.microsoft.com/office/word/2010/wordprocessingShape" mc:Ignorable="w14 wp14">
+<w:ftr xmlns:wpc="http://schemas.microsoft.com/office/word/2010/wordprocessingCanvas" xmlns:mc="http://schemas.openxmlformats.org/markup-compatibility/2006" xmlns:o="urn:schemas-microsoft-com:office:office" xmlns:r="http://schemas.openxmlformats.org/officeDocument/2006/relationships" xmlns:m="http://schemas.openxmlformats.org/officeDocument/2006/math" xmlns:v="urn:schemas-microsoft-com:vml" xmlns:wp14="http://schemas.microsoft.com/office/word/2010/wordprocessingDrawing" xmlns:wp="http://schemas.openxmlformats.org/drawingml/2006/wordprocessingDrawing" xmlns:w10="urn:schemas-microsoft-com:office:word" xmlns:w="http://schemas.openxmlformats.org/wordprocessingml/2006/main" xmlns:w14="http://schemas.microsoft.com/office/word/2010/wordml" xmlns:wpg="http://schemas.microsoft.com/office/word/2010/wordprocessingGroup" xmlns:wpi="http://schemas.microsoft.com/office/word/2010/wordprocessingInk" xmlns:wne="http://schemas.microsoft.com/office/word/2006/wordml" xmlns:wps="http://schemas.microsoft.com/office/word/2010/wordprocessingShape" mc:Ignorable="w14 wp14">
   <w:tbl>
     <w:tblPr>
       <w:tblW w:w="0" w:type="auto"/>
@@ -10902,7 +11693,7 @@
               <w:noProof/>
               <w:sz w:val="18"/>
             </w:rPr>
-            <w:t>13</w:t>
+            <w:t>25</w:t>
           </w:r>
           <w:r>
             <w:rPr>
@@ -10925,7 +11716,7 @@
 </file>
 
 <file path=word/footnotes.xml><?xml version="1.0" encoding="utf-8"?>
-<w:footnotes xmlns:wpc="http://schemas.microsoft.com/office/word/2010/wordprocessingCanvas" xmlns:mo="http://schemas.microsoft.com/office/mac/office/2008/main" xmlns:mc="http://schemas.openxmlformats.org/markup-compatibility/2006" xmlns:mv="urn:schemas-microsoft-com:mac:vml" xmlns:o="urn:schemas-microsoft-com:office:office" xmlns:r="http://schemas.openxmlformats.org/officeDocument/2006/relationships" xmlns:m="http://schemas.openxmlformats.org/officeDocument/2006/math" xmlns:v="urn:schemas-microsoft-com:vml" xmlns:wp14="http://schemas.microsoft.com/office/word/2010/wordprocessingDrawing" xmlns:wp="http://schemas.openxmlformats.org/drawingml/2006/wordprocessingDrawing" xmlns:w10="urn:schemas-microsoft-com:office:word" xmlns:w="http://schemas.openxmlformats.org/wordprocessingml/2006/main" xmlns:w14="http://schemas.microsoft.com/office/word/2010/wordml" xmlns:wpg="http://schemas.microsoft.com/office/word/2010/wordprocessingGroup" xmlns:wpi="http://schemas.microsoft.com/office/word/2010/wordprocessingInk" xmlns:wne="http://schemas.microsoft.com/office/word/2006/wordml" xmlns:wps="http://schemas.microsoft.com/office/word/2010/wordprocessingShape" mc:Ignorable="w14 wp14">
+<w:footnotes xmlns:wpc="http://schemas.microsoft.com/office/word/2010/wordprocessingCanvas" xmlns:mc="http://schemas.openxmlformats.org/markup-compatibility/2006" xmlns:o="urn:schemas-microsoft-com:office:office" xmlns:r="http://schemas.openxmlformats.org/officeDocument/2006/relationships" xmlns:m="http://schemas.openxmlformats.org/officeDocument/2006/math" xmlns:v="urn:schemas-microsoft-com:vml" xmlns:wp14="http://schemas.microsoft.com/office/word/2010/wordprocessingDrawing" xmlns:wp="http://schemas.openxmlformats.org/drawingml/2006/wordprocessingDrawing" xmlns:w10="urn:schemas-microsoft-com:office:word" xmlns:w="http://schemas.openxmlformats.org/wordprocessingml/2006/main" xmlns:w14="http://schemas.microsoft.com/office/word/2010/wordml" xmlns:wpg="http://schemas.microsoft.com/office/word/2010/wordprocessingGroup" xmlns:wpi="http://schemas.microsoft.com/office/word/2010/wordprocessingInk" xmlns:wne="http://schemas.microsoft.com/office/word/2006/wordml" xmlns:wps="http://schemas.microsoft.com/office/word/2010/wordprocessingShape" mc:Ignorable="w14 wp14">
   <w:footnote w:type="separator" w:id="-1">
     <w:p>
       <w:r>
@@ -10944,7 +11735,7 @@
 </file>
 
 <file path=word/header1.xml><?xml version="1.0" encoding="utf-8"?>
-<w:hdr xmlns:wpc="http://schemas.microsoft.com/office/word/2010/wordprocessingCanvas" xmlns:mo="http://schemas.microsoft.com/office/mac/office/2008/main" xmlns:mc="http://schemas.openxmlformats.org/markup-compatibility/2006" xmlns:mv="urn:schemas-microsoft-com:mac:vml" xmlns:o="urn:schemas-microsoft-com:office:office" xmlns:r="http://schemas.openxmlformats.org/officeDocument/2006/relationships" xmlns:m="http://schemas.openxmlformats.org/officeDocument/2006/math" xmlns:v="urn:schemas-microsoft-com:vml" xmlns:wp14="http://schemas.microsoft.com/office/word/2010/wordprocessingDrawing" xmlns:wp="http://schemas.openxmlformats.org/drawingml/2006/wordprocessingDrawing" xmlns:w10="urn:schemas-microsoft-com:office:word" xmlns:w="http://schemas.openxmlformats.org/wordprocessingml/2006/main" xmlns:w14="http://schemas.microsoft.com/office/word/2010/wordml" xmlns:wpg="http://schemas.microsoft.com/office/word/2010/wordprocessingGroup" xmlns:wpi="http://schemas.microsoft.com/office/word/2010/wordprocessingInk" xmlns:wne="http://schemas.microsoft.com/office/word/2006/wordml" xmlns:wps="http://schemas.microsoft.com/office/word/2010/wordprocessingShape" mc:Ignorable="w14 wp14">
+<w:hdr xmlns:wpc="http://schemas.microsoft.com/office/word/2010/wordprocessingCanvas" xmlns:mc="http://schemas.openxmlformats.org/markup-compatibility/2006" xmlns:o="urn:schemas-microsoft-com:office:office" xmlns:r="http://schemas.openxmlformats.org/officeDocument/2006/relationships" xmlns:m="http://schemas.openxmlformats.org/officeDocument/2006/math" xmlns:v="urn:schemas-microsoft-com:vml" xmlns:wp14="http://schemas.microsoft.com/office/word/2010/wordprocessingDrawing" xmlns:wp="http://schemas.openxmlformats.org/drawingml/2006/wordprocessingDrawing" xmlns:w10="urn:schemas-microsoft-com:office:word" xmlns:w="http://schemas.openxmlformats.org/wordprocessingml/2006/main" xmlns:w14="http://schemas.microsoft.com/office/word/2010/wordml" xmlns:wpg="http://schemas.microsoft.com/office/word/2010/wordprocessingGroup" xmlns:wpi="http://schemas.microsoft.com/office/word/2010/wordprocessingInk" xmlns:wne="http://schemas.microsoft.com/office/word/2006/wordml" xmlns:wps="http://schemas.microsoft.com/office/word/2010/wordprocessingShape" mc:Ignorable="w14 wp14">
   <w:p>
     <w:pPr>
       <w:pStyle w:val="Header"/>
@@ -10966,7 +11757,7 @@
 </file>
 
 <file path=word/header2.xml><?xml version="1.0" encoding="utf-8"?>
-<w:hdr xmlns:wpc="http://schemas.microsoft.com/office/word/2010/wordprocessingCanvas" xmlns:mo="http://schemas.microsoft.com/office/mac/office/2008/main" xmlns:mc="http://schemas.openxmlformats.org/markup-compatibility/2006" xmlns:mv="urn:schemas-microsoft-com:mac:vml" xmlns:o="urn:schemas-microsoft-com:office:office" xmlns:r="http://schemas.openxmlformats.org/officeDocument/2006/relationships" xmlns:m="http://schemas.openxmlformats.org/officeDocument/2006/math" xmlns:v="urn:schemas-microsoft-com:vml" xmlns:wp14="http://schemas.microsoft.com/office/word/2010/wordprocessingDrawing" xmlns:wp="http://schemas.openxmlformats.org/drawingml/2006/wordprocessingDrawing" xmlns:w10="urn:schemas-microsoft-com:office:word" xmlns:w="http://schemas.openxmlformats.org/wordprocessingml/2006/main" xmlns:w14="http://schemas.microsoft.com/office/word/2010/wordml" xmlns:wpg="http://schemas.microsoft.com/office/word/2010/wordprocessingGroup" xmlns:wpi="http://schemas.microsoft.com/office/word/2010/wordprocessingInk" xmlns:wne="http://schemas.microsoft.com/office/word/2006/wordml" xmlns:wps="http://schemas.microsoft.com/office/word/2010/wordprocessingShape" mc:Ignorable="w14 wp14">
+<w:hdr xmlns:wpc="http://schemas.microsoft.com/office/word/2010/wordprocessingCanvas" xmlns:mc="http://schemas.openxmlformats.org/markup-compatibility/2006" xmlns:o="urn:schemas-microsoft-com:office:office" xmlns:r="http://schemas.openxmlformats.org/officeDocument/2006/relationships" xmlns:m="http://schemas.openxmlformats.org/officeDocument/2006/math" xmlns:v="urn:schemas-microsoft-com:vml" xmlns:wp14="http://schemas.microsoft.com/office/word/2010/wordprocessingDrawing" xmlns:wp="http://schemas.openxmlformats.org/drawingml/2006/wordprocessingDrawing" xmlns:w10="urn:schemas-microsoft-com:office:word" xmlns:w="http://schemas.openxmlformats.org/wordprocessingml/2006/main" xmlns:w14="http://schemas.microsoft.com/office/word/2010/wordml" xmlns:wpg="http://schemas.microsoft.com/office/word/2010/wordprocessingGroup" xmlns:wpi="http://schemas.microsoft.com/office/word/2010/wordprocessingInk" xmlns:wne="http://schemas.microsoft.com/office/word/2006/wordml" xmlns:wps="http://schemas.microsoft.com/office/word/2010/wordprocessingShape" mc:Ignorable="w14 wp14">
   <w:tbl>
     <w:tblPr>
       <w:tblW w:w="0" w:type="auto"/>
@@ -11077,7 +11868,7 @@
 </file>
 
 <file path=word/header3.xml><?xml version="1.0" encoding="utf-8"?>
-<w:hdr xmlns:wpc="http://schemas.microsoft.com/office/word/2010/wordprocessingCanvas" xmlns:mo="http://schemas.microsoft.com/office/mac/office/2008/main" xmlns:mc="http://schemas.openxmlformats.org/markup-compatibility/2006" xmlns:mv="urn:schemas-microsoft-com:mac:vml" xmlns:o="urn:schemas-microsoft-com:office:office" xmlns:r="http://schemas.openxmlformats.org/officeDocument/2006/relationships" xmlns:m="http://schemas.openxmlformats.org/officeDocument/2006/math" xmlns:v="urn:schemas-microsoft-com:vml" xmlns:wp14="http://schemas.microsoft.com/office/word/2010/wordprocessingDrawing" xmlns:wp="http://schemas.openxmlformats.org/drawingml/2006/wordprocessingDrawing" xmlns:w10="urn:schemas-microsoft-com:office:word" xmlns:w="http://schemas.openxmlformats.org/wordprocessingml/2006/main" xmlns:w14="http://schemas.microsoft.com/office/word/2010/wordml" xmlns:wpg="http://schemas.microsoft.com/office/word/2010/wordprocessingGroup" xmlns:wpi="http://schemas.microsoft.com/office/word/2010/wordprocessingInk" xmlns:wne="http://schemas.microsoft.com/office/word/2006/wordml" xmlns:wps="http://schemas.microsoft.com/office/word/2010/wordprocessingShape" mc:Ignorable="w14 wp14">
+<w:hdr xmlns:wpc="http://schemas.microsoft.com/office/word/2010/wordprocessingCanvas" xmlns:mc="http://schemas.openxmlformats.org/markup-compatibility/2006" xmlns:o="urn:schemas-microsoft-com:office:office" xmlns:r="http://schemas.openxmlformats.org/officeDocument/2006/relationships" xmlns:m="http://schemas.openxmlformats.org/officeDocument/2006/math" xmlns:v="urn:schemas-microsoft-com:vml" xmlns:wp14="http://schemas.microsoft.com/office/word/2010/wordprocessingDrawing" xmlns:wp="http://schemas.openxmlformats.org/drawingml/2006/wordprocessingDrawing" xmlns:w10="urn:schemas-microsoft-com:office:word" xmlns:w="http://schemas.openxmlformats.org/wordprocessingml/2006/main" xmlns:w14="http://schemas.microsoft.com/office/word/2010/wordml" xmlns:wpg="http://schemas.microsoft.com/office/word/2010/wordprocessingGroup" xmlns:wpi="http://schemas.microsoft.com/office/word/2010/wordprocessingInk" xmlns:wne="http://schemas.microsoft.com/office/word/2006/wordml" xmlns:wps="http://schemas.microsoft.com/office/word/2010/wordprocessingShape" mc:Ignorable="w14 wp14">
   <w:tbl>
     <w:tblPr>
       <w:tblW w:w="0" w:type="auto"/>
@@ -11238,7 +12029,7 @@
 </file>
 
 <file path=word/numbering.xml><?xml version="1.0" encoding="utf-8"?>
-<w:numbering xmlns:wpc="http://schemas.microsoft.com/office/word/2010/wordprocessingCanvas" xmlns:mo="http://schemas.microsoft.com/office/mac/office/2008/main" xmlns:mc="http://schemas.openxmlformats.org/markup-compatibility/2006" xmlns:mv="urn:schemas-microsoft-com:mac:vml" xmlns:o="urn:schemas-microsoft-com:office:office" xmlns:r="http://schemas.openxmlformats.org/officeDocument/2006/relationships" xmlns:m="http://schemas.openxmlformats.org/officeDocument/2006/math" xmlns:v="urn:schemas-microsoft-com:vml" xmlns:wp14="http://schemas.microsoft.com/office/word/2010/wordprocessingDrawing" xmlns:wp="http://schemas.openxmlformats.org/drawingml/2006/wordprocessingDrawing" xmlns:w10="urn:schemas-microsoft-com:office:word" xmlns:w="http://schemas.openxmlformats.org/wordprocessingml/2006/main" xmlns:w14="http://schemas.microsoft.com/office/word/2010/wordml" xmlns:wpg="http://schemas.microsoft.com/office/word/2010/wordprocessingGroup" xmlns:wpi="http://schemas.microsoft.com/office/word/2010/wordprocessingInk" xmlns:wne="http://schemas.microsoft.com/office/word/2006/wordml" xmlns:wps="http://schemas.microsoft.com/office/word/2010/wordprocessingShape" mc:Ignorable="w14 wp14">
+<w:numbering xmlns:wpc="http://schemas.microsoft.com/office/word/2010/wordprocessingCanvas" xmlns:mc="http://schemas.openxmlformats.org/markup-compatibility/2006" xmlns:o="urn:schemas-microsoft-com:office:office" xmlns:r="http://schemas.openxmlformats.org/officeDocument/2006/relationships" xmlns:m="http://schemas.openxmlformats.org/officeDocument/2006/math" xmlns:v="urn:schemas-microsoft-com:vml" xmlns:wp14="http://schemas.microsoft.com/office/word/2010/wordprocessingDrawing" xmlns:wp="http://schemas.openxmlformats.org/drawingml/2006/wordprocessingDrawing" xmlns:w10="urn:schemas-microsoft-com:office:word" xmlns:w="http://schemas.openxmlformats.org/wordprocessingml/2006/main" xmlns:w14="http://schemas.microsoft.com/office/word/2010/wordml" xmlns:wpg="http://schemas.microsoft.com/office/word/2010/wordprocessingGroup" xmlns:wpi="http://schemas.microsoft.com/office/word/2010/wordprocessingInk" xmlns:wne="http://schemas.microsoft.com/office/word/2006/wordml" xmlns:wps="http://schemas.microsoft.com/office/word/2010/wordprocessingShape" mc:Ignorable="w14 wp14">
   <w:abstractNum w:abstractNumId="0">
     <w:nsid w:val="FFFFFF88"/>
     <w:multiLevelType w:val="singleLevel"/>
@@ -12901,7 +13692,7 @@
         <w:rFonts w:ascii="Symbol" w:hAnsi="Symbol" w:hint="default"/>
       </w:rPr>
     </w:lvl>
-    <w:lvl w:ilvl="1" w:tplc="04090003" w:tentative="1">
+    <w:lvl w:ilvl="1" w:tplc="04090003">
       <w:start w:val="1"/>
       <w:numFmt w:val="bullet"/>
       <w:lvlText w:val="o"/>
@@ -13468,7 +14259,7 @@
     </w:rPrDefault>
     <w:pPrDefault/>
   </w:docDefaults>
-  <w:latentStyles w:defLockedState="0" w:defUIPriority="0" w:defSemiHidden="0" w:defUnhideWhenUsed="0" w:defQFormat="0" w:count="276">
+  <w:latentStyles w:defLockedState="0" w:defUIPriority="0" w:defSemiHidden="0" w:defUnhideWhenUsed="0" w:defQFormat="0" w:count="267">
     <w:lsdException w:name="Normal" w:qFormat="1"/>
     <w:lsdException w:name="heading 1" w:qFormat="1"/>
     <w:lsdException w:name="heading 2" w:qFormat="1"/>
@@ -13488,15 +14279,6 @@
     <w:lsdException w:name="Strong" w:qFormat="1"/>
     <w:lsdException w:name="Emphasis" w:qFormat="1"/>
     <w:lsdException w:name="Normal (Web)" w:uiPriority="99"/>
-    <w:lsdException w:name="Note Level 1" w:semiHidden="1" w:uiPriority="99" w:unhideWhenUsed="1"/>
-    <w:lsdException w:name="Note Level 2" w:semiHidden="1" w:uiPriority="99" w:unhideWhenUsed="1"/>
-    <w:lsdException w:name="Note Level 3" w:semiHidden="1" w:uiPriority="99" w:unhideWhenUsed="1"/>
-    <w:lsdException w:name="Note Level 4" w:semiHidden="1" w:uiPriority="99" w:unhideWhenUsed="1"/>
-    <w:lsdException w:name="Note Level 5" w:semiHidden="1" w:uiPriority="99" w:unhideWhenUsed="1"/>
-    <w:lsdException w:name="Note Level 6" w:semiHidden="1" w:uiPriority="99" w:unhideWhenUsed="1"/>
-    <w:lsdException w:name="Note Level 7" w:semiHidden="1" w:uiPriority="99" w:unhideWhenUsed="1"/>
-    <w:lsdException w:name="Note Level 8" w:semiHidden="1" w:uiPriority="99" w:unhideWhenUsed="1"/>
-    <w:lsdException w:name="Note Level 9" w:semiHidden="1" w:uiPriority="99" w:unhideWhenUsed="1"/>
     <w:lsdException w:name="Placeholder Text" w:semiHidden="1" w:uiPriority="99"/>
     <w:lsdException w:name="No Spacing" w:uiPriority="1" w:qFormat="1"/>
     <w:lsdException w:name="Light Shading" w:uiPriority="60"/>
@@ -14445,7 +15227,6 @@
     <w:basedOn w:val="TableNormal"/>
     <w:rsid w:val="00F01727"/>
     <w:tblPr>
-      <w:tblInd w:w="0" w:type="dxa"/>
       <w:tblBorders>
         <w:top w:val="single" w:sz="4" w:space="0" w:color="auto"/>
         <w:left w:val="single" w:sz="4" w:space="0" w:color="auto"/>
@@ -14454,19 +15235,65 @@
         <w:insideH w:val="single" w:sz="4" w:space="0" w:color="auto"/>
         <w:insideV w:val="single" w:sz="4" w:space="0" w:color="auto"/>
       </w:tblBorders>
-      <w:tblCellMar>
-        <w:top w:w="0" w:type="dxa"/>
-        <w:left w:w="108" w:type="dxa"/>
-        <w:bottom w:w="0" w:type="dxa"/>
-        <w:right w:w="108" w:type="dxa"/>
-      </w:tblCellMar>
     </w:tblPr>
+  </w:style>
+  <w:style w:type="character" w:styleId="CommentReference">
+    <w:name w:val="annotation reference"/>
+    <w:basedOn w:val="DefaultParagraphFont"/>
+    <w:rsid w:val="006B6204"/>
+    <w:rPr>
+      <w:sz w:val="16"/>
+      <w:szCs w:val="16"/>
+    </w:rPr>
+  </w:style>
+  <w:style w:type="paragraph" w:styleId="CommentText">
+    <w:name w:val="annotation text"/>
+    <w:basedOn w:val="Normal"/>
+    <w:link w:val="CommentTextChar"/>
+    <w:rsid w:val="006B6204"/>
+    <w:rPr>
+      <w:sz w:val="20"/>
+      <w:szCs w:val="20"/>
+    </w:rPr>
+  </w:style>
+  <w:style w:type="character" w:customStyle="1" w:styleId="CommentTextChar">
+    <w:name w:val="Comment Text Char"/>
+    <w:basedOn w:val="DefaultParagraphFont"/>
+    <w:link w:val="CommentText"/>
+    <w:rsid w:val="006B6204"/>
+    <w:rPr>
+      <w:sz w:val="20"/>
+      <w:szCs w:val="20"/>
+    </w:rPr>
+  </w:style>
+  <w:style w:type="paragraph" w:styleId="CommentSubject">
+    <w:name w:val="annotation subject"/>
+    <w:basedOn w:val="CommentText"/>
+    <w:next w:val="CommentText"/>
+    <w:link w:val="CommentSubjectChar"/>
+    <w:rsid w:val="006B6204"/>
+    <w:rPr>
+      <w:b/>
+      <w:bCs/>
+    </w:rPr>
+  </w:style>
+  <w:style w:type="character" w:customStyle="1" w:styleId="CommentSubjectChar">
+    <w:name w:val="Comment Subject Char"/>
+    <w:basedOn w:val="CommentTextChar"/>
+    <w:link w:val="CommentSubject"/>
+    <w:rsid w:val="006B6204"/>
+    <w:rPr>
+      <w:b/>
+      <w:bCs/>
+      <w:sz w:val="20"/>
+      <w:szCs w:val="20"/>
+    </w:rPr>
   </w:style>
 </w:styles>
 </file>
 
 <file path=word/stylesWithEffects.xml><?xml version="1.0" encoding="utf-8"?>
-<w:styles xmlns:wpc="http://schemas.microsoft.com/office/word/2010/wordprocessingCanvas" xmlns:mo="http://schemas.microsoft.com/office/mac/office/2008/main" xmlns:mc="http://schemas.openxmlformats.org/markup-compatibility/2006" xmlns:mv="urn:schemas-microsoft-com:mac:vml" xmlns:o="urn:schemas-microsoft-com:office:office" xmlns:r="http://schemas.openxmlformats.org/officeDocument/2006/relationships" xmlns:m="http://schemas.openxmlformats.org/officeDocument/2006/math" xmlns:v="urn:schemas-microsoft-com:vml" xmlns:wp14="http://schemas.microsoft.com/office/word/2010/wordprocessingDrawing" xmlns:wp="http://schemas.openxmlformats.org/drawingml/2006/wordprocessingDrawing" xmlns:w10="urn:schemas-microsoft-com:office:word" xmlns:w="http://schemas.openxmlformats.org/wordprocessingml/2006/main" xmlns:w14="http://schemas.microsoft.com/office/word/2010/wordml" xmlns:wpg="http://schemas.microsoft.com/office/word/2010/wordprocessingGroup" xmlns:wpi="http://schemas.microsoft.com/office/word/2010/wordprocessingInk" xmlns:wne="http://schemas.microsoft.com/office/word/2006/wordml" xmlns:wps="http://schemas.microsoft.com/office/word/2010/wordprocessingShape" mc:Ignorable="w14 wp14">
+<w:styles xmlns:wpc="http://schemas.microsoft.com/office/word/2010/wordprocessingCanvas" xmlns:mc="http://schemas.openxmlformats.org/markup-compatibility/2006" xmlns:o="urn:schemas-microsoft-com:office:office" xmlns:r="http://schemas.openxmlformats.org/officeDocument/2006/relationships" xmlns:m="http://schemas.openxmlformats.org/officeDocument/2006/math" xmlns:v="urn:schemas-microsoft-com:vml" xmlns:wp14="http://schemas.microsoft.com/office/word/2010/wordprocessingDrawing" xmlns:wp="http://schemas.openxmlformats.org/drawingml/2006/wordprocessingDrawing" xmlns:w10="urn:schemas-microsoft-com:office:word" xmlns:w="http://schemas.openxmlformats.org/wordprocessingml/2006/main" xmlns:w14="http://schemas.microsoft.com/office/word/2010/wordml" xmlns:wpg="http://schemas.microsoft.com/office/word/2010/wordprocessingGroup" xmlns:wpi="http://schemas.microsoft.com/office/word/2010/wordprocessingInk" xmlns:wne="http://schemas.microsoft.com/office/word/2006/wordml" xmlns:wps="http://schemas.microsoft.com/office/word/2010/wordprocessingShape" mc:Ignorable="w14 wp14">
   <w:docDefaults>
     <w:rPrDefault>
       <w:rPr>
@@ -14478,7 +15305,7 @@
     </w:rPrDefault>
     <w:pPrDefault/>
   </w:docDefaults>
-  <w:latentStyles w:defLockedState="0" w:defUIPriority="0" w:defSemiHidden="0" w:defUnhideWhenUsed="0" w:defQFormat="0" w:count="276">
+  <w:latentStyles w:defLockedState="0" w:defUIPriority="0" w:defSemiHidden="0" w:defUnhideWhenUsed="0" w:defQFormat="0" w:count="267">
     <w:lsdException w:name="Normal" w:qFormat="1"/>
     <w:lsdException w:name="heading 1" w:qFormat="1"/>
     <w:lsdException w:name="heading 2" w:qFormat="1"/>
@@ -14498,15 +15325,6 @@
     <w:lsdException w:name="Strong" w:qFormat="1"/>
     <w:lsdException w:name="Emphasis" w:qFormat="1"/>
     <w:lsdException w:name="Normal (Web)" w:uiPriority="99"/>
-    <w:lsdException w:name="Note Level 1" w:semiHidden="1" w:uiPriority="99" w:unhideWhenUsed="1"/>
-    <w:lsdException w:name="Note Level 2" w:semiHidden="1" w:uiPriority="99" w:unhideWhenUsed="1"/>
-    <w:lsdException w:name="Note Level 3" w:semiHidden="1" w:uiPriority="99" w:unhideWhenUsed="1"/>
-    <w:lsdException w:name="Note Level 4" w:semiHidden="1" w:uiPriority="99" w:unhideWhenUsed="1"/>
-    <w:lsdException w:name="Note Level 5" w:semiHidden="1" w:uiPriority="99" w:unhideWhenUsed="1"/>
-    <w:lsdException w:name="Note Level 6" w:semiHidden="1" w:uiPriority="99" w:unhideWhenUsed="1"/>
-    <w:lsdException w:name="Note Level 7" w:semiHidden="1" w:uiPriority="99" w:unhideWhenUsed="1"/>
-    <w:lsdException w:name="Note Level 8" w:semiHidden="1" w:uiPriority="99" w:unhideWhenUsed="1"/>
-    <w:lsdException w:name="Note Level 9" w:semiHidden="1" w:uiPriority="99" w:unhideWhenUsed="1"/>
     <w:lsdException w:name="Placeholder Text" w:semiHidden="1" w:uiPriority="99"/>
     <w:lsdException w:name="No Spacing" w:uiPriority="1" w:qFormat="1"/>
     <w:lsdException w:name="Light Shading" w:uiPriority="60"/>
@@ -15455,7 +16273,6 @@
     <w:basedOn w:val="TableNormal"/>
     <w:rsid w:val="00F01727"/>
     <w:tblPr>
-      <w:tblInd w:w="0" w:type="dxa"/>
       <w:tblBorders>
         <w:top w:val="single" w:sz="4" w:space="0" w:color="auto"/>
         <w:left w:val="single" w:sz="4" w:space="0" w:color="auto"/>
@@ -15464,13 +16281,59 @@
         <w:insideH w:val="single" w:sz="4" w:space="0" w:color="auto"/>
         <w:insideV w:val="single" w:sz="4" w:space="0" w:color="auto"/>
       </w:tblBorders>
-      <w:tblCellMar>
-        <w:top w:w="0" w:type="dxa"/>
-        <w:left w:w="108" w:type="dxa"/>
-        <w:bottom w:w="0" w:type="dxa"/>
-        <w:right w:w="108" w:type="dxa"/>
-      </w:tblCellMar>
     </w:tblPr>
+  </w:style>
+  <w:style w:type="character" w:styleId="CommentReference">
+    <w:name w:val="annotation reference"/>
+    <w:basedOn w:val="DefaultParagraphFont"/>
+    <w:rsid w:val="006B6204"/>
+    <w:rPr>
+      <w:sz w:val="16"/>
+      <w:szCs w:val="16"/>
+    </w:rPr>
+  </w:style>
+  <w:style w:type="paragraph" w:styleId="CommentText">
+    <w:name w:val="annotation text"/>
+    <w:basedOn w:val="Normal"/>
+    <w:link w:val="CommentTextChar"/>
+    <w:rsid w:val="006B6204"/>
+    <w:rPr>
+      <w:sz w:val="20"/>
+      <w:szCs w:val="20"/>
+    </w:rPr>
+  </w:style>
+  <w:style w:type="character" w:customStyle="1" w:styleId="CommentTextChar">
+    <w:name w:val="Comment Text Char"/>
+    <w:basedOn w:val="DefaultParagraphFont"/>
+    <w:link w:val="CommentText"/>
+    <w:rsid w:val="006B6204"/>
+    <w:rPr>
+      <w:sz w:val="20"/>
+      <w:szCs w:val="20"/>
+    </w:rPr>
+  </w:style>
+  <w:style w:type="paragraph" w:styleId="CommentSubject">
+    <w:name w:val="annotation subject"/>
+    <w:basedOn w:val="CommentText"/>
+    <w:next w:val="CommentText"/>
+    <w:link w:val="CommentSubjectChar"/>
+    <w:rsid w:val="006B6204"/>
+    <w:rPr>
+      <w:b/>
+      <w:bCs/>
+    </w:rPr>
+  </w:style>
+  <w:style w:type="character" w:customStyle="1" w:styleId="CommentSubjectChar">
+    <w:name w:val="Comment Subject Char"/>
+    <w:basedOn w:val="CommentTextChar"/>
+    <w:link w:val="CommentSubject"/>
+    <w:rsid w:val="006B6204"/>
+    <w:rPr>
+      <w:b/>
+      <w:bCs/>
+      <w:sz w:val="20"/>
+      <w:szCs w:val="20"/>
+    </w:rPr>
   </w:style>
 </w:styles>
 </file>
@@ -15800,7 +16663,7 @@
 </file>
 
 <file path=customXml/itemProps1.xml><?xml version="1.0" encoding="utf-8"?>
-<ds:datastoreItem xmlns:ds="http://schemas.openxmlformats.org/officeDocument/2006/customXml" ds:itemID="{CC6EA763-9F18-944B-BF53-727707DA44A2}">
+<ds:datastoreItem xmlns:ds="http://schemas.openxmlformats.org/officeDocument/2006/customXml" ds:itemID="{3B94F7D4-0C22-4EC9-8A94-31575C1778A3}">
   <ds:schemaRefs>
     <ds:schemaRef ds:uri="http://schemas.openxmlformats.org/officeDocument/2006/bibliography"/>
   </ds:schemaRefs>

</xml_diff>